<commit_message>
Decimal Added + design features
</commit_message>
<xml_diff>
--- a/docs/Documentation.docx
+++ b/docs/Documentation.docx
@@ -1,6 +1,6 @@
 
 <file path=word/document.xml><?xml version="1.0" encoding="utf-8"?>
-<w:document xmlns:wpc="http://schemas.microsoft.com/office/word/2010/wordprocessingCanvas" xmlns:cx="http://schemas.microsoft.com/office/drawing/2014/chartex" xmlns:cx1="http://schemas.microsoft.com/office/drawing/2015/9/8/chartex" xmlns:cx2="http://schemas.microsoft.com/office/drawing/2015/10/21/chartex" xmlns:cx3="http://schemas.microsoft.com/office/drawing/2016/5/9/chartex" xmlns:cx4="http://schemas.microsoft.com/office/drawing/2016/5/10/chartex" xmlns:cx5="http://schemas.microsoft.com/office/drawing/2016/5/11/chartex" xmlns:cx6="http://schemas.microsoft.com/office/drawing/2016/5/12/chartex" xmlns:cx7="http://schemas.microsoft.com/office/drawing/2016/5/13/chartex" xmlns:cx8="http://schemas.microsoft.com/office/drawing/2016/5/14/chartex" xmlns:mc="http://schemas.openxmlformats.org/markup-compatibility/2006" xmlns:aink="http://schemas.microsoft.com/office/drawing/2016/ink" xmlns:am3d="http://schemas.microsoft.com/office/drawing/2017/model3d" xmlns:o="urn:schemas-microsoft-com:office:office" xmlns:r="http://schemas.openxmlformats.org/officeDocument/2006/relationships" xmlns:m="http://schemas.openxmlformats.org/officeDocument/2006/math" xmlns:v="urn:schemas-microsoft-com:vml" xmlns:wp14="http://schemas.microsoft.com/office/word/2010/wordprocessingDrawing" xmlns:wp="http://schemas.openxmlformats.org/drawingml/2006/wordprocessingDrawing" xmlns:w10="urn:schemas-microsoft-com:office:word" xmlns:w="http://schemas.openxmlformats.org/wordprocessingml/2006/main" xmlns:w14="http://schemas.microsoft.com/office/word/2010/wordml" xmlns:w15="http://schemas.microsoft.com/office/word/2012/wordml" xmlns:w16cex="http://schemas.microsoft.com/office/word/2018/wordml/cex" xmlns:w16cid="http://schemas.microsoft.com/office/word/2016/wordml/cid" xmlns:w16="http://schemas.microsoft.com/office/word/2018/wordml" xmlns:w16sdtdh="http://schemas.microsoft.com/office/word/2020/wordml/sdtdatahash" xmlns:w16se="http://schemas.microsoft.com/office/word/2015/wordml/symex" xmlns:wpg="http://schemas.microsoft.com/office/word/2010/wordprocessingGroup" xmlns:wpi="http://schemas.microsoft.com/office/word/2010/wordprocessingInk" xmlns:wne="http://schemas.microsoft.com/office/word/2006/wordml" xmlns:wps="http://schemas.microsoft.com/office/word/2010/wordprocessingShape" mc:Ignorable="w14 w15 w16se w16cid w16 w16cex w16sdtdh wp14">
+<w:document xmlns:wpc="http://schemas.microsoft.com/office/word/2010/wordprocessingCanvas" xmlns:cx="http://schemas.microsoft.com/office/drawing/2014/chartex" xmlns:cx1="http://schemas.microsoft.com/office/drawing/2015/9/8/chartex" xmlns:cx2="http://schemas.microsoft.com/office/drawing/2015/10/21/chartex" xmlns:cx3="http://schemas.microsoft.com/office/drawing/2016/5/9/chartex" xmlns:cx4="http://schemas.microsoft.com/office/drawing/2016/5/10/chartex" xmlns:cx5="http://schemas.microsoft.com/office/drawing/2016/5/11/chartex" xmlns:cx6="http://schemas.microsoft.com/office/drawing/2016/5/12/chartex" xmlns:cx7="http://schemas.microsoft.com/office/drawing/2016/5/13/chartex" xmlns:cx8="http://schemas.microsoft.com/office/drawing/2016/5/14/chartex" xmlns:mc="http://schemas.openxmlformats.org/markup-compatibility/2006" xmlns:aink="http://schemas.microsoft.com/office/drawing/2016/ink" xmlns:am3d="http://schemas.microsoft.com/office/drawing/2017/model3d" xmlns:o="urn:schemas-microsoft-com:office:office" xmlns:oel="http://schemas.microsoft.com/office/2019/extlst" xmlns:r="http://schemas.openxmlformats.org/officeDocument/2006/relationships" xmlns:m="http://schemas.openxmlformats.org/officeDocument/2006/math" xmlns:v="urn:schemas-microsoft-com:vml" xmlns:wp14="http://schemas.microsoft.com/office/word/2010/wordprocessingDrawing" xmlns:wp="http://schemas.openxmlformats.org/drawingml/2006/wordprocessingDrawing" xmlns:w10="urn:schemas-microsoft-com:office:word" xmlns:w="http://schemas.openxmlformats.org/wordprocessingml/2006/main" xmlns:w14="http://schemas.microsoft.com/office/word/2010/wordml" xmlns:w15="http://schemas.microsoft.com/office/word/2012/wordml" xmlns:w16cex="http://schemas.microsoft.com/office/word/2018/wordml/cex" xmlns:w16cid="http://schemas.microsoft.com/office/word/2016/wordml/cid" xmlns:w16="http://schemas.microsoft.com/office/word/2018/wordml" xmlns:w16sdtdh="http://schemas.microsoft.com/office/word/2020/wordml/sdtdatahash" xmlns:w16se="http://schemas.microsoft.com/office/word/2015/wordml/symex" xmlns:wpg="http://schemas.microsoft.com/office/word/2010/wordprocessingGroup" xmlns:wpi="http://schemas.microsoft.com/office/word/2010/wordprocessingInk" xmlns:wne="http://schemas.microsoft.com/office/word/2006/wordml" xmlns:wps="http://schemas.microsoft.com/office/word/2010/wordprocessingShape" mc:Ignorable="w14 w15 w16se w16cid w16 w16cex w16sdtdh wp14">
   <w:body>
     <w:p>
       <w:pPr>
@@ -9,6 +9,7 @@
         <w:rPr>
           <w:rFonts w:ascii="Times New Roman" w:hAnsi="Times New Roman" w:cs="Times New Roman"/>
           <w:sz w:val="28"/>
+          <w:lang w:val="en-US"/>
         </w:rPr>
       </w:pPr>
       <w:bookmarkStart w:id="0" w:name="_Hlk121183178"/>
@@ -3884,27 +3885,7 @@
                 <w:szCs w:val="24"/>
                 <w:lang w:eastAsia="zh-CN"/>
               </w:rPr>
-              <w:t xml:space="preserve">диаграммы </w:t>
-            </w:r>
-            <w:r>
-              <w:rPr>
-                <w:rStyle w:val="a5"/>
-                <w:noProof/>
-                <w:sz w:val="28"/>
-                <w:szCs w:val="24"/>
-                <w:lang w:eastAsia="zh-CN"/>
-              </w:rPr>
-              <w:t>р</w:t>
-            </w:r>
-            <w:r>
-              <w:rPr>
-                <w:rStyle w:val="a5"/>
-                <w:noProof/>
-                <w:sz w:val="28"/>
-                <w:szCs w:val="24"/>
-                <w:lang w:eastAsia="zh-CN"/>
-              </w:rPr>
-              <w:t>азработчика</w:t>
+              <w:t>диаграммы разработчика</w:t>
             </w:r>
             <w:r>
               <w:rPr>
@@ -19117,6 +19098,9 @@
         </w:rPr>
       </w:pPr>
       <w:r>
+        <w:rPr>
+          <w:noProof/>
+        </w:rPr>
         <mc:AlternateContent>
           <mc:Choice Requires="wps">
             <w:drawing>
@@ -19197,7 +19181,7 @@
                 <v:stroke joinstyle="miter"/>
                 <v:path gradientshapeok="t" o:connecttype="rect"/>
               </v:shapetype>
-              <v:shape id="Надпись 20" o:spid="_x0000_s1026" type="#_x0000_t202" style="position:absolute;margin-left:179.25pt;margin-top:3.85pt;width:153.15pt;height:18.4pt;z-index:251665408;visibility:visible;mso-wrap-style:square;mso-width-percent:0;mso-height-percent:0;mso-wrap-distance-left:9pt;mso-wrap-distance-top:0;mso-wrap-distance-right:9pt;mso-wrap-distance-bottom:0;mso-position-horizontal:absolute;mso-position-horizontal-relative:text;mso-position-vertical:absolute;mso-position-vertical-relative:text;mso-width-percent:0;mso-height-percent:0;mso-width-relative:margin;mso-height-relative:margin;v-text-anchor:top" o:gfxdata="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" fillcolor="white [3201]" stroked="f" strokeweight=".5pt">
+              <v:shape id="Надпись 20" o:spid="_x0000_s1026" type="#_x0000_t202" style="position:absolute;margin-left:179.25pt;margin-top:3.85pt;width:153.15pt;height:18.4pt;z-index:251665408;visibility:visible;mso-wrap-style:square;mso-width-percent:0;mso-height-percent:0;mso-wrap-distance-left:9pt;mso-wrap-distance-top:0;mso-wrap-distance-right:9pt;mso-wrap-distance-bottom:0;mso-position-horizontal:absolute;mso-position-horizontal-relative:text;mso-position-vertical:absolute;mso-position-vertical-relative:text;mso-width-percent:0;mso-height-percent:0;mso-width-relative:margin;mso-height-relative:margin;v-text-anchor:top" o:gfxdata="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" fillcolor="white [3201]" stroked="f" strokeweight=".5pt">
                 <v:textbox>
                   <w:txbxContent>
                     <w:p>
@@ -19227,6 +19211,9 @@
     </w:p>
     <w:p>
       <w:r>
+        <w:rPr>
+          <w:noProof/>
+        </w:rPr>
         <mc:AlternateContent>
           <mc:Choice Requires="wps">
             <w:drawing>
@@ -19293,6 +19280,9 @@
         </mc:AlternateContent>
       </w:r>
       <w:r>
+        <w:rPr>
+          <w:noProof/>
+        </w:rPr>
         <mc:AlternateContent>
           <mc:Choice Requires="wps">
             <w:drawing>
@@ -27358,7 +27348,7 @@
           </mc:Choice>
           <mc:Fallback>
             <w:pict>
-              <v:shape w14:anchorId="446E67AF" id="Надпись 3" o:spid="_x0000_s1027" type="#_x0000_t202" style="position:absolute;margin-left:191.2pt;margin-top:20.85pt;width:153.15pt;height:18.4pt;z-index:251660288;visibility:visible;mso-wrap-style:square;mso-width-percent:0;mso-height-percent:0;mso-wrap-distance-left:9pt;mso-wrap-distance-top:0;mso-wrap-distance-right:9pt;mso-wrap-distance-bottom:0;mso-position-horizontal:absolute;mso-position-horizontal-relative:text;mso-position-vertical:absolute;mso-position-vertical-relative:text;mso-width-percent:0;mso-height-percent:0;mso-width-relative:margin;mso-height-relative:margin;v-text-anchor:top" o:gfxdata="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" fillcolor="white [3201]" stroked="f" strokeweight=".5pt">
+              <v:shape w14:anchorId="446E67AF" id="Надпись 3" o:spid="_x0000_s1027" type="#_x0000_t202" style="position:absolute;margin-left:191.2pt;margin-top:20.85pt;width:153.15pt;height:18.4pt;z-index:251660288;visibility:visible;mso-wrap-style:square;mso-width-percent:0;mso-height-percent:0;mso-wrap-distance-left:9pt;mso-wrap-distance-top:0;mso-wrap-distance-right:9pt;mso-wrap-distance-bottom:0;mso-position-horizontal:absolute;mso-position-horizontal-relative:text;mso-position-vertical:absolute;mso-position-vertical-relative:text;mso-width-percent:0;mso-height-percent:0;mso-width-relative:margin;mso-height-relative:margin;v-text-anchor:top" o:gfxdata="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" fillcolor="white [3201]" stroked="f" strokeweight=".5pt">
                 <v:textbox>
                   <w:txbxContent>
                     <w:p>
@@ -27659,9 +27649,6 @@
     <w:p>
       <w:pPr>
         <w:ind w:firstLine="708"/>
-        <w:rPr>
-          <w:lang w:val="en-US"/>
-        </w:rPr>
       </w:pPr>
       <w:r>
         <w:t>На машине2 резкое увеличение времени от размера массива происходит позже из-за больше объема ОЗУ. До этого момента время вычисления примерно равно, скорее всего из-за схожести архитектур</w:t>
@@ -27883,7 +27870,16 @@
         <w:ind w:firstLine="708"/>
       </w:pPr>
       <w:r>
-        <w:t xml:space="preserve">Массив отобразится в соответствующем поле, а в поле </w:t>
+        <w:t>О прогрессе операции сообщит прогресс бар голубого цвета, по завершению м</w:t>
+      </w:r>
+      <w:r>
+        <w:t>ассив отобразится в соответствующе</w:t>
+      </w:r>
+      <w:r>
+        <w:t>й таблице</w:t>
+      </w:r>
+      <w:r>
+        <w:t xml:space="preserve">, а в поле </w:t>
       </w:r>
       <w:r>
         <w:t>“</w:t>
@@ -27895,13 +27891,13 @@
         <w:t xml:space="preserve">” </w:t>
       </w:r>
       <w:r>
-        <w:t>отобразится его вес</w:t>
-      </w:r>
-      <w:r>
-        <w:t xml:space="preserve"> </w:t>
-      </w:r>
-      <w:r>
-        <w:t xml:space="preserve">, конвертированный для удобства к байты, </w:t>
+        <w:t xml:space="preserve">отобразится его вес, конвертированный для удобства </w:t>
+      </w:r>
+      <w:r>
+        <w:t>в</w:t>
+      </w:r>
+      <w:r>
+        <w:t xml:space="preserve"> байты, </w:t>
       </w:r>
       <w:r>
         <w:rPr>
@@ -27931,10 +27927,10 @@
           <w:noProof/>
         </w:rPr>
         <w:drawing>
-          <wp:inline distT="0" distB="0" distL="0" distR="0" wp14:anchorId="4E8B43BE" wp14:editId="487A53DE">
-            <wp:extent cx="5940425" cy="980440"/>
+          <wp:inline distT="0" distB="0" distL="0" distR="0" wp14:anchorId="53DAAF2F" wp14:editId="310F7EED">
+            <wp:extent cx="5940425" cy="1260475"/>
             <wp:effectExtent l="0" t="0" r="3175" b="0"/>
-            <wp:docPr id="7" name="Рисунок 7"/>
+            <wp:docPr id="25" name="Рисунок 25"/>
             <wp:cNvGraphicFramePr>
               <a:graphicFrameLocks xmlns:a="http://schemas.openxmlformats.org/drawingml/2006/main" noChangeAspect="1"/>
             </wp:cNvGraphicFramePr>
@@ -27954,7 +27950,7 @@
                   <pic:spPr>
                     <a:xfrm>
                       <a:off x="0" y="0"/>
-                      <a:ext cx="5940425" cy="980440"/>
+                      <a:ext cx="5940425" cy="1260475"/>
                     </a:xfrm>
                     <a:prstGeom prst="rect">
                       <a:avLst/>
@@ -28162,22 +28158,22 @@
           <w:i/>
           <w:iCs/>
         </w:rPr>
-        <w:t>long</w:t>
+        <w:t xml:space="preserve">long, </w:t>
       </w:r>
       <w:r>
         <w:rPr>
           <w:i/>
           <w:iCs/>
-        </w:rPr>
-        <w:t xml:space="preserve">, </w:t>
+          <w:lang w:val="en-US"/>
+        </w:rPr>
+        <w:t>short</w:t>
       </w:r>
       <w:r>
         <w:rPr>
           <w:i/>
           <w:iCs/>
-          <w:lang w:val="en-US"/>
-        </w:rPr>
-        <w:t>s</w:t>
+        </w:rPr>
+        <w:t xml:space="preserve">, </w:t>
       </w:r>
       <w:r>
         <w:rPr>
@@ -28185,14 +28181,14 @@
           <w:iCs/>
           <w:lang w:val="en-US"/>
         </w:rPr>
-        <w:t>hort</w:t>
+        <w:t>int</w:t>
       </w:r>
       <w:r>
         <w:rPr>
           <w:i/>
           <w:iCs/>
         </w:rPr>
-        <w:t xml:space="preserve">, </w:t>
+        <w:t xml:space="preserve">8, </w:t>
       </w:r>
       <w:r>
         <w:rPr>
@@ -28207,36 +28203,37 @@
           <w:i/>
           <w:iCs/>
         </w:rPr>
-        <w:t>8</w:t>
+        <w:t xml:space="preserve">16, </w:t>
       </w:r>
       <w:r>
         <w:rPr>
           <w:i/>
           <w:iCs/>
-        </w:rPr>
-        <w:t xml:space="preserve">, </w:t>
+          <w:lang w:val="en-US"/>
+        </w:rPr>
+        <w:t>int</w:t>
       </w:r>
       <w:r>
         <w:rPr>
           <w:i/>
           <w:iCs/>
-          <w:lang w:val="en-US"/>
-        </w:rPr>
-        <w:t>int</w:t>
+        </w:rPr>
+        <w:t xml:space="preserve">32, </w:t>
       </w:r>
       <w:r>
         <w:rPr>
           <w:i/>
           <w:iCs/>
-        </w:rPr>
-        <w:t>16</w:t>
+          <w:lang w:val="en-US"/>
+        </w:rPr>
+        <w:t>int</w:t>
       </w:r>
       <w:r>
         <w:rPr>
           <w:i/>
           <w:iCs/>
         </w:rPr>
-        <w:t xml:space="preserve">, </w:t>
+        <w:t xml:space="preserve">64, </w:t>
       </w:r>
       <w:r>
         <w:rPr>
@@ -28244,95 +28241,44 @@
           <w:iCs/>
           <w:lang w:val="en-US"/>
         </w:rPr>
-        <w:t>int</w:t>
+        <w:t>longlong</w:t>
       </w:r>
       <w:r>
         <w:rPr>
           <w:i/>
           <w:iCs/>
         </w:rPr>
-        <w:t>32</w:t>
+        <w:t xml:space="preserve">, </w:t>
       </w:r>
       <w:r>
         <w:rPr>
           <w:i/>
           <w:iCs/>
-        </w:rPr>
-        <w:t xml:space="preserve">, </w:t>
+          <w:lang w:val="en-US"/>
+        </w:rPr>
+        <w:t>ulonglong</w:t>
       </w:r>
       <w:r>
         <w:rPr>
           <w:i/>
           <w:iCs/>
-          <w:lang w:val="en-US"/>
-        </w:rPr>
-        <w:t>int</w:t>
+        </w:rPr>
+        <w:t xml:space="preserve">, </w:t>
       </w:r>
       <w:r>
         <w:rPr>
           <w:i/>
           <w:iCs/>
-        </w:rPr>
-        <w:t>64</w:t>
+          <w:lang w:val="en-US"/>
+        </w:rPr>
+        <w:t>float</w:t>
       </w:r>
       <w:r>
         <w:rPr>
           <w:i/>
           <w:iCs/>
         </w:rPr>
-        <w:t xml:space="preserve">, </w:t>
-      </w:r>
-      <w:r>
-        <w:rPr>
-          <w:i/>
-          <w:iCs/>
-          <w:lang w:val="en-US"/>
-        </w:rPr>
-        <w:t>longlong</w:t>
-      </w:r>
-      <w:r>
-        <w:rPr>
-          <w:i/>
-          <w:iCs/>
-        </w:rPr>
-        <w:t xml:space="preserve">, </w:t>
-      </w:r>
-      <w:r>
-        <w:rPr>
-          <w:i/>
-          <w:iCs/>
-          <w:lang w:val="en-US"/>
-        </w:rPr>
-        <w:t>ulonglong</w:t>
-      </w:r>
-      <w:r>
-        <w:rPr>
-          <w:i/>
-          <w:iCs/>
-        </w:rPr>
-        <w:t xml:space="preserve">, </w:t>
-      </w:r>
-      <w:r>
-        <w:rPr>
-          <w:i/>
-          <w:iCs/>
-          <w:lang w:val="en-US"/>
-        </w:rPr>
-        <w:t>float</w:t>
-      </w:r>
-      <w:r>
-        <w:rPr>
-          <w:i/>
-          <w:iCs/>
-        </w:rPr>
-        <w:t>64</w:t>
-      </w:r>
-      <w:r>
-        <w:rPr>
-          <w:i/>
-          <w:iCs/>
-        </w:rPr>
-        <w:t xml:space="preserve">, </w:t>
+        <w:t xml:space="preserve">64, </w:t>
       </w:r>
       <w:r>
         <w:rPr>
@@ -28646,6 +28592,7 @@
         <w:rPr>
           <w:lang w:val="en-US"/>
         </w:rPr>
+        <w:lastRenderedPageBreak/>
         <w:t xml:space="preserve">          </w:t>
       </w:r>
       <w:r>
@@ -28812,7 +28759,6 @@
           <w:szCs w:val="24"/>
           <w:lang w:val="en-US"/>
         </w:rPr>
-        <w:lastRenderedPageBreak/>
         <w:t>(u)longlong</w:t>
       </w:r>
       <w:r>
@@ -30196,6 +30142,7 @@
     </w:p>
     <w:p>
       <w:pPr>
+        <w:spacing w:after="0" w:line="0" w:lineRule="atLeast"/>
         <w:rPr>
           <w:szCs w:val="24"/>
         </w:rPr>
@@ -30203,6 +30150,126 @@
       <w:r>
         <w:rPr>
           <w:szCs w:val="24"/>
+        </w:rPr>
+        <w:t>Для</w:t>
+      </w:r>
+      <w:r>
+        <w:rPr>
+          <w:szCs w:val="24"/>
+        </w:rPr>
+        <w:t xml:space="preserve"> </w:t>
+      </w:r>
+      <w:r>
+        <w:rPr>
+          <w:szCs w:val="24"/>
+        </w:rPr>
+        <w:t xml:space="preserve">динамической точности операций с </w:t>
+      </w:r>
+      <w:r>
+        <w:rPr>
+          <w:szCs w:val="24"/>
+          <w:lang w:val="en-US"/>
+        </w:rPr>
+        <w:t>float</w:t>
+      </w:r>
+      <w:r>
+        <w:rPr>
+          <w:szCs w:val="24"/>
+        </w:rPr>
+        <w:t>:</w:t>
+      </w:r>
+    </w:p>
+    <w:p>
+      <w:pPr>
+        <w:pStyle w:val="HTML"/>
+        <w:ind w:left="708"/>
+      </w:pPr>
+      <w:r>
+        <w:rPr>
+          <w:lang w:val="en-US"/>
+        </w:rPr>
+        <w:t>from</w:t>
+      </w:r>
+      <w:r>
+        <w:t xml:space="preserve"> </w:t>
+      </w:r>
+      <w:r>
+        <w:rPr>
+          <w:b/>
+          <w:bCs/>
+          <w:lang w:val="en-US"/>
+        </w:rPr>
+        <w:t>decimal</w:t>
+      </w:r>
+      <w:r>
+        <w:t xml:space="preserve"> </w:t>
+      </w:r>
+      <w:r>
+        <w:rPr>
+          <w:lang w:val="en-US"/>
+        </w:rPr>
+        <w:t>import</w:t>
+      </w:r>
+      <w:r>
+        <w:t xml:space="preserve"> </w:t>
+      </w:r>
+      <w:r>
+        <w:rPr>
+          <w:b/>
+          <w:bCs/>
+          <w:lang w:val="en-US"/>
+        </w:rPr>
+        <w:t>Decimal</w:t>
+      </w:r>
+    </w:p>
+    <w:p>
+      <w:pPr>
+        <w:pStyle w:val="HTML"/>
+        <w:ind w:left="708"/>
+        <w:rPr>
+          <w:lang w:val="en-US"/>
+        </w:rPr>
+      </w:pPr>
+      <w:r>
+        <w:rPr>
+          <w:lang w:val="en-US"/>
+        </w:rPr>
+        <w:t xml:space="preserve">from </w:t>
+      </w:r>
+      <w:r>
+        <w:rPr>
+          <w:b/>
+          <w:bCs/>
+          <w:lang w:val="en-US"/>
+        </w:rPr>
+        <w:t>decimal</w:t>
+      </w:r>
+      <w:r>
+        <w:rPr>
+          <w:lang w:val="en-US"/>
+        </w:rPr>
+        <w:t xml:space="preserve"> import </w:t>
+      </w:r>
+      <w:r>
+        <w:rPr>
+          <w:b/>
+          <w:bCs/>
+          <w:lang w:val="en-US"/>
+        </w:rPr>
+        <w:t>getcontext</w:t>
+      </w:r>
+    </w:p>
+    <w:p>
+      <w:pPr>
+        <w:rPr>
+          <w:szCs w:val="24"/>
+          <w:lang w:val="en-US"/>
+        </w:rPr>
+      </w:pPr>
+      <w:r>
+        <w:rPr>
+          <w:szCs w:val="24"/>
+          <w:lang w:val="en-US"/>
         </w:rPr>
         <w:br w:type="page"/>
       </w:r>
@@ -30276,995 +30343,20 @@
       </w:r>
     </w:p>
     <w:p>
-      <w:pPr>
-        <w:ind w:firstLine="708"/>
-      </w:pPr>
-      <w:r>
-        <w:t xml:space="preserve">При выборе операции </w:t>
-      </w:r>
-      <w:r>
-        <w:rPr>
-          <w:i/>
-          <w:iCs/>
-        </w:rPr>
-        <w:t>“Сложение”</w:t>
-      </w:r>
-      <w:r>
-        <w:t xml:space="preserve"> </w:t>
-      </w:r>
-      <w:r>
-        <w:t xml:space="preserve">все элементы массива будут суммированы в перменную </w:t>
-      </w:r>
-      <w:r>
-        <w:rPr>
-          <w:b/>
-          <w:bCs/>
-          <w:i/>
-          <w:iCs/>
-          <w:lang w:val="en-US"/>
-        </w:rPr>
-        <w:t>s</w:t>
-      </w:r>
-      <w:r>
-        <w:t xml:space="preserve"> </w:t>
-      </w:r>
-      <w:r>
-        <w:t xml:space="preserve">методом </w:t>
-      </w:r>
-      <w:r>
-        <w:rPr>
-          <w:b/>
-          <w:bCs/>
-          <w:i/>
-          <w:iCs/>
-          <w:lang w:val="en-US"/>
-        </w:rPr>
-        <w:t>sum</w:t>
-      </w:r>
-      <w:r>
-        <w:rPr>
-          <w:b/>
-          <w:bCs/>
-          <w:i/>
-          <w:iCs/>
-        </w:rPr>
-        <w:t>()</w:t>
-      </w:r>
-      <w:r>
-        <w:t xml:space="preserve">. С помощью команд </w:t>
-      </w:r>
-      <w:r>
-        <w:rPr>
-          <w:b/>
-          <w:bCs/>
-          <w:i/>
-          <w:iCs/>
-        </w:rPr>
-        <w:t>int(round(time.time() * 1000))</w:t>
-      </w:r>
-      <w:r>
-        <w:t xml:space="preserve"> будет вычислен</w:t>
-      </w:r>
-      <w:r>
-        <w:t>о время выполнения оперции посредством нахождения дельты между конечным и начальным временем (</w:t>
-      </w:r>
-      <w:r>
-        <w:rPr>
-          <w:lang w:val="en-US"/>
-        </w:rPr>
-        <w:t>t</w:t>
-      </w:r>
-      <w:r>
-        <w:t>2-</w:t>
-      </w:r>
-      <w:r>
-        <w:rPr>
-          <w:lang w:val="en-US"/>
-        </w:rPr>
-        <w:t>t</w:t>
-      </w:r>
-      <w:r>
-        <w:t>1).</w:t>
+      <w:r>
+        <w:t>О прогрессе операции сообщает прогресс бар под таблицей окрашенный в зеленый цвет:</w:t>
       </w:r>
     </w:p>
     <w:p>
-      <w:pPr>
-        <w:ind w:firstLine="708"/>
-      </w:pPr>
-      <w:r>
-        <w:t xml:space="preserve">Операция </w:t>
-      </w:r>
-      <w:r>
-        <w:rPr>
-          <w:i/>
-          <w:iCs/>
-        </w:rPr>
-        <w:t>“Вычитание”</w:t>
-      </w:r>
-      <w:r>
-        <w:t xml:space="preserve"> </w:t>
-      </w:r>
-      <w:r>
-        <w:t xml:space="preserve">представляет из себя обратную сложению, поэтому выполняется тем же методом, но со знаком отрицания </w:t>
-      </w:r>
-      <w:r>
-        <w:rPr>
-          <w:b/>
-          <w:bCs/>
-          <w:i/>
-          <w:iCs/>
-        </w:rPr>
-        <w:t>(-</w:t>
-      </w:r>
-      <w:r>
-        <w:rPr>
-          <w:b/>
-          <w:bCs/>
-          <w:i/>
-          <w:iCs/>
-          <w:lang w:val="en-US"/>
-        </w:rPr>
-        <w:t>sum</w:t>
-      </w:r>
-      <w:r>
-        <w:rPr>
-          <w:b/>
-          <w:bCs/>
-          <w:i/>
-          <w:iCs/>
-        </w:rPr>
-        <w:t>()).</w:t>
-      </w:r>
-      <w:r>
-        <w:t xml:space="preserve"> Поэтому время выполнения двух этих операций приблизительно будет равным. </w:t>
-      </w:r>
-    </w:p>
-    <w:p>
-      <w:pPr>
-        <w:ind w:firstLine="708"/>
-      </w:pPr>
-      <w:r>
-        <w:t xml:space="preserve">Выбор операции </w:t>
-      </w:r>
-      <w:r>
-        <w:rPr>
-          <w:i/>
-          <w:iCs/>
-        </w:rPr>
-        <w:t>“Умножение”</w:t>
-      </w:r>
-      <w:r>
-        <w:t xml:space="preserve"> </w:t>
-      </w:r>
-      <w:r>
-        <w:t xml:space="preserve">приводит к умножению всех элементов последовательно на </w:t>
-      </w:r>
-      <w:r>
-        <w:t xml:space="preserve">стартовое </w:t>
-      </w:r>
-      <w:r>
-        <w:rPr>
-          <w:lang w:val="en-US"/>
-        </w:rPr>
-        <w:t>s</w:t>
-      </w:r>
-      <w:r>
-        <w:t xml:space="preserve">=1 </w:t>
-      </w:r>
-      <w:r>
-        <w:t xml:space="preserve">при </w:t>
-      </w:r>
-      <w:r>
-        <w:t xml:space="preserve">помощи </w:t>
-      </w:r>
-      <w:r>
-        <w:t xml:space="preserve">метода </w:t>
-      </w:r>
-      <w:r>
-        <w:rPr>
-          <w:b/>
-          <w:bCs/>
-          <w:i/>
-          <w:iCs/>
-          <w:lang w:val="en-US"/>
-        </w:rPr>
-        <w:t>reduce</w:t>
-      </w:r>
-      <w:r>
-        <w:rPr>
-          <w:b/>
-          <w:bCs/>
-          <w:i/>
-          <w:iCs/>
-        </w:rPr>
-        <w:t>((</w:t>
-      </w:r>
-      <w:r>
-        <w:rPr>
-          <w:b/>
-          <w:bCs/>
-          <w:i/>
-          <w:iCs/>
-          <w:lang w:val="en-US"/>
-        </w:rPr>
-        <w:t>lambda</w:t>
-      </w:r>
-      <w:r>
-        <w:rPr>
-          <w:b/>
-          <w:bCs/>
-          <w:i/>
-          <w:iCs/>
-        </w:rPr>
-        <w:t xml:space="preserve"> </w:t>
-      </w:r>
-      <w:r>
-        <w:rPr>
-          <w:b/>
-          <w:bCs/>
-          <w:i/>
-          <w:iCs/>
-          <w:lang w:val="en-US"/>
-        </w:rPr>
-        <w:t>x</w:t>
-      </w:r>
-      <w:r>
-        <w:rPr>
-          <w:b/>
-          <w:bCs/>
-          <w:i/>
-          <w:iCs/>
-        </w:rPr>
-        <w:t xml:space="preserve">, </w:t>
-      </w:r>
-      <w:r>
-        <w:rPr>
-          <w:b/>
-          <w:bCs/>
-          <w:i/>
-          <w:iCs/>
-          <w:lang w:val="en-US"/>
-        </w:rPr>
-        <w:t>y</w:t>
-      </w:r>
-      <w:r>
-        <w:rPr>
-          <w:b/>
-          <w:bCs/>
-          <w:i/>
-          <w:iCs/>
-        </w:rPr>
-        <w:t xml:space="preserve">: </w:t>
-      </w:r>
-      <w:r>
-        <w:rPr>
-          <w:b/>
-          <w:bCs/>
-          <w:i/>
-          <w:iCs/>
-          <w:lang w:val="en-US"/>
-        </w:rPr>
-        <w:t>x</w:t>
-      </w:r>
-      <w:r>
-        <w:rPr>
-          <w:b/>
-          <w:bCs/>
-          <w:i/>
-          <w:iCs/>
-        </w:rPr>
-        <w:t xml:space="preserve"> * </w:t>
-      </w:r>
-      <w:r>
-        <w:rPr>
-          <w:b/>
-          <w:bCs/>
-          <w:i/>
-          <w:iCs/>
-          <w:lang w:val="en-US"/>
-        </w:rPr>
-        <w:t>y</w:t>
-      </w:r>
-      <w:r>
-        <w:rPr>
-          <w:b/>
-          <w:bCs/>
-          <w:i/>
-          <w:iCs/>
-        </w:rPr>
-        <w:t xml:space="preserve">), </w:t>
-      </w:r>
-      <w:r>
-        <w:rPr>
-          <w:b/>
-          <w:bCs/>
-          <w:i/>
-          <w:iCs/>
-          <w:lang w:val="en-US"/>
-        </w:rPr>
-        <w:t>X</w:t>
-      </w:r>
-      <w:r>
-        <w:rPr>
-          <w:b/>
-          <w:bCs/>
-          <w:i/>
-          <w:iCs/>
-        </w:rPr>
-        <w:t>)</w:t>
-      </w:r>
-      <w:r>
-        <w:t>, который даёт небольшо</w:t>
-      </w:r>
-      <w:r>
-        <w:t xml:space="preserve">й прирост производительности по-сравнению со стандартным циклом </w:t>
-      </w:r>
-      <w:r>
-        <w:rPr>
-          <w:lang w:val="en-US"/>
-        </w:rPr>
-        <w:t>for</w:t>
-      </w:r>
-      <w:r>
-        <w:t>.</w:t>
-      </w:r>
-    </w:p>
-    <w:p>
-      <w:pPr>
-        <w:ind w:firstLine="708"/>
-        <w:rPr>
-          <w:b/>
-          <w:bCs/>
-          <w:i/>
-          <w:iCs/>
-        </w:rPr>
-      </w:pPr>
-      <w:r>
-        <w:t xml:space="preserve">При выборе операции </w:t>
-      </w:r>
-      <w:r>
-        <w:t>“</w:t>
-      </w:r>
-      <w:r>
-        <w:t>Деление</w:t>
-      </w:r>
-      <w:r>
-        <w:t>”</w:t>
-      </w:r>
-      <w:r>
-        <w:t xml:space="preserve"> происходит циклическое деление </w:t>
-      </w:r>
-      <w:r>
-        <w:rPr>
-          <w:lang w:val="en-US"/>
-        </w:rPr>
-        <w:t>s</w:t>
-      </w:r>
-      <w:r>
-        <w:t>=1</w:t>
-      </w:r>
-      <w:r>
-        <w:t xml:space="preserve"> на элементы массива</w:t>
-      </w:r>
-      <w:r>
-        <w:t xml:space="preserve">, т.е. 1 деленная на операцию умножения </w:t>
-      </w:r>
-      <w:r>
-        <w:rPr>
-          <w:b/>
-          <w:bCs/>
-          <w:i/>
-          <w:iCs/>
-        </w:rPr>
-        <w:t>1/ reduce((lambda x, y: x * y), X)</w:t>
-      </w:r>
-    </w:p>
-    <w:p>
-      <w:pPr>
-        <w:ind w:firstLine="708"/>
-      </w:pPr>
-      <w:r>
-        <w:t xml:space="preserve">Операция </w:t>
-      </w:r>
-      <w:r>
-        <w:rPr>
-          <w:i/>
-          <w:iCs/>
-        </w:rPr>
-        <w:t>“Умножить на …”</w:t>
-      </w:r>
-      <w:r>
-        <w:t xml:space="preserve"> </w:t>
-      </w:r>
-      <w:r>
-        <w:t>домножает каждый элемент массива на число, заданное в окно интерфейса, при этом массив полностью перезаписывается и обновляется графическая таблица в интерфейсе.</w:t>
-      </w:r>
-      <w:r>
-        <w:t xml:space="preserve"> Реализовано с помощью стандартного цикла </w:t>
-      </w:r>
-      <w:r>
-        <w:rPr>
-          <w:lang w:val="en-US"/>
-        </w:rPr>
-        <w:t>for</w:t>
-      </w:r>
-      <w:r>
-        <w:t xml:space="preserve"> с одновременным обновлением таблиц:</w:t>
-      </w:r>
-    </w:p>
-    <w:p>
-      <w:pPr>
-        <w:pStyle w:val="HTML"/>
-        <w:rPr>
-          <w:lang w:val="en-US"/>
-        </w:rPr>
-      </w:pPr>
-      <w:bookmarkStart w:id="50" w:name="_Hlk121419749"/>
-      <w:r>
-        <w:rPr>
-          <w:color w:val="FF0000"/>
-          <w:lang w:val="en-US"/>
-        </w:rPr>
-        <w:t>for</w:t>
-      </w:r>
-      <w:r>
-        <w:rPr>
-          <w:lang w:val="en-US"/>
-        </w:rPr>
-        <w:t xml:space="preserve"> </w:t>
-      </w:r>
-      <w:r>
-        <w:rPr>
-          <w:color w:val="00B0F0"/>
-          <w:lang w:val="en-US"/>
-        </w:rPr>
-        <w:t>i</w:t>
-      </w:r>
-      <w:r>
-        <w:rPr>
-          <w:lang w:val="en-US"/>
-        </w:rPr>
-        <w:t xml:space="preserve"> </w:t>
-      </w:r>
-      <w:r>
-        <w:rPr>
-          <w:color w:val="FF0000"/>
-          <w:lang w:val="en-US"/>
-        </w:rPr>
-        <w:t>in</w:t>
-      </w:r>
-      <w:r>
-        <w:rPr>
-          <w:lang w:val="en-US"/>
-        </w:rPr>
-        <w:t xml:space="preserve"> range(len(</w:t>
-      </w:r>
-      <w:r>
-        <w:rPr>
-          <w:color w:val="00B0F0"/>
-          <w:lang w:val="en-US"/>
-        </w:rPr>
-        <w:t>X</w:t>
-      </w:r>
-      <w:r>
-        <w:rPr>
-          <w:lang w:val="en-US"/>
-        </w:rPr>
-        <w:t>)):</w:t>
-      </w:r>
-    </w:p>
-    <w:p>
-      <w:pPr>
-        <w:pStyle w:val="HTML"/>
-        <w:rPr>
-          <w:lang w:val="en-US"/>
-        </w:rPr>
-      </w:pPr>
-      <w:r>
-        <w:rPr>
-          <w:lang w:val="en-US"/>
-        </w:rPr>
-        <w:t xml:space="preserve">                    </w:t>
-      </w:r>
-      <w:r>
-        <w:rPr>
-          <w:color w:val="00B0F0"/>
-          <w:lang w:val="en-US"/>
-        </w:rPr>
-        <w:t>X</w:t>
-      </w:r>
-      <w:r>
-        <w:rPr>
-          <w:lang w:val="en-US"/>
-        </w:rPr>
-        <w:t>[</w:t>
-      </w:r>
-      <w:r>
-        <w:rPr>
-          <w:color w:val="00B0F0"/>
-          <w:lang w:val="en-US"/>
-        </w:rPr>
-        <w:t>i</w:t>
-      </w:r>
-      <w:r>
-        <w:rPr>
-          <w:lang w:val="en-US"/>
-        </w:rPr>
-        <w:t>]=</w:t>
-      </w:r>
-      <w:r>
-        <w:rPr>
-          <w:color w:val="00B0F0"/>
-          <w:lang w:val="en-US"/>
-        </w:rPr>
-        <w:t>X</w:t>
-      </w:r>
-      <w:r>
-        <w:rPr>
-          <w:lang w:val="en-US"/>
-        </w:rPr>
-        <w:t>[</w:t>
-      </w:r>
-      <w:r>
-        <w:rPr>
-          <w:color w:val="00B0F0"/>
-          <w:lang w:val="en-US"/>
-        </w:rPr>
-        <w:t>i</w:t>
-      </w:r>
-      <w:r>
-        <w:rPr>
-          <w:lang w:val="en-US"/>
-        </w:rPr>
-        <w:t>]*</w:t>
-      </w:r>
-      <w:r>
-        <w:rPr>
-          <w:color w:val="4472C4" w:themeColor="accent1"/>
-          <w:lang w:val="en-US"/>
-        </w:rPr>
-        <w:t>mn</w:t>
-      </w:r>
-    </w:p>
-    <w:p>
-      <w:pPr>
-        <w:pStyle w:val="HTML"/>
-        <w:rPr>
-          <w:lang w:val="en-US"/>
-        </w:rPr>
-      </w:pPr>
-      <w:r>
-        <w:rPr>
-          <w:lang w:val="en-US"/>
-        </w:rPr>
-        <w:t xml:space="preserve">                    </w:t>
-      </w:r>
-      <w:r>
-        <w:rPr>
-          <w:color w:val="4472C4" w:themeColor="accent1"/>
-          <w:lang w:val="en-US"/>
-        </w:rPr>
-        <w:t>cellinfo</w:t>
-      </w:r>
-      <w:r>
-        <w:rPr>
-          <w:lang w:val="en-US"/>
-        </w:rPr>
-        <w:t xml:space="preserve"> = </w:t>
-      </w:r>
-      <w:r>
-        <w:rPr>
-          <w:color w:val="70AD47" w:themeColor="accent6"/>
-          <w:lang w:val="en-US"/>
-        </w:rPr>
-        <w:t>QTableWidgetItem</w:t>
-      </w:r>
-      <w:r>
-        <w:rPr>
-          <w:lang w:val="en-US"/>
-        </w:rPr>
-        <w:t>(str(</w:t>
-      </w:r>
-      <w:r>
-        <w:rPr>
-          <w:color w:val="00B0F0"/>
-          <w:lang w:val="en-US"/>
-        </w:rPr>
-        <w:t>X</w:t>
-      </w:r>
-      <w:r>
-        <w:rPr>
-          <w:lang w:val="en-US"/>
-        </w:rPr>
-        <w:t>[</w:t>
-      </w:r>
-      <w:r>
-        <w:rPr>
-          <w:color w:val="00B0F0"/>
-          <w:lang w:val="en-US"/>
-        </w:rPr>
-        <w:t>i</w:t>
-      </w:r>
-      <w:r>
-        <w:rPr>
-          <w:lang w:val="en-US"/>
-        </w:rPr>
-        <w:t>]))</w:t>
-      </w:r>
-    </w:p>
-    <w:p>
-      <w:pPr>
-        <w:pStyle w:val="HTML"/>
-        <w:rPr>
-          <w:lang w:val="en-US"/>
-        </w:rPr>
-      </w:pPr>
-      <w:r>
-        <w:rPr>
-          <w:lang w:val="en-US"/>
-        </w:rPr>
-        <w:t xml:space="preserve">                    </w:t>
-      </w:r>
-      <w:r>
-        <w:rPr>
-          <w:color w:val="70AD47" w:themeColor="accent6"/>
-          <w:lang w:val="en-US"/>
-        </w:rPr>
-        <w:t>self.ui.tableWidget.setItem</w:t>
-      </w:r>
-      <w:r>
-        <w:rPr>
-          <w:lang w:val="en-US"/>
-        </w:rPr>
-        <w:t xml:space="preserve">(0, i, </w:t>
-      </w:r>
-      <w:r>
-        <w:rPr>
-          <w:color w:val="4472C4" w:themeColor="accent1"/>
-          <w:lang w:val="en-US"/>
-        </w:rPr>
-        <w:t>cellinfo</w:t>
-      </w:r>
-      <w:r>
-        <w:rPr>
-          <w:lang w:val="en-US"/>
-        </w:rPr>
-        <w:t>)</w:t>
-      </w:r>
-    </w:p>
-    <w:bookmarkEnd w:id="50"/>
-    <w:p>
-      <w:pPr>
-        <w:pStyle w:val="HTML"/>
-        <w:rPr>
-          <w:lang w:val="en-US"/>
-        </w:rPr>
-      </w:pPr>
-    </w:p>
-    <w:p>
-      <w:r>
-        <w:rPr>
-          <w:lang w:val="en-US"/>
-        </w:rPr>
-        <w:tab/>
-      </w:r>
-      <w:r>
-        <w:t xml:space="preserve">При выборе операции </w:t>
-      </w:r>
-      <w:r>
-        <w:rPr>
-          <w:i/>
-          <w:iCs/>
-        </w:rPr>
-        <w:t>“Возвести в … степень”</w:t>
-      </w:r>
-      <w:r>
-        <w:t xml:space="preserve"> </w:t>
-      </w:r>
-      <w:r>
-        <w:t>программа возведёт каждый элемент массива в степень указанную в окно интерфейса</w:t>
-      </w:r>
-      <w:r>
-        <w:t>, при этом массив полностью перезаписывается и обновляется графическая таблица в интерфейсе</w:t>
-      </w:r>
-      <w:r>
-        <w:t>.</w:t>
-      </w:r>
-      <w:r>
-        <w:t xml:space="preserve"> Реализовано с помощью стандартного цикла for с одновременным обновлением таблиц:</w:t>
-      </w:r>
-    </w:p>
-    <w:p>
-      <w:pPr>
-        <w:pStyle w:val="HTML"/>
-        <w:rPr>
-          <w:lang w:val="en-US"/>
-        </w:rPr>
-      </w:pPr>
-      <w:r>
-        <w:rPr>
-          <w:color w:val="FF0000"/>
-          <w:lang w:val="en-US"/>
-        </w:rPr>
-        <w:t>for</w:t>
-      </w:r>
-      <w:r>
-        <w:rPr>
-          <w:lang w:val="en-US"/>
-        </w:rPr>
-        <w:t xml:space="preserve"> </w:t>
-      </w:r>
-      <w:r>
-        <w:rPr>
-          <w:color w:val="00B0F0"/>
-          <w:lang w:val="en-US"/>
-        </w:rPr>
-        <w:t>i</w:t>
-      </w:r>
-      <w:r>
-        <w:rPr>
-          <w:lang w:val="en-US"/>
-        </w:rPr>
-        <w:t xml:space="preserve"> </w:t>
-      </w:r>
-      <w:r>
-        <w:rPr>
-          <w:color w:val="FF0000"/>
-          <w:lang w:val="en-US"/>
-        </w:rPr>
-        <w:t>in</w:t>
-      </w:r>
-      <w:r>
-        <w:rPr>
-          <w:lang w:val="en-US"/>
-        </w:rPr>
-        <w:t xml:space="preserve"> range(len(</w:t>
-      </w:r>
-      <w:r>
-        <w:rPr>
-          <w:color w:val="00B0F0"/>
-          <w:lang w:val="en-US"/>
-        </w:rPr>
-        <w:t>X</w:t>
-      </w:r>
-      <w:r>
-        <w:rPr>
-          <w:lang w:val="en-US"/>
-        </w:rPr>
-        <w:t>)):</w:t>
-      </w:r>
-    </w:p>
-    <w:p>
-      <w:pPr>
-        <w:pStyle w:val="HTML"/>
-        <w:rPr>
-          <w:lang w:val="en-US"/>
-        </w:rPr>
-      </w:pPr>
-      <w:r>
-        <w:rPr>
-          <w:lang w:val="en-US"/>
-        </w:rPr>
-        <w:t xml:space="preserve">                    </w:t>
-      </w:r>
-      <w:r>
-        <w:rPr>
-          <w:color w:val="00B0F0"/>
-          <w:lang w:val="en-US"/>
-        </w:rPr>
-        <w:t>X</w:t>
-      </w:r>
-      <w:r>
-        <w:rPr>
-          <w:lang w:val="en-US"/>
-        </w:rPr>
-        <w:t>[</w:t>
-      </w:r>
-      <w:r>
-        <w:rPr>
-          <w:color w:val="00B0F0"/>
-          <w:lang w:val="en-US"/>
-        </w:rPr>
-        <w:t>i</w:t>
-      </w:r>
-      <w:r>
-        <w:rPr>
-          <w:lang w:val="en-US"/>
-        </w:rPr>
-        <w:t>]=</w:t>
-      </w:r>
-      <w:r>
-        <w:rPr>
-          <w:color w:val="00B0F0"/>
-          <w:lang w:val="en-US"/>
-        </w:rPr>
-        <w:t>X</w:t>
-      </w:r>
-      <w:r>
-        <w:rPr>
-          <w:lang w:val="en-US"/>
-        </w:rPr>
-        <w:t>[</w:t>
-      </w:r>
-      <w:r>
-        <w:rPr>
-          <w:color w:val="00B0F0"/>
-          <w:lang w:val="en-US"/>
-        </w:rPr>
-        <w:t>i</w:t>
-      </w:r>
-      <w:r>
-        <w:rPr>
-          <w:lang w:val="en-US"/>
-        </w:rPr>
-        <w:t>]</w:t>
-      </w:r>
-      <w:r>
-        <w:rPr>
-          <w:color w:val="FF0000"/>
-          <w:lang w:val="en-US"/>
-        </w:rPr>
-        <w:t>*</w:t>
-      </w:r>
-      <w:r>
-        <w:rPr>
-          <w:color w:val="FF0000"/>
-          <w:lang w:val="en-US"/>
-        </w:rPr>
-        <w:t>*</w:t>
-      </w:r>
-      <w:r>
-        <w:rPr>
-          <w:color w:val="4472C4" w:themeColor="accent1"/>
-          <w:lang w:val="en-US"/>
-        </w:rPr>
-        <w:t>mn</w:t>
-      </w:r>
-    </w:p>
-    <w:p>
-      <w:pPr>
-        <w:pStyle w:val="HTML"/>
-        <w:rPr>
-          <w:lang w:val="en-US"/>
-        </w:rPr>
-      </w:pPr>
-      <w:r>
-        <w:rPr>
-          <w:lang w:val="en-US"/>
-        </w:rPr>
-        <w:t xml:space="preserve">                    </w:t>
-      </w:r>
-      <w:r>
-        <w:rPr>
-          <w:color w:val="4472C4" w:themeColor="accent1"/>
-          <w:lang w:val="en-US"/>
-        </w:rPr>
-        <w:t>cellinfo</w:t>
-      </w:r>
-      <w:r>
-        <w:rPr>
-          <w:lang w:val="en-US"/>
-        </w:rPr>
-        <w:t xml:space="preserve"> = </w:t>
-      </w:r>
-      <w:r>
-        <w:rPr>
-          <w:color w:val="70AD47" w:themeColor="accent6"/>
-          <w:lang w:val="en-US"/>
-        </w:rPr>
-        <w:t>QTableWidgetItem</w:t>
-      </w:r>
-      <w:r>
-        <w:rPr>
-          <w:lang w:val="en-US"/>
-        </w:rPr>
-        <w:t>(str(</w:t>
-      </w:r>
-      <w:r>
-        <w:rPr>
-          <w:color w:val="00B0F0"/>
-          <w:lang w:val="en-US"/>
-        </w:rPr>
-        <w:t>X</w:t>
-      </w:r>
-      <w:r>
-        <w:rPr>
-          <w:lang w:val="en-US"/>
-        </w:rPr>
-        <w:t>[</w:t>
-      </w:r>
-      <w:r>
-        <w:rPr>
-          <w:color w:val="00B0F0"/>
-          <w:lang w:val="en-US"/>
-        </w:rPr>
-        <w:t>i</w:t>
-      </w:r>
-      <w:r>
-        <w:rPr>
-          <w:lang w:val="en-US"/>
-        </w:rPr>
-        <w:t>]))</w:t>
-      </w:r>
-    </w:p>
-    <w:p>
-      <w:pPr>
-        <w:pStyle w:val="HTML"/>
-        <w:rPr>
-          <w:lang w:val="en-US"/>
-        </w:rPr>
-      </w:pPr>
-      <w:r>
-        <w:rPr>
-          <w:lang w:val="en-US"/>
-        </w:rPr>
-        <w:t xml:space="preserve">                    </w:t>
-      </w:r>
-      <w:r>
-        <w:rPr>
-          <w:color w:val="70AD47" w:themeColor="accent6"/>
-          <w:lang w:val="en-US"/>
-        </w:rPr>
-        <w:t>self.ui.tableWidget.setItem</w:t>
-      </w:r>
-      <w:r>
-        <w:rPr>
-          <w:lang w:val="en-US"/>
-        </w:rPr>
-        <w:t xml:space="preserve">(0, i, </w:t>
-      </w:r>
-      <w:r>
-        <w:rPr>
-          <w:color w:val="4472C4" w:themeColor="accent1"/>
-          <w:lang w:val="en-US"/>
-        </w:rPr>
-        <w:t>cellinfo</w:t>
-      </w:r>
-      <w:r>
-        <w:rPr>
-          <w:lang w:val="en-US"/>
-        </w:rPr>
-        <w:t>)</w:t>
-      </w:r>
-    </w:p>
-    <w:p>
-      <w:pPr>
-        <w:pStyle w:val="HTML"/>
-        <w:rPr>
-          <w:lang w:val="en-US"/>
-        </w:rPr>
-      </w:pPr>
-    </w:p>
-    <w:p>
-      <w:pPr>
-        <w:pStyle w:val="HTML"/>
-        <w:rPr>
-          <w:lang w:val="en-US"/>
-        </w:rPr>
-      </w:pPr>
-    </w:p>
-    <w:p>
-      <w:pPr>
-        <w:ind w:firstLine="708"/>
-      </w:pPr>
-      <w:r>
-        <w:t>Об окончании операции пользователя уведомит соответсвующая надпись в логах, в ней содежится информация о количестве элементов вычисленного массива, времени вычисления и о результате вычисления:</w:t>
-      </w:r>
-    </w:p>
-    <w:p>
-      <w:pPr>
-        <w:ind w:firstLine="708"/>
-        <w:jc w:val="center"/>
-      </w:pPr>
       <w:r>
         <w:rPr>
           <w:noProof/>
         </w:rPr>
         <w:drawing>
-          <wp:inline distT="0" distB="0" distL="0" distR="0" wp14:anchorId="419C4227" wp14:editId="22A2B227">
-            <wp:extent cx="4238625" cy="933450"/>
-            <wp:effectExtent l="0" t="0" r="9525" b="0"/>
-            <wp:docPr id="9" name="Рисунок 9"/>
+          <wp:inline distT="0" distB="0" distL="0" distR="0" wp14:anchorId="36F91277" wp14:editId="0ABDF24B">
+            <wp:extent cx="5940425" cy="1256665"/>
+            <wp:effectExtent l="0" t="0" r="3175" b="635"/>
+            <wp:docPr id="24" name="Рисунок 24"/>
             <wp:cNvGraphicFramePr>
               <a:graphicFrameLocks xmlns:a="http://schemas.openxmlformats.org/drawingml/2006/main" noChangeAspect="1"/>
             </wp:cNvGraphicFramePr>
@@ -31284,6 +30376,1148 @@
                   <pic:spPr>
                     <a:xfrm>
                       <a:off x="0" y="0"/>
+                      <a:ext cx="5940425" cy="1256665"/>
+                    </a:xfrm>
+                    <a:prstGeom prst="rect">
+                      <a:avLst/>
+                    </a:prstGeom>
+                  </pic:spPr>
+                </pic:pic>
+              </a:graphicData>
+            </a:graphic>
+          </wp:inline>
+        </w:drawing>
+      </w:r>
+    </w:p>
+    <w:p>
+      <w:pPr>
+        <w:ind w:firstLine="708"/>
+      </w:pPr>
+      <w:r>
+        <w:t xml:space="preserve">При выборе операции </w:t>
+      </w:r>
+      <w:r>
+        <w:rPr>
+          <w:i/>
+          <w:iCs/>
+        </w:rPr>
+        <w:t>“</w:t>
+      </w:r>
+      <w:r>
+        <w:rPr>
+          <w:b/>
+          <w:bCs/>
+          <w:i/>
+          <w:iCs/>
+        </w:rPr>
+        <w:t>Сложение</w:t>
+      </w:r>
+      <w:r>
+        <w:rPr>
+          <w:i/>
+          <w:iCs/>
+        </w:rPr>
+        <w:t>”</w:t>
+      </w:r>
+      <w:r>
+        <w:t xml:space="preserve"> </w:t>
+      </w:r>
+      <w:r>
+        <w:t xml:space="preserve">все элементы массива будут суммированы в перменную </w:t>
+      </w:r>
+      <w:r>
+        <w:rPr>
+          <w:b/>
+          <w:bCs/>
+          <w:i/>
+          <w:iCs/>
+          <w:lang w:val="en-US"/>
+        </w:rPr>
+        <w:t>s</w:t>
+      </w:r>
+      <w:r>
+        <w:t xml:space="preserve"> </w:t>
+      </w:r>
+      <w:r>
+        <w:t xml:space="preserve">методом </w:t>
+      </w:r>
+      <w:r>
+        <w:rPr>
+          <w:b/>
+          <w:bCs/>
+          <w:i/>
+          <w:iCs/>
+          <w:lang w:val="en-US"/>
+        </w:rPr>
+        <w:t>sum</w:t>
+      </w:r>
+      <w:r>
+        <w:rPr>
+          <w:b/>
+          <w:bCs/>
+          <w:i/>
+          <w:iCs/>
+        </w:rPr>
+        <w:t>()</w:t>
+      </w:r>
+      <w:r>
+        <w:t xml:space="preserve">. С помощью команд </w:t>
+      </w:r>
+      <w:r>
+        <w:rPr>
+          <w:b/>
+          <w:bCs/>
+          <w:i/>
+          <w:iCs/>
+        </w:rPr>
+        <w:t>int(round(time.time() * 1000))</w:t>
+      </w:r>
+      <w:r>
+        <w:t xml:space="preserve"> будет вычислен</w:t>
+      </w:r>
+      <w:r>
+        <w:t>о время выполнения оперции посредством нахождения дельты между конечным и начальным временем (</w:t>
+      </w:r>
+      <w:r>
+        <w:rPr>
+          <w:lang w:val="en-US"/>
+        </w:rPr>
+        <w:t>t</w:t>
+      </w:r>
+      <w:r>
+        <w:t>2-</w:t>
+      </w:r>
+      <w:r>
+        <w:rPr>
+          <w:lang w:val="en-US"/>
+        </w:rPr>
+        <w:t>t</w:t>
+      </w:r>
+      <w:r>
+        <w:t>1).</w:t>
+      </w:r>
+    </w:p>
+    <w:p>
+      <w:pPr>
+        <w:ind w:firstLine="708"/>
+      </w:pPr>
+      <w:r>
+        <w:t xml:space="preserve">Операция </w:t>
+      </w:r>
+      <w:r>
+        <w:rPr>
+          <w:b/>
+          <w:bCs/>
+          <w:i/>
+          <w:iCs/>
+        </w:rPr>
+        <w:t>“Вычитание”</w:t>
+      </w:r>
+      <w:r>
+        <w:t xml:space="preserve"> </w:t>
+      </w:r>
+      <w:r>
+        <w:t xml:space="preserve">представляет из себя обратную сложению, поэтому выполняется тем же методом, но со знаком отрицания </w:t>
+      </w:r>
+      <w:r>
+        <w:rPr>
+          <w:b/>
+          <w:bCs/>
+          <w:i/>
+          <w:iCs/>
+        </w:rPr>
+        <w:t>(-</w:t>
+      </w:r>
+      <w:r>
+        <w:rPr>
+          <w:b/>
+          <w:bCs/>
+          <w:i/>
+          <w:iCs/>
+          <w:lang w:val="en-US"/>
+        </w:rPr>
+        <w:t>sum</w:t>
+      </w:r>
+      <w:r>
+        <w:rPr>
+          <w:b/>
+          <w:bCs/>
+          <w:i/>
+          <w:iCs/>
+        </w:rPr>
+        <w:t>()).</w:t>
+      </w:r>
+      <w:r>
+        <w:t xml:space="preserve"> Поэтому время выполнения двух этих операций приблизительно будет равным. </w:t>
+      </w:r>
+    </w:p>
+    <w:p>
+      <w:pPr>
+        <w:ind w:firstLine="708"/>
+      </w:pPr>
+      <w:r>
+        <w:t>По-скольку операции умножения и деления с типом данных float могут потребовать дополнительной точности (при которой 8 знаков после запятой будет недостаточно) была добавлена динамическая точность,</w:t>
+      </w:r>
+      <w:r>
+        <w:t xml:space="preserve"> реализованная с помощью модуля </w:t>
+      </w:r>
+      <w:r>
+        <w:rPr>
+          <w:lang w:val="en-US"/>
+        </w:rPr>
+        <w:t>decimal</w:t>
+      </w:r>
+      <w:r>
+        <w:t xml:space="preserve"> и</w:t>
+      </w:r>
+      <w:r>
+        <w:t xml:space="preserve"> устанавливаемая перед началом вычислений в соответствующем окне:</w:t>
+      </w:r>
+    </w:p>
+    <w:p>
+      <w:pPr>
+        <w:ind w:firstLine="708"/>
+        <w:jc w:val="center"/>
+      </w:pPr>
+      <w:r>
+        <w:rPr>
+          <w:noProof/>
+        </w:rPr>
+        <w:drawing>
+          <wp:inline distT="0" distB="0" distL="0" distR="0" wp14:anchorId="77472D99" wp14:editId="13AA22D4">
+            <wp:extent cx="1342830" cy="389338"/>
+            <wp:effectExtent l="0" t="0" r="0" b="0"/>
+            <wp:docPr id="28" name="Рисунок 28"/>
+            <wp:cNvGraphicFramePr>
+              <a:graphicFrameLocks xmlns:a="http://schemas.openxmlformats.org/drawingml/2006/main" noChangeAspect="1"/>
+            </wp:cNvGraphicFramePr>
+            <a:graphic xmlns:a="http://schemas.openxmlformats.org/drawingml/2006/main">
+              <a:graphicData uri="http://schemas.openxmlformats.org/drawingml/2006/picture">
+                <pic:pic xmlns:pic="http://schemas.openxmlformats.org/drawingml/2006/picture">
+                  <pic:nvPicPr>
+                    <pic:cNvPr id="1" name=""/>
+                    <pic:cNvPicPr/>
+                  </pic:nvPicPr>
+                  <pic:blipFill rotWithShape="1">
+                    <a:blip r:embed="rId20"/>
+                    <a:srcRect l="17323" t="23277" r="30435" b="9679"/>
+                    <a:stretch/>
+                  </pic:blipFill>
+                  <pic:spPr bwMode="auto">
+                    <a:xfrm>
+                      <a:off x="0" y="0"/>
+                      <a:ext cx="1343537" cy="389543"/>
+                    </a:xfrm>
+                    <a:prstGeom prst="rect">
+                      <a:avLst/>
+                    </a:prstGeom>
+                    <a:ln>
+                      <a:noFill/>
+                    </a:ln>
+                    <a:extLst>
+                      <a:ext uri="{53640926-AAD7-44D8-BBD7-CCE9431645EC}">
+                        <a14:shadowObscured xmlns:a14="http://schemas.microsoft.com/office/drawing/2010/main"/>
+                      </a:ext>
+                    </a:extLst>
+                  </pic:spPr>
+                </pic:pic>
+              </a:graphicData>
+            </a:graphic>
+          </wp:inline>
+        </w:drawing>
+      </w:r>
+    </w:p>
+    <w:p>
+      <w:pPr>
+        <w:ind w:firstLine="708"/>
+        <w:rPr>
+          <w:i/>
+          <w:iCs/>
+        </w:rPr>
+      </w:pPr>
+      <w:r>
+        <w:rPr>
+          <w:i/>
+          <w:iCs/>
+        </w:rPr>
+        <w:t>Указание слишком большой точности может увеличить время операций.</w:t>
+      </w:r>
+    </w:p>
+    <w:p>
+      <w:pPr>
+        <w:ind w:firstLine="708"/>
+      </w:pPr>
+      <w:r>
+        <w:t xml:space="preserve">Выбор операции </w:t>
+      </w:r>
+      <w:r>
+        <w:rPr>
+          <w:i/>
+          <w:iCs/>
+        </w:rPr>
+        <w:t>“</w:t>
+      </w:r>
+      <w:r>
+        <w:rPr>
+          <w:b/>
+          <w:bCs/>
+          <w:i/>
+          <w:iCs/>
+        </w:rPr>
+        <w:t>Умножение</w:t>
+      </w:r>
+      <w:r>
+        <w:rPr>
+          <w:i/>
+          <w:iCs/>
+        </w:rPr>
+        <w:t>”</w:t>
+      </w:r>
+      <w:r>
+        <w:t xml:space="preserve"> </w:t>
+      </w:r>
+      <w:r>
+        <w:t xml:space="preserve">приводит к умножению всех элементов последовательно на </w:t>
+      </w:r>
+      <w:r>
+        <w:t xml:space="preserve">стартовое </w:t>
+      </w:r>
+      <w:r>
+        <w:rPr>
+          <w:lang w:val="en-US"/>
+        </w:rPr>
+        <w:t>s</w:t>
+      </w:r>
+      <w:r>
+        <w:t xml:space="preserve">=1 </w:t>
+      </w:r>
+      <w:r>
+        <w:t xml:space="preserve">при </w:t>
+      </w:r>
+      <w:r>
+        <w:t xml:space="preserve">помощи </w:t>
+      </w:r>
+      <w:r>
+        <w:t xml:space="preserve">цикла </w:t>
+      </w:r>
+      <w:r>
+        <w:rPr>
+          <w:lang w:val="en-US"/>
+        </w:rPr>
+        <w:t>for</w:t>
+      </w:r>
+      <w:r>
+        <w:t>:</w:t>
+      </w:r>
+    </w:p>
+    <w:p>
+      <w:pPr>
+        <w:pStyle w:val="HTML"/>
+        <w:ind w:left="1416"/>
+        <w:rPr>
+          <w:lang w:val="en-US"/>
+        </w:rPr>
+      </w:pPr>
+      <w:r>
+        <w:rPr>
+          <w:color w:val="FF0000"/>
+          <w:lang w:val="en-US"/>
+        </w:rPr>
+        <w:t>for</w:t>
+      </w:r>
+      <w:r>
+        <w:rPr>
+          <w:lang w:val="en-US"/>
+        </w:rPr>
+        <w:t xml:space="preserve"> </w:t>
+      </w:r>
+      <w:r>
+        <w:rPr>
+          <w:color w:val="0070C0"/>
+          <w:lang w:val="en-US"/>
+        </w:rPr>
+        <w:t xml:space="preserve">i </w:t>
+      </w:r>
+      <w:r>
+        <w:rPr>
+          <w:color w:val="FF0000"/>
+          <w:lang w:val="en-US"/>
+        </w:rPr>
+        <w:t>in</w:t>
+      </w:r>
+      <w:r>
+        <w:rPr>
+          <w:lang w:val="en-US"/>
+        </w:rPr>
+        <w:t xml:space="preserve"> </w:t>
+      </w:r>
+      <w:r>
+        <w:rPr>
+          <w:color w:val="FF0000"/>
+          <w:lang w:val="en-US"/>
+        </w:rPr>
+        <w:t>range</w:t>
+      </w:r>
+      <w:r>
+        <w:rPr>
+          <w:lang w:val="en-US"/>
+        </w:rPr>
+        <w:t>(</w:t>
+      </w:r>
+      <w:r>
+        <w:rPr>
+          <w:color w:val="0070C0"/>
+          <w:lang w:val="en-US"/>
+        </w:rPr>
+        <w:t>l</w:t>
+      </w:r>
+      <w:r>
+        <w:rPr>
+          <w:lang w:val="en-US"/>
+        </w:rPr>
+        <w:t>):</w:t>
+      </w:r>
+    </w:p>
+    <w:p>
+      <w:pPr>
+        <w:pStyle w:val="HTML"/>
+        <w:ind w:left="1416"/>
+      </w:pPr>
+      <w:r>
+        <w:rPr>
+          <w:lang w:val="en-US"/>
+        </w:rPr>
+        <w:t xml:space="preserve">   </w:t>
+      </w:r>
+      <w:r>
+        <w:rPr>
+          <w:color w:val="0070C0"/>
+        </w:rPr>
+        <w:t>s</w:t>
+      </w:r>
+      <w:r>
+        <w:t>*=</w:t>
+      </w:r>
+      <w:r>
+        <w:rPr>
+          <w:color w:val="92D050"/>
+        </w:rPr>
+        <w:t>Decimal</w:t>
+      </w:r>
+      <w:r>
+        <w:t>(</w:t>
+      </w:r>
+      <w:r>
+        <w:rPr>
+          <w:color w:val="0070C0"/>
+        </w:rPr>
+        <w:t>X</w:t>
+      </w:r>
+      <w:r>
+        <w:t>[</w:t>
+      </w:r>
+      <w:r>
+        <w:rPr>
+          <w:color w:val="0070C0"/>
+        </w:rPr>
+        <w:t>i</w:t>
+      </w:r>
+      <w:r>
+        <w:t>])</w:t>
+      </w:r>
+    </w:p>
+    <w:p>
+      <w:pPr>
+        <w:ind w:firstLine="708"/>
+        <w:rPr>
+          <w:b/>
+          <w:bCs/>
+          <w:i/>
+          <w:iCs/>
+        </w:rPr>
+      </w:pPr>
+      <w:r>
+        <w:t xml:space="preserve">При выборе операции </w:t>
+      </w:r>
+      <w:r>
+        <w:t>“</w:t>
+      </w:r>
+      <w:r>
+        <w:rPr>
+          <w:b/>
+          <w:bCs/>
+        </w:rPr>
+        <w:t>Деление</w:t>
+      </w:r>
+      <w:r>
+        <w:t>”</w:t>
+      </w:r>
+      <w:r>
+        <w:t xml:space="preserve"> происходит циклическое деление </w:t>
+      </w:r>
+      <w:r>
+        <w:rPr>
+          <w:lang w:val="en-US"/>
+        </w:rPr>
+        <w:t>s</w:t>
+      </w:r>
+      <w:r>
+        <w:t>=1</w:t>
+      </w:r>
+      <w:r>
+        <w:t xml:space="preserve"> на элементы массива</w:t>
+      </w:r>
+      <w:r>
+        <w:t>, т.е. 1 деленная на операцию умножения</w:t>
+      </w:r>
+      <w:r>
+        <w:t>.</w:t>
+      </w:r>
+    </w:p>
+    <w:p>
+      <w:pPr>
+        <w:ind w:firstLine="708"/>
+      </w:pPr>
+      <w:r>
+        <w:t xml:space="preserve">Операция </w:t>
+      </w:r>
+      <w:r>
+        <w:rPr>
+          <w:b/>
+          <w:bCs/>
+          <w:i/>
+          <w:iCs/>
+        </w:rPr>
+        <w:t>“Умножить на …”</w:t>
+      </w:r>
+      <w:r>
+        <w:t xml:space="preserve"> </w:t>
+      </w:r>
+      <w:r>
+        <w:t>домножает каждый элемент массива на число, заданное в окно интерфейса, при этом массив полностью перезаписывается и обновляется графическая таблица в интерфейсе.</w:t>
+      </w:r>
+      <w:r>
+        <w:t xml:space="preserve"> Реализовано с помощью стандартного цикла </w:t>
+      </w:r>
+      <w:r>
+        <w:rPr>
+          <w:lang w:val="en-US"/>
+        </w:rPr>
+        <w:t>for</w:t>
+      </w:r>
+      <w:r>
+        <w:t xml:space="preserve"> с одновременным обновлением таблиц:</w:t>
+      </w:r>
+    </w:p>
+    <w:p>
+      <w:pPr>
+        <w:pStyle w:val="HTML"/>
+        <w:rPr>
+          <w:lang w:val="en-US"/>
+        </w:rPr>
+      </w:pPr>
+      <w:bookmarkStart w:id="50" w:name="_Hlk121419749"/>
+      <w:r>
+        <w:rPr>
+          <w:color w:val="FF0000"/>
+          <w:lang w:val="en-US"/>
+        </w:rPr>
+        <w:t>for</w:t>
+      </w:r>
+      <w:r>
+        <w:rPr>
+          <w:lang w:val="en-US"/>
+        </w:rPr>
+        <w:t xml:space="preserve"> </w:t>
+      </w:r>
+      <w:r>
+        <w:rPr>
+          <w:color w:val="00B0F0"/>
+          <w:lang w:val="en-US"/>
+        </w:rPr>
+        <w:t>i</w:t>
+      </w:r>
+      <w:r>
+        <w:rPr>
+          <w:lang w:val="en-US"/>
+        </w:rPr>
+        <w:t xml:space="preserve"> </w:t>
+      </w:r>
+      <w:r>
+        <w:rPr>
+          <w:color w:val="FF0000"/>
+          <w:lang w:val="en-US"/>
+        </w:rPr>
+        <w:t>in</w:t>
+      </w:r>
+      <w:r>
+        <w:rPr>
+          <w:lang w:val="en-US"/>
+        </w:rPr>
+        <w:t xml:space="preserve"> range(len(</w:t>
+      </w:r>
+      <w:r>
+        <w:rPr>
+          <w:color w:val="00B0F0"/>
+          <w:lang w:val="en-US"/>
+        </w:rPr>
+        <w:t>X</w:t>
+      </w:r>
+      <w:r>
+        <w:rPr>
+          <w:lang w:val="en-US"/>
+        </w:rPr>
+        <w:t>)):</w:t>
+      </w:r>
+    </w:p>
+    <w:p>
+      <w:pPr>
+        <w:pStyle w:val="HTML"/>
+        <w:rPr>
+          <w:lang w:val="en-US"/>
+        </w:rPr>
+      </w:pPr>
+      <w:r>
+        <w:rPr>
+          <w:lang w:val="en-US"/>
+        </w:rPr>
+        <w:t xml:space="preserve">                    </w:t>
+      </w:r>
+      <w:r>
+        <w:rPr>
+          <w:color w:val="00B0F0"/>
+          <w:lang w:val="en-US"/>
+        </w:rPr>
+        <w:t>X</w:t>
+      </w:r>
+      <w:r>
+        <w:rPr>
+          <w:lang w:val="en-US"/>
+        </w:rPr>
+        <w:t>[</w:t>
+      </w:r>
+      <w:r>
+        <w:rPr>
+          <w:color w:val="00B0F0"/>
+          <w:lang w:val="en-US"/>
+        </w:rPr>
+        <w:t>i</w:t>
+      </w:r>
+      <w:r>
+        <w:rPr>
+          <w:lang w:val="en-US"/>
+        </w:rPr>
+        <w:t>]=</w:t>
+      </w:r>
+      <w:r>
+        <w:rPr>
+          <w:color w:val="00B0F0"/>
+          <w:lang w:val="en-US"/>
+        </w:rPr>
+        <w:t>X</w:t>
+      </w:r>
+      <w:r>
+        <w:rPr>
+          <w:lang w:val="en-US"/>
+        </w:rPr>
+        <w:t>[</w:t>
+      </w:r>
+      <w:r>
+        <w:rPr>
+          <w:color w:val="00B0F0"/>
+          <w:lang w:val="en-US"/>
+        </w:rPr>
+        <w:t>i</w:t>
+      </w:r>
+      <w:r>
+        <w:rPr>
+          <w:lang w:val="en-US"/>
+        </w:rPr>
+        <w:t>]*</w:t>
+      </w:r>
+      <w:r>
+        <w:rPr>
+          <w:color w:val="4472C4" w:themeColor="accent1"/>
+          <w:lang w:val="en-US"/>
+        </w:rPr>
+        <w:t>mn</w:t>
+      </w:r>
+    </w:p>
+    <w:p>
+      <w:pPr>
+        <w:pStyle w:val="HTML"/>
+        <w:rPr>
+          <w:lang w:val="en-US"/>
+        </w:rPr>
+      </w:pPr>
+      <w:r>
+        <w:rPr>
+          <w:lang w:val="en-US"/>
+        </w:rPr>
+        <w:t xml:space="preserve">                    </w:t>
+      </w:r>
+      <w:r>
+        <w:rPr>
+          <w:color w:val="4472C4" w:themeColor="accent1"/>
+          <w:lang w:val="en-US"/>
+        </w:rPr>
+        <w:t>cellinfo</w:t>
+      </w:r>
+      <w:r>
+        <w:rPr>
+          <w:lang w:val="en-US"/>
+        </w:rPr>
+        <w:t xml:space="preserve"> = </w:t>
+      </w:r>
+      <w:r>
+        <w:rPr>
+          <w:color w:val="70AD47" w:themeColor="accent6"/>
+          <w:lang w:val="en-US"/>
+        </w:rPr>
+        <w:t>QTableWidgetItem</w:t>
+      </w:r>
+      <w:r>
+        <w:rPr>
+          <w:lang w:val="en-US"/>
+        </w:rPr>
+        <w:t>(str(</w:t>
+      </w:r>
+      <w:r>
+        <w:rPr>
+          <w:color w:val="00B0F0"/>
+          <w:lang w:val="en-US"/>
+        </w:rPr>
+        <w:t>X</w:t>
+      </w:r>
+      <w:r>
+        <w:rPr>
+          <w:lang w:val="en-US"/>
+        </w:rPr>
+        <w:t>[</w:t>
+      </w:r>
+      <w:r>
+        <w:rPr>
+          <w:color w:val="00B0F0"/>
+          <w:lang w:val="en-US"/>
+        </w:rPr>
+        <w:t>i</w:t>
+      </w:r>
+      <w:r>
+        <w:rPr>
+          <w:lang w:val="en-US"/>
+        </w:rPr>
+        <w:t>]))</w:t>
+      </w:r>
+    </w:p>
+    <w:p>
+      <w:pPr>
+        <w:pStyle w:val="HTML"/>
+        <w:rPr>
+          <w:lang w:val="en-US"/>
+        </w:rPr>
+      </w:pPr>
+      <w:r>
+        <w:rPr>
+          <w:lang w:val="en-US"/>
+        </w:rPr>
+        <w:t xml:space="preserve">                    </w:t>
+      </w:r>
+      <w:r>
+        <w:rPr>
+          <w:color w:val="70AD47" w:themeColor="accent6"/>
+          <w:lang w:val="en-US"/>
+        </w:rPr>
+        <w:t>self.ui.tableWidget.setItem</w:t>
+      </w:r>
+      <w:r>
+        <w:rPr>
+          <w:lang w:val="en-US"/>
+        </w:rPr>
+        <w:t xml:space="preserve">(0, i, </w:t>
+      </w:r>
+      <w:r>
+        <w:rPr>
+          <w:color w:val="4472C4" w:themeColor="accent1"/>
+          <w:lang w:val="en-US"/>
+        </w:rPr>
+        <w:t>cellinfo</w:t>
+      </w:r>
+      <w:r>
+        <w:rPr>
+          <w:lang w:val="en-US"/>
+        </w:rPr>
+        <w:t>)</w:t>
+      </w:r>
+    </w:p>
+    <w:bookmarkEnd w:id="50"/>
+    <w:p>
+      <w:pPr>
+        <w:pStyle w:val="HTML"/>
+        <w:rPr>
+          <w:lang w:val="en-US"/>
+        </w:rPr>
+      </w:pPr>
+    </w:p>
+    <w:p>
+      <w:r>
+        <w:rPr>
+          <w:lang w:val="en-US"/>
+        </w:rPr>
+        <w:lastRenderedPageBreak/>
+        <w:tab/>
+      </w:r>
+      <w:r>
+        <w:t xml:space="preserve">При выборе операции </w:t>
+      </w:r>
+      <w:r>
+        <w:rPr>
+          <w:i/>
+          <w:iCs/>
+        </w:rPr>
+        <w:t>“</w:t>
+      </w:r>
+      <w:r>
+        <w:rPr>
+          <w:b/>
+          <w:bCs/>
+          <w:i/>
+          <w:iCs/>
+        </w:rPr>
+        <w:t>Возвести в … степень</w:t>
+      </w:r>
+      <w:r>
+        <w:rPr>
+          <w:i/>
+          <w:iCs/>
+        </w:rPr>
+        <w:t>”</w:t>
+      </w:r>
+      <w:r>
+        <w:t xml:space="preserve"> </w:t>
+      </w:r>
+      <w:r>
+        <w:t>программа возведёт каждый элемент массива в степень указанную в окно интерфейса</w:t>
+      </w:r>
+      <w:r>
+        <w:t>, при этом массив полностью перезаписывается и обновляется графическая таблица в интерфейсе</w:t>
+      </w:r>
+      <w:r>
+        <w:t>.</w:t>
+      </w:r>
+      <w:r>
+        <w:t xml:space="preserve"> Реализовано с помощью стандартного цикла for с одновременным обновлением таблиц:</w:t>
+      </w:r>
+    </w:p>
+    <w:p>
+      <w:pPr>
+        <w:pStyle w:val="HTML"/>
+        <w:rPr>
+          <w:lang w:val="en-US"/>
+        </w:rPr>
+      </w:pPr>
+      <w:r>
+        <w:rPr>
+          <w:color w:val="FF0000"/>
+          <w:lang w:val="en-US"/>
+        </w:rPr>
+        <w:t>for</w:t>
+      </w:r>
+      <w:r>
+        <w:rPr>
+          <w:lang w:val="en-US"/>
+        </w:rPr>
+        <w:t xml:space="preserve"> </w:t>
+      </w:r>
+      <w:r>
+        <w:rPr>
+          <w:color w:val="00B0F0"/>
+          <w:lang w:val="en-US"/>
+        </w:rPr>
+        <w:t>i</w:t>
+      </w:r>
+      <w:r>
+        <w:rPr>
+          <w:lang w:val="en-US"/>
+        </w:rPr>
+        <w:t xml:space="preserve"> </w:t>
+      </w:r>
+      <w:r>
+        <w:rPr>
+          <w:color w:val="FF0000"/>
+          <w:lang w:val="en-US"/>
+        </w:rPr>
+        <w:t>in</w:t>
+      </w:r>
+      <w:r>
+        <w:rPr>
+          <w:lang w:val="en-US"/>
+        </w:rPr>
+        <w:t xml:space="preserve"> range(len(</w:t>
+      </w:r>
+      <w:r>
+        <w:rPr>
+          <w:color w:val="00B0F0"/>
+          <w:lang w:val="en-US"/>
+        </w:rPr>
+        <w:t>X</w:t>
+      </w:r>
+      <w:r>
+        <w:rPr>
+          <w:lang w:val="en-US"/>
+        </w:rPr>
+        <w:t>)):</w:t>
+      </w:r>
+    </w:p>
+    <w:p>
+      <w:pPr>
+        <w:pStyle w:val="HTML"/>
+        <w:rPr>
+          <w:lang w:val="en-US"/>
+        </w:rPr>
+      </w:pPr>
+      <w:r>
+        <w:rPr>
+          <w:lang w:val="en-US"/>
+        </w:rPr>
+        <w:t xml:space="preserve">                    </w:t>
+      </w:r>
+      <w:r>
+        <w:rPr>
+          <w:color w:val="00B0F0"/>
+          <w:lang w:val="en-US"/>
+        </w:rPr>
+        <w:t>X</w:t>
+      </w:r>
+      <w:r>
+        <w:rPr>
+          <w:lang w:val="en-US"/>
+        </w:rPr>
+        <w:t>[</w:t>
+      </w:r>
+      <w:r>
+        <w:rPr>
+          <w:color w:val="00B0F0"/>
+          <w:lang w:val="en-US"/>
+        </w:rPr>
+        <w:t>i</w:t>
+      </w:r>
+      <w:r>
+        <w:rPr>
+          <w:lang w:val="en-US"/>
+        </w:rPr>
+        <w:t>]=</w:t>
+      </w:r>
+      <w:r>
+        <w:rPr>
+          <w:color w:val="00B0F0"/>
+          <w:lang w:val="en-US"/>
+        </w:rPr>
+        <w:t>X</w:t>
+      </w:r>
+      <w:r>
+        <w:rPr>
+          <w:lang w:val="en-US"/>
+        </w:rPr>
+        <w:t>[</w:t>
+      </w:r>
+      <w:r>
+        <w:rPr>
+          <w:color w:val="00B0F0"/>
+          <w:lang w:val="en-US"/>
+        </w:rPr>
+        <w:t>i</w:t>
+      </w:r>
+      <w:r>
+        <w:rPr>
+          <w:lang w:val="en-US"/>
+        </w:rPr>
+        <w:t>]</w:t>
+      </w:r>
+      <w:r>
+        <w:rPr>
+          <w:color w:val="FF0000"/>
+          <w:lang w:val="en-US"/>
+        </w:rPr>
+        <w:t>*</w:t>
+      </w:r>
+      <w:r>
+        <w:rPr>
+          <w:color w:val="FF0000"/>
+          <w:lang w:val="en-US"/>
+        </w:rPr>
+        <w:t>*</w:t>
+      </w:r>
+      <w:r>
+        <w:rPr>
+          <w:color w:val="4472C4" w:themeColor="accent1"/>
+          <w:lang w:val="en-US"/>
+        </w:rPr>
+        <w:t>mn</w:t>
+      </w:r>
+    </w:p>
+    <w:p>
+      <w:pPr>
+        <w:pStyle w:val="HTML"/>
+        <w:rPr>
+          <w:lang w:val="en-US"/>
+        </w:rPr>
+      </w:pPr>
+      <w:r>
+        <w:rPr>
+          <w:lang w:val="en-US"/>
+        </w:rPr>
+        <w:t xml:space="preserve">                    </w:t>
+      </w:r>
+      <w:r>
+        <w:rPr>
+          <w:color w:val="4472C4" w:themeColor="accent1"/>
+          <w:lang w:val="en-US"/>
+        </w:rPr>
+        <w:t>cellinfo</w:t>
+      </w:r>
+      <w:r>
+        <w:rPr>
+          <w:lang w:val="en-US"/>
+        </w:rPr>
+        <w:t xml:space="preserve"> = </w:t>
+      </w:r>
+      <w:r>
+        <w:rPr>
+          <w:color w:val="70AD47" w:themeColor="accent6"/>
+          <w:lang w:val="en-US"/>
+        </w:rPr>
+        <w:t>QTableWidgetItem</w:t>
+      </w:r>
+      <w:r>
+        <w:rPr>
+          <w:lang w:val="en-US"/>
+        </w:rPr>
+        <w:t>(str(</w:t>
+      </w:r>
+      <w:r>
+        <w:rPr>
+          <w:color w:val="00B0F0"/>
+          <w:lang w:val="en-US"/>
+        </w:rPr>
+        <w:t>X</w:t>
+      </w:r>
+      <w:r>
+        <w:rPr>
+          <w:lang w:val="en-US"/>
+        </w:rPr>
+        <w:t>[</w:t>
+      </w:r>
+      <w:r>
+        <w:rPr>
+          <w:color w:val="00B0F0"/>
+          <w:lang w:val="en-US"/>
+        </w:rPr>
+        <w:t>i</w:t>
+      </w:r>
+      <w:r>
+        <w:rPr>
+          <w:lang w:val="en-US"/>
+        </w:rPr>
+        <w:t>]))</w:t>
+      </w:r>
+    </w:p>
+    <w:p>
+      <w:pPr>
+        <w:pStyle w:val="HTML"/>
+        <w:rPr>
+          <w:lang w:val="en-US"/>
+        </w:rPr>
+      </w:pPr>
+      <w:r>
+        <w:rPr>
+          <w:lang w:val="en-US"/>
+        </w:rPr>
+        <w:t xml:space="preserve">                    </w:t>
+      </w:r>
+      <w:r>
+        <w:rPr>
+          <w:color w:val="70AD47" w:themeColor="accent6"/>
+          <w:lang w:val="en-US"/>
+        </w:rPr>
+        <w:t>self.ui.tableWidget.setItem</w:t>
+      </w:r>
+      <w:r>
+        <w:rPr>
+          <w:lang w:val="en-US"/>
+        </w:rPr>
+        <w:t xml:space="preserve">(0, i, </w:t>
+      </w:r>
+      <w:r>
+        <w:rPr>
+          <w:color w:val="4472C4" w:themeColor="accent1"/>
+          <w:lang w:val="en-US"/>
+        </w:rPr>
+        <w:t>cellinfo</w:t>
+      </w:r>
+      <w:r>
+        <w:rPr>
+          <w:lang w:val="en-US"/>
+        </w:rPr>
+        <w:t>)</w:t>
+      </w:r>
+    </w:p>
+    <w:p>
+      <w:pPr>
+        <w:pStyle w:val="HTML"/>
+        <w:rPr>
+          <w:lang w:val="en-US"/>
+        </w:rPr>
+      </w:pPr>
+    </w:p>
+    <w:p>
+      <w:pPr>
+        <w:pStyle w:val="HTML"/>
+        <w:rPr>
+          <w:lang w:val="en-US"/>
+        </w:rPr>
+      </w:pPr>
+    </w:p>
+    <w:p>
+      <w:pPr>
+        <w:ind w:firstLine="708"/>
+      </w:pPr>
+      <w:r>
+        <w:t>Об окончании операции пользователя уведомит соответсвующая надпись в логах, в ней содежится информация о количестве элементов вычисленного массива, времени вычисления и о результате вычисления:</w:t>
+      </w:r>
+    </w:p>
+    <w:p>
+      <w:pPr>
+        <w:ind w:firstLine="708"/>
+        <w:jc w:val="center"/>
+      </w:pPr>
+      <w:r>
+        <w:rPr>
+          <w:noProof/>
+        </w:rPr>
+        <w:drawing>
+          <wp:inline distT="0" distB="0" distL="0" distR="0" wp14:anchorId="419C4227" wp14:editId="22A2B227">
+            <wp:extent cx="4238625" cy="933450"/>
+            <wp:effectExtent l="0" t="0" r="9525" b="0"/>
+            <wp:docPr id="9" name="Рисунок 9"/>
+            <wp:cNvGraphicFramePr>
+              <a:graphicFrameLocks xmlns:a="http://schemas.openxmlformats.org/drawingml/2006/main" noChangeAspect="1"/>
+            </wp:cNvGraphicFramePr>
+            <a:graphic xmlns:a="http://schemas.openxmlformats.org/drawingml/2006/main">
+              <a:graphicData uri="http://schemas.openxmlformats.org/drawingml/2006/picture">
+                <pic:pic xmlns:pic="http://schemas.openxmlformats.org/drawingml/2006/picture">
+                  <pic:nvPicPr>
+                    <pic:cNvPr id="1" name=""/>
+                    <pic:cNvPicPr/>
+                  </pic:nvPicPr>
+                  <pic:blipFill>
+                    <a:blip r:embed="rId21"/>
+                    <a:stretch>
+                      <a:fillRect/>
+                    </a:stretch>
+                  </pic:blipFill>
+                  <pic:spPr>
+                    <a:xfrm>
+                      <a:off x="0" y="0"/>
                       <a:ext cx="4238625" cy="933450"/>
                     </a:xfrm>
                     <a:prstGeom prst="rect">
@@ -31305,7 +31539,6 @@
         <w:rPr>
           <w:color w:val="4472C4" w:themeColor="accent1"/>
         </w:rPr>
-        <w:lastRenderedPageBreak/>
         <w:t>T</w:t>
       </w:r>
       <w:r>
@@ -31535,7 +31768,7 @@
                     <pic:cNvPicPr/>
                   </pic:nvPicPr>
                   <pic:blipFill>
-                    <a:blip r:embed="rId20"/>
+                    <a:blip r:embed="rId22"/>
                     <a:stretch>
                       <a:fillRect/>
                     </a:stretch>
@@ -31641,6 +31874,7 @@
     </w:p>
     <w:p>
       <w:r>
+        <w:lastRenderedPageBreak/>
         <w:tab/>
         <w:t xml:space="preserve">Далее программа выполняет </w:t>
       </w:r>
@@ -33212,10 +33446,10 @@
           <w:noProof/>
         </w:rPr>
         <w:drawing>
-          <wp:inline distT="0" distB="0" distL="0" distR="0" wp14:anchorId="125532FC" wp14:editId="69919F5F">
-            <wp:extent cx="2914650" cy="1000125"/>
+          <wp:inline distT="0" distB="0" distL="0" distR="0" wp14:anchorId="7F0443EF" wp14:editId="61AF330A">
+            <wp:extent cx="3048000" cy="1152525"/>
             <wp:effectExtent l="0" t="0" r="0" b="9525"/>
-            <wp:docPr id="11" name="Рисунок 11"/>
+            <wp:docPr id="26" name="Рисунок 26"/>
             <wp:cNvGraphicFramePr>
               <a:graphicFrameLocks xmlns:a="http://schemas.openxmlformats.org/drawingml/2006/main" noChangeAspect="1"/>
             </wp:cNvGraphicFramePr>
@@ -33227,7 +33461,7 @@
                     <pic:cNvPicPr/>
                   </pic:nvPicPr>
                   <pic:blipFill>
-                    <a:blip r:embed="rId21"/>
+                    <a:blip r:embed="rId23"/>
                     <a:stretch>
                       <a:fillRect/>
                     </a:stretch>
@@ -33235,7 +33469,7 @@
                   <pic:spPr>
                     <a:xfrm>
                       <a:off x="0" y="0"/>
-                      <a:ext cx="2914650" cy="1000125"/>
+                      <a:ext cx="3048000" cy="1152525"/>
                     </a:xfrm>
                     <a:prstGeom prst="rect">
                       <a:avLst/>
@@ -33260,7 +33494,19 @@
         </w:rPr>
         <w:lastRenderedPageBreak/>
         <w:tab/>
-        <w:t xml:space="preserve">Т.к. в этой версии программы отсутствуют параллельные вычисления, значения в нём обновляются только по началу и окончанию какого-либо действия связанного с обработкой данных в программе. Для реализации была использована библиотека </w:t>
+        <w:t>Т.к. в этой версии программы отсутствуют параллельные вычисления, значения в нём обновляются только по началу и окончанию какого-либо действия связанного с обработкой данных в программе</w:t>
+      </w:r>
+      <w:r>
+        <w:rPr>
+          <w:lang w:eastAsia="zh-CN"/>
+        </w:rPr>
+        <w:t xml:space="preserve"> или по нажатию кнопки обновить</w:t>
+      </w:r>
+      <w:r>
+        <w:rPr>
+          <w:lang w:eastAsia="zh-CN"/>
+        </w:rPr>
+        <w:t xml:space="preserve">. Для реализации была использована библиотека </w:t>
       </w:r>
       <w:r>
         <w:rPr>
@@ -33272,7 +33518,7 @@
       </w:r>
       <w:r>
         <w:rPr>
-          <w:lang w:val="en-US" w:eastAsia="zh-CN"/>
+          <w:lang w:eastAsia="zh-CN"/>
         </w:rPr>
         <w:t xml:space="preserve"> </w:t>
       </w:r>
@@ -33286,21 +33532,54 @@
     <w:p>
       <w:pPr>
         <w:pStyle w:val="HTML"/>
-        <w:rPr>
-          <w:lang w:val="en-US"/>
-        </w:rPr>
       </w:pPr>
       <w:r>
         <w:rPr>
           <w:color w:val="70AD47" w:themeColor="accent6"/>
           <w:lang w:val="en-US"/>
         </w:rPr>
-        <w:t>self.ui.label_15.setText</w:t>
-      </w:r>
-      <w:r>
-        <w:rPr>
-          <w:lang w:val="en-US"/>
-        </w:rPr>
+        <w:t>self</w:t>
+      </w:r>
+      <w:r>
+        <w:rPr>
+          <w:color w:val="70AD47" w:themeColor="accent6"/>
+        </w:rPr>
+        <w:t>.</w:t>
+      </w:r>
+      <w:r>
+        <w:rPr>
+          <w:color w:val="70AD47" w:themeColor="accent6"/>
+          <w:lang w:val="en-US"/>
+        </w:rPr>
+        <w:t>ui</w:t>
+      </w:r>
+      <w:r>
+        <w:rPr>
+          <w:color w:val="70AD47" w:themeColor="accent6"/>
+        </w:rPr>
+        <w:t>.</w:t>
+      </w:r>
+      <w:r>
+        <w:rPr>
+          <w:color w:val="70AD47" w:themeColor="accent6"/>
+          <w:lang w:val="en-US"/>
+        </w:rPr>
+        <w:t>label</w:t>
+      </w:r>
+      <w:r>
+        <w:rPr>
+          <w:color w:val="70AD47" w:themeColor="accent6"/>
+        </w:rPr>
+        <w:t>_15.</w:t>
+      </w:r>
+      <w:r>
+        <w:rPr>
+          <w:color w:val="70AD47" w:themeColor="accent6"/>
+          <w:lang w:val="en-US"/>
+        </w:rPr>
+        <w:t>setText</w:t>
+      </w:r>
+      <w:r>
         <w:t>(</w:t>
       </w:r>
       <w:r>
@@ -33311,9 +33590,6 @@
         <w:t>str</w:t>
       </w:r>
       <w:r>
-        <w:rPr>
-          <w:lang w:val="en-US"/>
-        </w:rPr>
         <w:t>(</w:t>
       </w:r>
       <w:r>
@@ -33324,9 +33600,6 @@
         <w:t>round</w:t>
       </w:r>
       <w:r>
-        <w:rPr>
-          <w:lang w:val="en-US"/>
-        </w:rPr>
         <w:t>(</w:t>
       </w:r>
       <w:r>
@@ -33337,9 +33610,6 @@
         <w:t>psutil</w:t>
       </w:r>
       <w:r>
-        <w:rPr>
-          <w:lang w:val="en-US"/>
-        </w:rPr>
         <w:t>.</w:t>
       </w:r>
       <w:r>
@@ -33350,9 +33620,6 @@
         <w:t>virtual</w:t>
       </w:r>
       <w:r>
-        <w:rPr>
-          <w:lang w:val="en-US"/>
-        </w:rPr>
         <w:t>_</w:t>
       </w:r>
       <w:r>
@@ -33363,15 +33630,24 @@
         <w:t>memory</w:t>
       </w:r>
       <w:r>
-        <w:rPr>
-          <w:lang w:val="en-US"/>
-        </w:rPr>
-        <w:t>()[3]/1024**2))+' MB')</w:t>
+        <w:t xml:space="preserve">()[3]/1024**2))+' </w:t>
+      </w:r>
+      <w:r>
+        <w:rPr>
+          <w:lang w:val="en-US"/>
+        </w:rPr>
+        <w:t>MB</w:t>
+      </w:r>
+      <w:r>
+        <w:t>')</w:t>
       </w:r>
     </w:p>
     <w:p>
       <w:pPr>
         <w:pStyle w:val="HTML"/>
+        <w:rPr>
+          <w:lang w:val="en-US"/>
+        </w:rPr>
       </w:pPr>
       <w:r>
         <w:rPr>
@@ -33528,7 +33804,7 @@
                     </pic:cNvPicPr>
                   </pic:nvPicPr>
                   <pic:blipFill>
-                    <a:blip r:embed="rId22">
+                    <a:blip r:embed="rId24">
                       <a:extLst>
                         <a:ext uri="{28A0092B-C50C-407E-A947-70E740481C1C}">
                           <a14:useLocalDpi xmlns:a14="http://schemas.microsoft.com/office/drawing/2010/main" val="0"/>
@@ -33561,12 +33837,12 @@
       </w:r>
     </w:p>
     <w:sectPr>
-      <w:headerReference w:type="even" r:id="rId23"/>
-      <w:headerReference w:type="default" r:id="rId24"/>
-      <w:footerReference w:type="even" r:id="rId25"/>
-      <w:footerReference w:type="default" r:id="rId26"/>
-      <w:headerReference w:type="first" r:id="rId27"/>
-      <w:footerReference w:type="first" r:id="rId28"/>
+      <w:headerReference w:type="even" r:id="rId25"/>
+      <w:headerReference w:type="default" r:id="rId26"/>
+      <w:footerReference w:type="even" r:id="rId27"/>
+      <w:footerReference w:type="default" r:id="rId28"/>
+      <w:headerReference w:type="first" r:id="rId29"/>
+      <w:footerReference w:type="first" r:id="rId30"/>
       <w:pgSz w:w="11906" w:h="16838"/>
       <w:pgMar w:top="1134" w:right="850" w:bottom="1134" w:left="1701" w:header="708" w:footer="708" w:gutter="0"/>
       <w:pgNumType w:start="0"/>
@@ -33578,7 +33854,7 @@
 </file>
 
 <file path=word/endnotes.xml><?xml version="1.0" encoding="utf-8"?>
-<w:endnotes xmlns:wpc="http://schemas.microsoft.com/office/word/2010/wordprocessingCanvas" xmlns:cx="http://schemas.microsoft.com/office/drawing/2014/chartex" xmlns:cx1="http://schemas.microsoft.com/office/drawing/2015/9/8/chartex" xmlns:cx2="http://schemas.microsoft.com/office/drawing/2015/10/21/chartex" xmlns:cx3="http://schemas.microsoft.com/office/drawing/2016/5/9/chartex" xmlns:cx4="http://schemas.microsoft.com/office/drawing/2016/5/10/chartex" xmlns:cx5="http://schemas.microsoft.com/office/drawing/2016/5/11/chartex" xmlns:cx6="http://schemas.microsoft.com/office/drawing/2016/5/12/chartex" xmlns:cx7="http://schemas.microsoft.com/office/drawing/2016/5/13/chartex" xmlns:cx8="http://schemas.microsoft.com/office/drawing/2016/5/14/chartex" xmlns:mc="http://schemas.openxmlformats.org/markup-compatibility/2006" xmlns:aink="http://schemas.microsoft.com/office/drawing/2016/ink" xmlns:am3d="http://schemas.microsoft.com/office/drawing/2017/model3d" xmlns:o="urn:schemas-microsoft-com:office:office" xmlns:r="http://schemas.openxmlformats.org/officeDocument/2006/relationships" xmlns:m="http://schemas.openxmlformats.org/officeDocument/2006/math" xmlns:v="urn:schemas-microsoft-com:vml" xmlns:wp14="http://schemas.microsoft.com/office/word/2010/wordprocessingDrawing" xmlns:wp="http://schemas.openxmlformats.org/drawingml/2006/wordprocessingDrawing" xmlns:w10="urn:schemas-microsoft-com:office:word" xmlns:w="http://schemas.openxmlformats.org/wordprocessingml/2006/main" xmlns:w14="http://schemas.microsoft.com/office/word/2010/wordml" xmlns:w15="http://schemas.microsoft.com/office/word/2012/wordml" xmlns:w16cex="http://schemas.microsoft.com/office/word/2018/wordml/cex" xmlns:w16cid="http://schemas.microsoft.com/office/word/2016/wordml/cid" xmlns:w16="http://schemas.microsoft.com/office/word/2018/wordml" xmlns:w16sdtdh="http://schemas.microsoft.com/office/word/2020/wordml/sdtdatahash" xmlns:w16se="http://schemas.microsoft.com/office/word/2015/wordml/symex" xmlns:wpg="http://schemas.microsoft.com/office/word/2010/wordprocessingGroup" xmlns:wpi="http://schemas.microsoft.com/office/word/2010/wordprocessingInk" xmlns:wne="http://schemas.microsoft.com/office/word/2006/wordml" xmlns:wps="http://schemas.microsoft.com/office/word/2010/wordprocessingShape" mc:Ignorable="w14 w15 w16se w16cid w16 w16cex w16sdtdh wp14">
+<w:endnotes xmlns:wpc="http://schemas.microsoft.com/office/word/2010/wordprocessingCanvas" xmlns:cx="http://schemas.microsoft.com/office/drawing/2014/chartex" xmlns:cx1="http://schemas.microsoft.com/office/drawing/2015/9/8/chartex" xmlns:cx2="http://schemas.microsoft.com/office/drawing/2015/10/21/chartex" xmlns:cx3="http://schemas.microsoft.com/office/drawing/2016/5/9/chartex" xmlns:cx4="http://schemas.microsoft.com/office/drawing/2016/5/10/chartex" xmlns:cx5="http://schemas.microsoft.com/office/drawing/2016/5/11/chartex" xmlns:cx6="http://schemas.microsoft.com/office/drawing/2016/5/12/chartex" xmlns:cx7="http://schemas.microsoft.com/office/drawing/2016/5/13/chartex" xmlns:cx8="http://schemas.microsoft.com/office/drawing/2016/5/14/chartex" xmlns:mc="http://schemas.openxmlformats.org/markup-compatibility/2006" xmlns:aink="http://schemas.microsoft.com/office/drawing/2016/ink" xmlns:am3d="http://schemas.microsoft.com/office/drawing/2017/model3d" xmlns:o="urn:schemas-microsoft-com:office:office" xmlns:oel="http://schemas.microsoft.com/office/2019/extlst" xmlns:r="http://schemas.openxmlformats.org/officeDocument/2006/relationships" xmlns:m="http://schemas.openxmlformats.org/officeDocument/2006/math" xmlns:v="urn:schemas-microsoft-com:vml" xmlns:wp14="http://schemas.microsoft.com/office/word/2010/wordprocessingDrawing" xmlns:wp="http://schemas.openxmlformats.org/drawingml/2006/wordprocessingDrawing" xmlns:w10="urn:schemas-microsoft-com:office:word" xmlns:w="http://schemas.openxmlformats.org/wordprocessingml/2006/main" xmlns:w14="http://schemas.microsoft.com/office/word/2010/wordml" xmlns:w15="http://schemas.microsoft.com/office/word/2012/wordml" xmlns:w16cex="http://schemas.microsoft.com/office/word/2018/wordml/cex" xmlns:w16cid="http://schemas.microsoft.com/office/word/2016/wordml/cid" xmlns:w16="http://schemas.microsoft.com/office/word/2018/wordml" xmlns:w16sdtdh="http://schemas.microsoft.com/office/word/2020/wordml/sdtdatahash" xmlns:w16se="http://schemas.microsoft.com/office/word/2015/wordml/symex" xmlns:wpg="http://schemas.microsoft.com/office/word/2010/wordprocessingGroup" xmlns:wpi="http://schemas.microsoft.com/office/word/2010/wordprocessingInk" xmlns:wne="http://schemas.microsoft.com/office/word/2006/wordml" xmlns:wps="http://schemas.microsoft.com/office/word/2010/wordprocessingShape" mc:Ignorable="w14 w15 w16se w16cid w16 w16cex w16sdtdh wp14">
   <w:endnote w:type="separator" w:id="-1">
     <w:p>
       <w:pPr>
@@ -33603,7 +33879,7 @@
 </file>
 
 <file path=word/footer1.xml><?xml version="1.0" encoding="utf-8"?>
-<w:ftr xmlns:wpc="http://schemas.microsoft.com/office/word/2010/wordprocessingCanvas" xmlns:cx="http://schemas.microsoft.com/office/drawing/2014/chartex" xmlns:cx1="http://schemas.microsoft.com/office/drawing/2015/9/8/chartex" xmlns:cx2="http://schemas.microsoft.com/office/drawing/2015/10/21/chartex" xmlns:cx3="http://schemas.microsoft.com/office/drawing/2016/5/9/chartex" xmlns:cx4="http://schemas.microsoft.com/office/drawing/2016/5/10/chartex" xmlns:cx5="http://schemas.microsoft.com/office/drawing/2016/5/11/chartex" xmlns:cx6="http://schemas.microsoft.com/office/drawing/2016/5/12/chartex" xmlns:cx7="http://schemas.microsoft.com/office/drawing/2016/5/13/chartex" xmlns:cx8="http://schemas.microsoft.com/office/drawing/2016/5/14/chartex" xmlns:mc="http://schemas.openxmlformats.org/markup-compatibility/2006" xmlns:aink="http://schemas.microsoft.com/office/drawing/2016/ink" xmlns:am3d="http://schemas.microsoft.com/office/drawing/2017/model3d" xmlns:o="urn:schemas-microsoft-com:office:office" xmlns:r="http://schemas.openxmlformats.org/officeDocument/2006/relationships" xmlns:m="http://schemas.openxmlformats.org/officeDocument/2006/math" xmlns:v="urn:schemas-microsoft-com:vml" xmlns:wp14="http://schemas.microsoft.com/office/word/2010/wordprocessingDrawing" xmlns:wp="http://schemas.openxmlformats.org/drawingml/2006/wordprocessingDrawing" xmlns:w10="urn:schemas-microsoft-com:office:word" xmlns:w="http://schemas.openxmlformats.org/wordprocessingml/2006/main" xmlns:w14="http://schemas.microsoft.com/office/word/2010/wordml" xmlns:w15="http://schemas.microsoft.com/office/word/2012/wordml" xmlns:w16cex="http://schemas.microsoft.com/office/word/2018/wordml/cex" xmlns:w16cid="http://schemas.microsoft.com/office/word/2016/wordml/cid" xmlns:w16="http://schemas.microsoft.com/office/word/2018/wordml" xmlns:w16sdtdh="http://schemas.microsoft.com/office/word/2020/wordml/sdtdatahash" xmlns:w16se="http://schemas.microsoft.com/office/word/2015/wordml/symex" xmlns:wpg="http://schemas.microsoft.com/office/word/2010/wordprocessingGroup" xmlns:wpi="http://schemas.microsoft.com/office/word/2010/wordprocessingInk" xmlns:wne="http://schemas.microsoft.com/office/word/2006/wordml" xmlns:wps="http://schemas.microsoft.com/office/word/2010/wordprocessingShape" mc:Ignorable="w14 w15 w16se w16cid w16 w16cex w16sdtdh wp14">
+<w:ftr xmlns:wpc="http://schemas.microsoft.com/office/word/2010/wordprocessingCanvas" xmlns:cx="http://schemas.microsoft.com/office/drawing/2014/chartex" xmlns:cx1="http://schemas.microsoft.com/office/drawing/2015/9/8/chartex" xmlns:cx2="http://schemas.microsoft.com/office/drawing/2015/10/21/chartex" xmlns:cx3="http://schemas.microsoft.com/office/drawing/2016/5/9/chartex" xmlns:cx4="http://schemas.microsoft.com/office/drawing/2016/5/10/chartex" xmlns:cx5="http://schemas.microsoft.com/office/drawing/2016/5/11/chartex" xmlns:cx6="http://schemas.microsoft.com/office/drawing/2016/5/12/chartex" xmlns:cx7="http://schemas.microsoft.com/office/drawing/2016/5/13/chartex" xmlns:cx8="http://schemas.microsoft.com/office/drawing/2016/5/14/chartex" xmlns:mc="http://schemas.openxmlformats.org/markup-compatibility/2006" xmlns:aink="http://schemas.microsoft.com/office/drawing/2016/ink" xmlns:am3d="http://schemas.microsoft.com/office/drawing/2017/model3d" xmlns:o="urn:schemas-microsoft-com:office:office" xmlns:oel="http://schemas.microsoft.com/office/2019/extlst" xmlns:r="http://schemas.openxmlformats.org/officeDocument/2006/relationships" xmlns:m="http://schemas.openxmlformats.org/officeDocument/2006/math" xmlns:v="urn:schemas-microsoft-com:vml" xmlns:wp14="http://schemas.microsoft.com/office/word/2010/wordprocessingDrawing" xmlns:wp="http://schemas.openxmlformats.org/drawingml/2006/wordprocessingDrawing" xmlns:w10="urn:schemas-microsoft-com:office:word" xmlns:w="http://schemas.openxmlformats.org/wordprocessingml/2006/main" xmlns:w14="http://schemas.microsoft.com/office/word/2010/wordml" xmlns:w15="http://schemas.microsoft.com/office/word/2012/wordml" xmlns:w16cex="http://schemas.microsoft.com/office/word/2018/wordml/cex" xmlns:w16cid="http://schemas.microsoft.com/office/word/2016/wordml/cid" xmlns:w16="http://schemas.microsoft.com/office/word/2018/wordml" xmlns:w16sdtdh="http://schemas.microsoft.com/office/word/2020/wordml/sdtdatahash" xmlns:w16se="http://schemas.microsoft.com/office/word/2015/wordml/symex" xmlns:wpg="http://schemas.microsoft.com/office/word/2010/wordprocessingGroup" xmlns:wpi="http://schemas.microsoft.com/office/word/2010/wordprocessingInk" xmlns:wne="http://schemas.microsoft.com/office/word/2006/wordml" xmlns:wps="http://schemas.microsoft.com/office/word/2010/wordprocessingShape" mc:Ignorable="w14 w15 w16se w16cid w16 w16cex w16sdtdh wp14">
   <w:p>
     <w:pPr>
       <w:pStyle w:val="aa"/>
@@ -33613,7 +33889,7 @@
 </file>
 
 <file path=word/footer2.xml><?xml version="1.0" encoding="utf-8"?>
-<w:ftr xmlns:wpc="http://schemas.microsoft.com/office/word/2010/wordprocessingCanvas" xmlns:cx="http://schemas.microsoft.com/office/drawing/2014/chartex" xmlns:cx1="http://schemas.microsoft.com/office/drawing/2015/9/8/chartex" xmlns:cx2="http://schemas.microsoft.com/office/drawing/2015/10/21/chartex" xmlns:cx3="http://schemas.microsoft.com/office/drawing/2016/5/9/chartex" xmlns:cx4="http://schemas.microsoft.com/office/drawing/2016/5/10/chartex" xmlns:cx5="http://schemas.microsoft.com/office/drawing/2016/5/11/chartex" xmlns:cx6="http://schemas.microsoft.com/office/drawing/2016/5/12/chartex" xmlns:cx7="http://schemas.microsoft.com/office/drawing/2016/5/13/chartex" xmlns:cx8="http://schemas.microsoft.com/office/drawing/2016/5/14/chartex" xmlns:mc="http://schemas.openxmlformats.org/markup-compatibility/2006" xmlns:aink="http://schemas.microsoft.com/office/drawing/2016/ink" xmlns:am3d="http://schemas.microsoft.com/office/drawing/2017/model3d" xmlns:o="urn:schemas-microsoft-com:office:office" xmlns:r="http://schemas.openxmlformats.org/officeDocument/2006/relationships" xmlns:m="http://schemas.openxmlformats.org/officeDocument/2006/math" xmlns:v="urn:schemas-microsoft-com:vml" xmlns:wp14="http://schemas.microsoft.com/office/word/2010/wordprocessingDrawing" xmlns:wp="http://schemas.openxmlformats.org/drawingml/2006/wordprocessingDrawing" xmlns:w10="urn:schemas-microsoft-com:office:word" xmlns:w="http://schemas.openxmlformats.org/wordprocessingml/2006/main" xmlns:w14="http://schemas.microsoft.com/office/word/2010/wordml" xmlns:w15="http://schemas.microsoft.com/office/word/2012/wordml" xmlns:w16cex="http://schemas.microsoft.com/office/word/2018/wordml/cex" xmlns:w16cid="http://schemas.microsoft.com/office/word/2016/wordml/cid" xmlns:w16="http://schemas.microsoft.com/office/word/2018/wordml" xmlns:w16sdtdh="http://schemas.microsoft.com/office/word/2020/wordml/sdtdatahash" xmlns:w16se="http://schemas.microsoft.com/office/word/2015/wordml/symex" xmlns:wpg="http://schemas.microsoft.com/office/word/2010/wordprocessingGroup" xmlns:wpi="http://schemas.microsoft.com/office/word/2010/wordprocessingInk" xmlns:wne="http://schemas.microsoft.com/office/word/2006/wordml" xmlns:wps="http://schemas.microsoft.com/office/word/2010/wordprocessingShape" mc:Ignorable="w14 w15 w16se w16cid w16 w16cex w16sdtdh wp14">
+<w:ftr xmlns:wpc="http://schemas.microsoft.com/office/word/2010/wordprocessingCanvas" xmlns:cx="http://schemas.microsoft.com/office/drawing/2014/chartex" xmlns:cx1="http://schemas.microsoft.com/office/drawing/2015/9/8/chartex" xmlns:cx2="http://schemas.microsoft.com/office/drawing/2015/10/21/chartex" xmlns:cx3="http://schemas.microsoft.com/office/drawing/2016/5/9/chartex" xmlns:cx4="http://schemas.microsoft.com/office/drawing/2016/5/10/chartex" xmlns:cx5="http://schemas.microsoft.com/office/drawing/2016/5/11/chartex" xmlns:cx6="http://schemas.microsoft.com/office/drawing/2016/5/12/chartex" xmlns:cx7="http://schemas.microsoft.com/office/drawing/2016/5/13/chartex" xmlns:cx8="http://schemas.microsoft.com/office/drawing/2016/5/14/chartex" xmlns:mc="http://schemas.openxmlformats.org/markup-compatibility/2006" xmlns:aink="http://schemas.microsoft.com/office/drawing/2016/ink" xmlns:am3d="http://schemas.microsoft.com/office/drawing/2017/model3d" xmlns:o="urn:schemas-microsoft-com:office:office" xmlns:oel="http://schemas.microsoft.com/office/2019/extlst" xmlns:r="http://schemas.openxmlformats.org/officeDocument/2006/relationships" xmlns:m="http://schemas.openxmlformats.org/officeDocument/2006/math" xmlns:v="urn:schemas-microsoft-com:vml" xmlns:wp14="http://schemas.microsoft.com/office/word/2010/wordprocessingDrawing" xmlns:wp="http://schemas.openxmlformats.org/drawingml/2006/wordprocessingDrawing" xmlns:w10="urn:schemas-microsoft-com:office:word" xmlns:w="http://schemas.openxmlformats.org/wordprocessingml/2006/main" xmlns:w14="http://schemas.microsoft.com/office/word/2010/wordml" xmlns:w15="http://schemas.microsoft.com/office/word/2012/wordml" xmlns:w16cex="http://schemas.microsoft.com/office/word/2018/wordml/cex" xmlns:w16cid="http://schemas.microsoft.com/office/word/2016/wordml/cid" xmlns:w16="http://schemas.microsoft.com/office/word/2018/wordml" xmlns:w16sdtdh="http://schemas.microsoft.com/office/word/2020/wordml/sdtdatahash" xmlns:w16se="http://schemas.microsoft.com/office/word/2015/wordml/symex" xmlns:wpg="http://schemas.microsoft.com/office/word/2010/wordprocessingGroup" xmlns:wpi="http://schemas.microsoft.com/office/word/2010/wordprocessingInk" xmlns:wne="http://schemas.microsoft.com/office/word/2006/wordml" xmlns:wps="http://schemas.microsoft.com/office/word/2010/wordprocessingShape" mc:Ignorable="w14 w15 w16se w16cid w16 w16cex w16sdtdh wp14">
   <w:sdt>
     <w:sdtPr>
       <w:id w:val="1335334958"/>
@@ -33622,6 +33898,7 @@
         <w:docPartUnique/>
       </w:docPartObj>
     </w:sdtPr>
+    <w:sdtEndPr/>
     <w:sdtContent>
       <w:p>
         <w:pPr>
@@ -33655,7 +33932,7 @@
 </file>
 
 <file path=word/footer3.xml><?xml version="1.0" encoding="utf-8"?>
-<w:ftr xmlns:wpc="http://schemas.microsoft.com/office/word/2010/wordprocessingCanvas" xmlns:cx="http://schemas.microsoft.com/office/drawing/2014/chartex" xmlns:cx1="http://schemas.microsoft.com/office/drawing/2015/9/8/chartex" xmlns:cx2="http://schemas.microsoft.com/office/drawing/2015/10/21/chartex" xmlns:cx3="http://schemas.microsoft.com/office/drawing/2016/5/9/chartex" xmlns:cx4="http://schemas.microsoft.com/office/drawing/2016/5/10/chartex" xmlns:cx5="http://schemas.microsoft.com/office/drawing/2016/5/11/chartex" xmlns:cx6="http://schemas.microsoft.com/office/drawing/2016/5/12/chartex" xmlns:cx7="http://schemas.microsoft.com/office/drawing/2016/5/13/chartex" xmlns:cx8="http://schemas.microsoft.com/office/drawing/2016/5/14/chartex" xmlns:mc="http://schemas.openxmlformats.org/markup-compatibility/2006" xmlns:aink="http://schemas.microsoft.com/office/drawing/2016/ink" xmlns:am3d="http://schemas.microsoft.com/office/drawing/2017/model3d" xmlns:o="urn:schemas-microsoft-com:office:office" xmlns:r="http://schemas.openxmlformats.org/officeDocument/2006/relationships" xmlns:m="http://schemas.openxmlformats.org/officeDocument/2006/math" xmlns:v="urn:schemas-microsoft-com:vml" xmlns:wp14="http://schemas.microsoft.com/office/word/2010/wordprocessingDrawing" xmlns:wp="http://schemas.openxmlformats.org/drawingml/2006/wordprocessingDrawing" xmlns:w10="urn:schemas-microsoft-com:office:word" xmlns:w="http://schemas.openxmlformats.org/wordprocessingml/2006/main" xmlns:w14="http://schemas.microsoft.com/office/word/2010/wordml" xmlns:w15="http://schemas.microsoft.com/office/word/2012/wordml" xmlns:w16cex="http://schemas.microsoft.com/office/word/2018/wordml/cex" xmlns:w16cid="http://schemas.microsoft.com/office/word/2016/wordml/cid" xmlns:w16="http://schemas.microsoft.com/office/word/2018/wordml" xmlns:w16sdtdh="http://schemas.microsoft.com/office/word/2020/wordml/sdtdatahash" xmlns:w16se="http://schemas.microsoft.com/office/word/2015/wordml/symex" xmlns:wpg="http://schemas.microsoft.com/office/word/2010/wordprocessingGroup" xmlns:wpi="http://schemas.microsoft.com/office/word/2010/wordprocessingInk" xmlns:wne="http://schemas.microsoft.com/office/word/2006/wordml" xmlns:wps="http://schemas.microsoft.com/office/word/2010/wordprocessingShape" mc:Ignorable="w14 w15 w16se w16cid w16 w16cex w16sdtdh wp14">
+<w:ftr xmlns:wpc="http://schemas.microsoft.com/office/word/2010/wordprocessingCanvas" xmlns:cx="http://schemas.microsoft.com/office/drawing/2014/chartex" xmlns:cx1="http://schemas.microsoft.com/office/drawing/2015/9/8/chartex" xmlns:cx2="http://schemas.microsoft.com/office/drawing/2015/10/21/chartex" xmlns:cx3="http://schemas.microsoft.com/office/drawing/2016/5/9/chartex" xmlns:cx4="http://schemas.microsoft.com/office/drawing/2016/5/10/chartex" xmlns:cx5="http://schemas.microsoft.com/office/drawing/2016/5/11/chartex" xmlns:cx6="http://schemas.microsoft.com/office/drawing/2016/5/12/chartex" xmlns:cx7="http://schemas.microsoft.com/office/drawing/2016/5/13/chartex" xmlns:cx8="http://schemas.microsoft.com/office/drawing/2016/5/14/chartex" xmlns:mc="http://schemas.openxmlformats.org/markup-compatibility/2006" xmlns:aink="http://schemas.microsoft.com/office/drawing/2016/ink" xmlns:am3d="http://schemas.microsoft.com/office/drawing/2017/model3d" xmlns:o="urn:schemas-microsoft-com:office:office" xmlns:oel="http://schemas.microsoft.com/office/2019/extlst" xmlns:r="http://schemas.openxmlformats.org/officeDocument/2006/relationships" xmlns:m="http://schemas.openxmlformats.org/officeDocument/2006/math" xmlns:v="urn:schemas-microsoft-com:vml" xmlns:wp14="http://schemas.microsoft.com/office/word/2010/wordprocessingDrawing" xmlns:wp="http://schemas.openxmlformats.org/drawingml/2006/wordprocessingDrawing" xmlns:w10="urn:schemas-microsoft-com:office:word" xmlns:w="http://schemas.openxmlformats.org/wordprocessingml/2006/main" xmlns:w14="http://schemas.microsoft.com/office/word/2010/wordml" xmlns:w15="http://schemas.microsoft.com/office/word/2012/wordml" xmlns:w16cex="http://schemas.microsoft.com/office/word/2018/wordml/cex" xmlns:w16cid="http://schemas.microsoft.com/office/word/2016/wordml/cid" xmlns:w16="http://schemas.microsoft.com/office/word/2018/wordml" xmlns:w16sdtdh="http://schemas.microsoft.com/office/word/2020/wordml/sdtdatahash" xmlns:w16se="http://schemas.microsoft.com/office/word/2015/wordml/symex" xmlns:wpg="http://schemas.microsoft.com/office/word/2010/wordprocessingGroup" xmlns:wpi="http://schemas.microsoft.com/office/word/2010/wordprocessingInk" xmlns:wne="http://schemas.microsoft.com/office/word/2006/wordml" xmlns:wps="http://schemas.microsoft.com/office/word/2010/wordprocessingShape" mc:Ignorable="w14 w15 w16se w16cid w16 w16cex w16sdtdh wp14">
   <w:p>
     <w:pPr>
       <w:pStyle w:val="aa"/>
@@ -33665,7 +33942,7 @@
 </file>
 
 <file path=word/footnotes.xml><?xml version="1.0" encoding="utf-8"?>
-<w:footnotes xmlns:wpc="http://schemas.microsoft.com/office/word/2010/wordprocessingCanvas" xmlns:cx="http://schemas.microsoft.com/office/drawing/2014/chartex" xmlns:cx1="http://schemas.microsoft.com/office/drawing/2015/9/8/chartex" xmlns:cx2="http://schemas.microsoft.com/office/drawing/2015/10/21/chartex" xmlns:cx3="http://schemas.microsoft.com/office/drawing/2016/5/9/chartex" xmlns:cx4="http://schemas.microsoft.com/office/drawing/2016/5/10/chartex" xmlns:cx5="http://schemas.microsoft.com/office/drawing/2016/5/11/chartex" xmlns:cx6="http://schemas.microsoft.com/office/drawing/2016/5/12/chartex" xmlns:cx7="http://schemas.microsoft.com/office/drawing/2016/5/13/chartex" xmlns:cx8="http://schemas.microsoft.com/office/drawing/2016/5/14/chartex" xmlns:mc="http://schemas.openxmlformats.org/markup-compatibility/2006" xmlns:aink="http://schemas.microsoft.com/office/drawing/2016/ink" xmlns:am3d="http://schemas.microsoft.com/office/drawing/2017/model3d" xmlns:o="urn:schemas-microsoft-com:office:office" xmlns:r="http://schemas.openxmlformats.org/officeDocument/2006/relationships" xmlns:m="http://schemas.openxmlformats.org/officeDocument/2006/math" xmlns:v="urn:schemas-microsoft-com:vml" xmlns:wp14="http://schemas.microsoft.com/office/word/2010/wordprocessingDrawing" xmlns:wp="http://schemas.openxmlformats.org/drawingml/2006/wordprocessingDrawing" xmlns:w10="urn:schemas-microsoft-com:office:word" xmlns:w="http://schemas.openxmlformats.org/wordprocessingml/2006/main" xmlns:w14="http://schemas.microsoft.com/office/word/2010/wordml" xmlns:w15="http://schemas.microsoft.com/office/word/2012/wordml" xmlns:w16cex="http://schemas.microsoft.com/office/word/2018/wordml/cex" xmlns:w16cid="http://schemas.microsoft.com/office/word/2016/wordml/cid" xmlns:w16="http://schemas.microsoft.com/office/word/2018/wordml" xmlns:w16sdtdh="http://schemas.microsoft.com/office/word/2020/wordml/sdtdatahash" xmlns:w16se="http://schemas.microsoft.com/office/word/2015/wordml/symex" xmlns:wpg="http://schemas.microsoft.com/office/word/2010/wordprocessingGroup" xmlns:wpi="http://schemas.microsoft.com/office/word/2010/wordprocessingInk" xmlns:wne="http://schemas.microsoft.com/office/word/2006/wordml" xmlns:wps="http://schemas.microsoft.com/office/word/2010/wordprocessingShape" mc:Ignorable="w14 w15 w16se w16cid w16 w16cex w16sdtdh wp14">
+<w:footnotes xmlns:wpc="http://schemas.microsoft.com/office/word/2010/wordprocessingCanvas" xmlns:cx="http://schemas.microsoft.com/office/drawing/2014/chartex" xmlns:cx1="http://schemas.microsoft.com/office/drawing/2015/9/8/chartex" xmlns:cx2="http://schemas.microsoft.com/office/drawing/2015/10/21/chartex" xmlns:cx3="http://schemas.microsoft.com/office/drawing/2016/5/9/chartex" xmlns:cx4="http://schemas.microsoft.com/office/drawing/2016/5/10/chartex" xmlns:cx5="http://schemas.microsoft.com/office/drawing/2016/5/11/chartex" xmlns:cx6="http://schemas.microsoft.com/office/drawing/2016/5/12/chartex" xmlns:cx7="http://schemas.microsoft.com/office/drawing/2016/5/13/chartex" xmlns:cx8="http://schemas.microsoft.com/office/drawing/2016/5/14/chartex" xmlns:mc="http://schemas.openxmlformats.org/markup-compatibility/2006" xmlns:aink="http://schemas.microsoft.com/office/drawing/2016/ink" xmlns:am3d="http://schemas.microsoft.com/office/drawing/2017/model3d" xmlns:o="urn:schemas-microsoft-com:office:office" xmlns:oel="http://schemas.microsoft.com/office/2019/extlst" xmlns:r="http://schemas.openxmlformats.org/officeDocument/2006/relationships" xmlns:m="http://schemas.openxmlformats.org/officeDocument/2006/math" xmlns:v="urn:schemas-microsoft-com:vml" xmlns:wp14="http://schemas.microsoft.com/office/word/2010/wordprocessingDrawing" xmlns:wp="http://schemas.openxmlformats.org/drawingml/2006/wordprocessingDrawing" xmlns:w10="urn:schemas-microsoft-com:office:word" xmlns:w="http://schemas.openxmlformats.org/wordprocessingml/2006/main" xmlns:w14="http://schemas.microsoft.com/office/word/2010/wordml" xmlns:w15="http://schemas.microsoft.com/office/word/2012/wordml" xmlns:w16cex="http://schemas.microsoft.com/office/word/2018/wordml/cex" xmlns:w16cid="http://schemas.microsoft.com/office/word/2016/wordml/cid" xmlns:w16="http://schemas.microsoft.com/office/word/2018/wordml" xmlns:w16sdtdh="http://schemas.microsoft.com/office/word/2020/wordml/sdtdatahash" xmlns:w16se="http://schemas.microsoft.com/office/word/2015/wordml/symex" xmlns:wpg="http://schemas.microsoft.com/office/word/2010/wordprocessingGroup" xmlns:wpi="http://schemas.microsoft.com/office/word/2010/wordprocessingInk" xmlns:wne="http://schemas.microsoft.com/office/word/2006/wordml" xmlns:wps="http://schemas.microsoft.com/office/word/2010/wordprocessingShape" mc:Ignorable="w14 w15 w16se w16cid w16 w16cex w16sdtdh wp14">
   <w:footnote w:type="separator" w:id="-1">
     <w:p>
       <w:pPr>
@@ -33690,7 +33967,7 @@
 </file>
 
 <file path=word/header1.xml><?xml version="1.0" encoding="utf-8"?>
-<w:hdr xmlns:wpc="http://schemas.microsoft.com/office/word/2010/wordprocessingCanvas" xmlns:cx="http://schemas.microsoft.com/office/drawing/2014/chartex" xmlns:cx1="http://schemas.microsoft.com/office/drawing/2015/9/8/chartex" xmlns:cx2="http://schemas.microsoft.com/office/drawing/2015/10/21/chartex" xmlns:cx3="http://schemas.microsoft.com/office/drawing/2016/5/9/chartex" xmlns:cx4="http://schemas.microsoft.com/office/drawing/2016/5/10/chartex" xmlns:cx5="http://schemas.microsoft.com/office/drawing/2016/5/11/chartex" xmlns:cx6="http://schemas.microsoft.com/office/drawing/2016/5/12/chartex" xmlns:cx7="http://schemas.microsoft.com/office/drawing/2016/5/13/chartex" xmlns:cx8="http://schemas.microsoft.com/office/drawing/2016/5/14/chartex" xmlns:mc="http://schemas.openxmlformats.org/markup-compatibility/2006" xmlns:aink="http://schemas.microsoft.com/office/drawing/2016/ink" xmlns:am3d="http://schemas.microsoft.com/office/drawing/2017/model3d" xmlns:o="urn:schemas-microsoft-com:office:office" xmlns:r="http://schemas.openxmlformats.org/officeDocument/2006/relationships" xmlns:m="http://schemas.openxmlformats.org/officeDocument/2006/math" xmlns:v="urn:schemas-microsoft-com:vml" xmlns:wp14="http://schemas.microsoft.com/office/word/2010/wordprocessingDrawing" xmlns:wp="http://schemas.openxmlformats.org/drawingml/2006/wordprocessingDrawing" xmlns:w10="urn:schemas-microsoft-com:office:word" xmlns:w="http://schemas.openxmlformats.org/wordprocessingml/2006/main" xmlns:w14="http://schemas.microsoft.com/office/word/2010/wordml" xmlns:w15="http://schemas.microsoft.com/office/word/2012/wordml" xmlns:w16cex="http://schemas.microsoft.com/office/word/2018/wordml/cex" xmlns:w16cid="http://schemas.microsoft.com/office/word/2016/wordml/cid" xmlns:w16="http://schemas.microsoft.com/office/word/2018/wordml" xmlns:w16sdtdh="http://schemas.microsoft.com/office/word/2020/wordml/sdtdatahash" xmlns:w16se="http://schemas.microsoft.com/office/word/2015/wordml/symex" xmlns:wpg="http://schemas.microsoft.com/office/word/2010/wordprocessingGroup" xmlns:wpi="http://schemas.microsoft.com/office/word/2010/wordprocessingInk" xmlns:wne="http://schemas.microsoft.com/office/word/2006/wordml" xmlns:wps="http://schemas.microsoft.com/office/word/2010/wordprocessingShape" mc:Ignorable="w14 w15 w16se w16cid w16 w16cex w16sdtdh wp14">
+<w:hdr xmlns:wpc="http://schemas.microsoft.com/office/word/2010/wordprocessingCanvas" xmlns:cx="http://schemas.microsoft.com/office/drawing/2014/chartex" xmlns:cx1="http://schemas.microsoft.com/office/drawing/2015/9/8/chartex" xmlns:cx2="http://schemas.microsoft.com/office/drawing/2015/10/21/chartex" xmlns:cx3="http://schemas.microsoft.com/office/drawing/2016/5/9/chartex" xmlns:cx4="http://schemas.microsoft.com/office/drawing/2016/5/10/chartex" xmlns:cx5="http://schemas.microsoft.com/office/drawing/2016/5/11/chartex" xmlns:cx6="http://schemas.microsoft.com/office/drawing/2016/5/12/chartex" xmlns:cx7="http://schemas.microsoft.com/office/drawing/2016/5/13/chartex" xmlns:cx8="http://schemas.microsoft.com/office/drawing/2016/5/14/chartex" xmlns:mc="http://schemas.openxmlformats.org/markup-compatibility/2006" xmlns:aink="http://schemas.microsoft.com/office/drawing/2016/ink" xmlns:am3d="http://schemas.microsoft.com/office/drawing/2017/model3d" xmlns:o="urn:schemas-microsoft-com:office:office" xmlns:oel="http://schemas.microsoft.com/office/2019/extlst" xmlns:r="http://schemas.openxmlformats.org/officeDocument/2006/relationships" xmlns:m="http://schemas.openxmlformats.org/officeDocument/2006/math" xmlns:v="urn:schemas-microsoft-com:vml" xmlns:wp14="http://schemas.microsoft.com/office/word/2010/wordprocessingDrawing" xmlns:wp="http://schemas.openxmlformats.org/drawingml/2006/wordprocessingDrawing" xmlns:w10="urn:schemas-microsoft-com:office:word" xmlns:w="http://schemas.openxmlformats.org/wordprocessingml/2006/main" xmlns:w14="http://schemas.microsoft.com/office/word/2010/wordml" xmlns:w15="http://schemas.microsoft.com/office/word/2012/wordml" xmlns:w16cex="http://schemas.microsoft.com/office/word/2018/wordml/cex" xmlns:w16cid="http://schemas.microsoft.com/office/word/2016/wordml/cid" xmlns:w16="http://schemas.microsoft.com/office/word/2018/wordml" xmlns:w16sdtdh="http://schemas.microsoft.com/office/word/2020/wordml/sdtdatahash" xmlns:w16se="http://schemas.microsoft.com/office/word/2015/wordml/symex" xmlns:wpg="http://schemas.microsoft.com/office/word/2010/wordprocessingGroup" xmlns:wpi="http://schemas.microsoft.com/office/word/2010/wordprocessingInk" xmlns:wne="http://schemas.microsoft.com/office/word/2006/wordml" xmlns:wps="http://schemas.microsoft.com/office/word/2010/wordprocessingShape" mc:Ignorable="w14 w15 w16se w16cid w16 w16cex w16sdtdh wp14">
   <w:p>
     <w:pPr>
       <w:pStyle w:val="a8"/>
@@ -33700,7 +33977,7 @@
 </file>
 
 <file path=word/header2.xml><?xml version="1.0" encoding="utf-8"?>
-<w:hdr xmlns:wpc="http://schemas.microsoft.com/office/word/2010/wordprocessingCanvas" xmlns:cx="http://schemas.microsoft.com/office/drawing/2014/chartex" xmlns:cx1="http://schemas.microsoft.com/office/drawing/2015/9/8/chartex" xmlns:cx2="http://schemas.microsoft.com/office/drawing/2015/10/21/chartex" xmlns:cx3="http://schemas.microsoft.com/office/drawing/2016/5/9/chartex" xmlns:cx4="http://schemas.microsoft.com/office/drawing/2016/5/10/chartex" xmlns:cx5="http://schemas.microsoft.com/office/drawing/2016/5/11/chartex" xmlns:cx6="http://schemas.microsoft.com/office/drawing/2016/5/12/chartex" xmlns:cx7="http://schemas.microsoft.com/office/drawing/2016/5/13/chartex" xmlns:cx8="http://schemas.microsoft.com/office/drawing/2016/5/14/chartex" xmlns:mc="http://schemas.openxmlformats.org/markup-compatibility/2006" xmlns:aink="http://schemas.microsoft.com/office/drawing/2016/ink" xmlns:am3d="http://schemas.microsoft.com/office/drawing/2017/model3d" xmlns:o="urn:schemas-microsoft-com:office:office" xmlns:r="http://schemas.openxmlformats.org/officeDocument/2006/relationships" xmlns:m="http://schemas.openxmlformats.org/officeDocument/2006/math" xmlns:v="urn:schemas-microsoft-com:vml" xmlns:wp14="http://schemas.microsoft.com/office/word/2010/wordprocessingDrawing" xmlns:wp="http://schemas.openxmlformats.org/drawingml/2006/wordprocessingDrawing" xmlns:w10="urn:schemas-microsoft-com:office:word" xmlns:w="http://schemas.openxmlformats.org/wordprocessingml/2006/main" xmlns:w14="http://schemas.microsoft.com/office/word/2010/wordml" xmlns:w15="http://schemas.microsoft.com/office/word/2012/wordml" xmlns:w16cex="http://schemas.microsoft.com/office/word/2018/wordml/cex" xmlns:w16cid="http://schemas.microsoft.com/office/word/2016/wordml/cid" xmlns:w16="http://schemas.microsoft.com/office/word/2018/wordml" xmlns:w16sdtdh="http://schemas.microsoft.com/office/word/2020/wordml/sdtdatahash" xmlns:w16se="http://schemas.microsoft.com/office/word/2015/wordml/symex" xmlns:wpg="http://schemas.microsoft.com/office/word/2010/wordprocessingGroup" xmlns:wpi="http://schemas.microsoft.com/office/word/2010/wordprocessingInk" xmlns:wne="http://schemas.microsoft.com/office/word/2006/wordml" xmlns:wps="http://schemas.microsoft.com/office/word/2010/wordprocessingShape" mc:Ignorable="w14 w15 w16se w16cid w16 w16cex w16sdtdh wp14">
+<w:hdr xmlns:wpc="http://schemas.microsoft.com/office/word/2010/wordprocessingCanvas" xmlns:cx="http://schemas.microsoft.com/office/drawing/2014/chartex" xmlns:cx1="http://schemas.microsoft.com/office/drawing/2015/9/8/chartex" xmlns:cx2="http://schemas.microsoft.com/office/drawing/2015/10/21/chartex" xmlns:cx3="http://schemas.microsoft.com/office/drawing/2016/5/9/chartex" xmlns:cx4="http://schemas.microsoft.com/office/drawing/2016/5/10/chartex" xmlns:cx5="http://schemas.microsoft.com/office/drawing/2016/5/11/chartex" xmlns:cx6="http://schemas.microsoft.com/office/drawing/2016/5/12/chartex" xmlns:cx7="http://schemas.microsoft.com/office/drawing/2016/5/13/chartex" xmlns:cx8="http://schemas.microsoft.com/office/drawing/2016/5/14/chartex" xmlns:mc="http://schemas.openxmlformats.org/markup-compatibility/2006" xmlns:aink="http://schemas.microsoft.com/office/drawing/2016/ink" xmlns:am3d="http://schemas.microsoft.com/office/drawing/2017/model3d" xmlns:o="urn:schemas-microsoft-com:office:office" xmlns:oel="http://schemas.microsoft.com/office/2019/extlst" xmlns:r="http://schemas.openxmlformats.org/officeDocument/2006/relationships" xmlns:m="http://schemas.openxmlformats.org/officeDocument/2006/math" xmlns:v="urn:schemas-microsoft-com:vml" xmlns:wp14="http://schemas.microsoft.com/office/word/2010/wordprocessingDrawing" xmlns:wp="http://schemas.openxmlformats.org/drawingml/2006/wordprocessingDrawing" xmlns:w10="urn:schemas-microsoft-com:office:word" xmlns:w="http://schemas.openxmlformats.org/wordprocessingml/2006/main" xmlns:w14="http://schemas.microsoft.com/office/word/2010/wordml" xmlns:w15="http://schemas.microsoft.com/office/word/2012/wordml" xmlns:w16cex="http://schemas.microsoft.com/office/word/2018/wordml/cex" xmlns:w16cid="http://schemas.microsoft.com/office/word/2016/wordml/cid" xmlns:w16="http://schemas.microsoft.com/office/word/2018/wordml" xmlns:w16sdtdh="http://schemas.microsoft.com/office/word/2020/wordml/sdtdatahash" xmlns:w16se="http://schemas.microsoft.com/office/word/2015/wordml/symex" xmlns:wpg="http://schemas.microsoft.com/office/word/2010/wordprocessingGroup" xmlns:wpi="http://schemas.microsoft.com/office/word/2010/wordprocessingInk" xmlns:wne="http://schemas.microsoft.com/office/word/2006/wordml" xmlns:wps="http://schemas.microsoft.com/office/word/2010/wordprocessingShape" mc:Ignorable="w14 w15 w16se w16cid w16 w16cex w16sdtdh wp14">
   <w:p>
     <w:pPr>
       <w:pStyle w:val="a8"/>
@@ -33725,7 +34002,7 @@
 </file>
 
 <file path=word/header3.xml><?xml version="1.0" encoding="utf-8"?>
-<w:hdr xmlns:wpc="http://schemas.microsoft.com/office/word/2010/wordprocessingCanvas" xmlns:cx="http://schemas.microsoft.com/office/drawing/2014/chartex" xmlns:cx1="http://schemas.microsoft.com/office/drawing/2015/9/8/chartex" xmlns:cx2="http://schemas.microsoft.com/office/drawing/2015/10/21/chartex" xmlns:cx3="http://schemas.microsoft.com/office/drawing/2016/5/9/chartex" xmlns:cx4="http://schemas.microsoft.com/office/drawing/2016/5/10/chartex" xmlns:cx5="http://schemas.microsoft.com/office/drawing/2016/5/11/chartex" xmlns:cx6="http://schemas.microsoft.com/office/drawing/2016/5/12/chartex" xmlns:cx7="http://schemas.microsoft.com/office/drawing/2016/5/13/chartex" xmlns:cx8="http://schemas.microsoft.com/office/drawing/2016/5/14/chartex" xmlns:mc="http://schemas.openxmlformats.org/markup-compatibility/2006" xmlns:aink="http://schemas.microsoft.com/office/drawing/2016/ink" xmlns:am3d="http://schemas.microsoft.com/office/drawing/2017/model3d" xmlns:o="urn:schemas-microsoft-com:office:office" xmlns:r="http://schemas.openxmlformats.org/officeDocument/2006/relationships" xmlns:m="http://schemas.openxmlformats.org/officeDocument/2006/math" xmlns:v="urn:schemas-microsoft-com:vml" xmlns:wp14="http://schemas.microsoft.com/office/word/2010/wordprocessingDrawing" xmlns:wp="http://schemas.openxmlformats.org/drawingml/2006/wordprocessingDrawing" xmlns:w10="urn:schemas-microsoft-com:office:word" xmlns:w="http://schemas.openxmlformats.org/wordprocessingml/2006/main" xmlns:w14="http://schemas.microsoft.com/office/word/2010/wordml" xmlns:w15="http://schemas.microsoft.com/office/word/2012/wordml" xmlns:w16cex="http://schemas.microsoft.com/office/word/2018/wordml/cex" xmlns:w16cid="http://schemas.microsoft.com/office/word/2016/wordml/cid" xmlns:w16="http://schemas.microsoft.com/office/word/2018/wordml" xmlns:w16sdtdh="http://schemas.microsoft.com/office/word/2020/wordml/sdtdatahash" xmlns:w16se="http://schemas.microsoft.com/office/word/2015/wordml/symex" xmlns:wpg="http://schemas.microsoft.com/office/word/2010/wordprocessingGroup" xmlns:wpi="http://schemas.microsoft.com/office/word/2010/wordprocessingInk" xmlns:wne="http://schemas.microsoft.com/office/word/2006/wordml" xmlns:wps="http://schemas.microsoft.com/office/word/2010/wordprocessingShape" mc:Ignorable="w14 w15 w16se w16cid w16 w16cex w16sdtdh wp14">
+<w:hdr xmlns:wpc="http://schemas.microsoft.com/office/word/2010/wordprocessingCanvas" xmlns:cx="http://schemas.microsoft.com/office/drawing/2014/chartex" xmlns:cx1="http://schemas.microsoft.com/office/drawing/2015/9/8/chartex" xmlns:cx2="http://schemas.microsoft.com/office/drawing/2015/10/21/chartex" xmlns:cx3="http://schemas.microsoft.com/office/drawing/2016/5/9/chartex" xmlns:cx4="http://schemas.microsoft.com/office/drawing/2016/5/10/chartex" xmlns:cx5="http://schemas.microsoft.com/office/drawing/2016/5/11/chartex" xmlns:cx6="http://schemas.microsoft.com/office/drawing/2016/5/12/chartex" xmlns:cx7="http://schemas.microsoft.com/office/drawing/2016/5/13/chartex" xmlns:cx8="http://schemas.microsoft.com/office/drawing/2016/5/14/chartex" xmlns:mc="http://schemas.openxmlformats.org/markup-compatibility/2006" xmlns:aink="http://schemas.microsoft.com/office/drawing/2016/ink" xmlns:am3d="http://schemas.microsoft.com/office/drawing/2017/model3d" xmlns:o="urn:schemas-microsoft-com:office:office" xmlns:oel="http://schemas.microsoft.com/office/2019/extlst" xmlns:r="http://schemas.openxmlformats.org/officeDocument/2006/relationships" xmlns:m="http://schemas.openxmlformats.org/officeDocument/2006/math" xmlns:v="urn:schemas-microsoft-com:vml" xmlns:wp14="http://schemas.microsoft.com/office/word/2010/wordprocessingDrawing" xmlns:wp="http://schemas.openxmlformats.org/drawingml/2006/wordprocessingDrawing" xmlns:w10="urn:schemas-microsoft-com:office:word" xmlns:w="http://schemas.openxmlformats.org/wordprocessingml/2006/main" xmlns:w14="http://schemas.microsoft.com/office/word/2010/wordml" xmlns:w15="http://schemas.microsoft.com/office/word/2012/wordml" xmlns:w16cex="http://schemas.microsoft.com/office/word/2018/wordml/cex" xmlns:w16cid="http://schemas.microsoft.com/office/word/2016/wordml/cid" xmlns:w16="http://schemas.microsoft.com/office/word/2018/wordml" xmlns:w16sdtdh="http://schemas.microsoft.com/office/word/2020/wordml/sdtdatahash" xmlns:w16se="http://schemas.microsoft.com/office/word/2015/wordml/symex" xmlns:wpg="http://schemas.microsoft.com/office/word/2010/wordprocessingGroup" xmlns:wpi="http://schemas.microsoft.com/office/word/2010/wordprocessingInk" xmlns:wne="http://schemas.microsoft.com/office/word/2006/wordml" xmlns:wps="http://schemas.microsoft.com/office/word/2010/wordprocessingShape" mc:Ignorable="w14 w15 w16se w16cid w16 w16cex w16sdtdh wp14">
   <w:p>
     <w:pPr>
       <w:pStyle w:val="a8"/>
@@ -33735,7 +34012,7 @@
 </file>
 
 <file path=word/numbering.xml><?xml version="1.0" encoding="utf-8"?>
-<w:numbering xmlns:wpc="http://schemas.microsoft.com/office/word/2010/wordprocessingCanvas" xmlns:cx="http://schemas.microsoft.com/office/drawing/2014/chartex" xmlns:cx1="http://schemas.microsoft.com/office/drawing/2015/9/8/chartex" xmlns:cx2="http://schemas.microsoft.com/office/drawing/2015/10/21/chartex" xmlns:cx3="http://schemas.microsoft.com/office/drawing/2016/5/9/chartex" xmlns:cx4="http://schemas.microsoft.com/office/drawing/2016/5/10/chartex" xmlns:cx5="http://schemas.microsoft.com/office/drawing/2016/5/11/chartex" xmlns:cx6="http://schemas.microsoft.com/office/drawing/2016/5/12/chartex" xmlns:cx7="http://schemas.microsoft.com/office/drawing/2016/5/13/chartex" xmlns:cx8="http://schemas.microsoft.com/office/drawing/2016/5/14/chartex" xmlns:mc="http://schemas.openxmlformats.org/markup-compatibility/2006" xmlns:aink="http://schemas.microsoft.com/office/drawing/2016/ink" xmlns:am3d="http://schemas.microsoft.com/office/drawing/2017/model3d" xmlns:o="urn:schemas-microsoft-com:office:office" xmlns:r="http://schemas.openxmlformats.org/officeDocument/2006/relationships" xmlns:m="http://schemas.openxmlformats.org/officeDocument/2006/math" xmlns:v="urn:schemas-microsoft-com:vml" xmlns:wp14="http://schemas.microsoft.com/office/word/2010/wordprocessingDrawing" xmlns:wp="http://schemas.openxmlformats.org/drawingml/2006/wordprocessingDrawing" xmlns:w10="urn:schemas-microsoft-com:office:word" xmlns:w="http://schemas.openxmlformats.org/wordprocessingml/2006/main" xmlns:w14="http://schemas.microsoft.com/office/word/2010/wordml" xmlns:w15="http://schemas.microsoft.com/office/word/2012/wordml" xmlns:w16cex="http://schemas.microsoft.com/office/word/2018/wordml/cex" xmlns:w16cid="http://schemas.microsoft.com/office/word/2016/wordml/cid" xmlns:w16="http://schemas.microsoft.com/office/word/2018/wordml" xmlns:w16sdtdh="http://schemas.microsoft.com/office/word/2020/wordml/sdtdatahash" xmlns:w16se="http://schemas.microsoft.com/office/word/2015/wordml/symex" xmlns:wpg="http://schemas.microsoft.com/office/word/2010/wordprocessingGroup" xmlns:wpi="http://schemas.microsoft.com/office/word/2010/wordprocessingInk" xmlns:wne="http://schemas.microsoft.com/office/word/2006/wordml" xmlns:wps="http://schemas.microsoft.com/office/word/2010/wordprocessingShape" mc:Ignorable="w14 w15 w16se w16cid w16 w16cex w16sdtdh wp14">
+<w:numbering xmlns:wpc="http://schemas.microsoft.com/office/word/2010/wordprocessingCanvas" xmlns:cx="http://schemas.microsoft.com/office/drawing/2014/chartex" xmlns:cx1="http://schemas.microsoft.com/office/drawing/2015/9/8/chartex" xmlns:cx2="http://schemas.microsoft.com/office/drawing/2015/10/21/chartex" xmlns:cx3="http://schemas.microsoft.com/office/drawing/2016/5/9/chartex" xmlns:cx4="http://schemas.microsoft.com/office/drawing/2016/5/10/chartex" xmlns:cx5="http://schemas.microsoft.com/office/drawing/2016/5/11/chartex" xmlns:cx6="http://schemas.microsoft.com/office/drawing/2016/5/12/chartex" xmlns:cx7="http://schemas.microsoft.com/office/drawing/2016/5/13/chartex" xmlns:cx8="http://schemas.microsoft.com/office/drawing/2016/5/14/chartex" xmlns:mc="http://schemas.openxmlformats.org/markup-compatibility/2006" xmlns:aink="http://schemas.microsoft.com/office/drawing/2016/ink" xmlns:am3d="http://schemas.microsoft.com/office/drawing/2017/model3d" xmlns:o="urn:schemas-microsoft-com:office:office" xmlns:oel="http://schemas.microsoft.com/office/2019/extlst" xmlns:r="http://schemas.openxmlformats.org/officeDocument/2006/relationships" xmlns:m="http://schemas.openxmlformats.org/officeDocument/2006/math" xmlns:v="urn:schemas-microsoft-com:vml" xmlns:wp14="http://schemas.microsoft.com/office/word/2010/wordprocessingDrawing" xmlns:wp="http://schemas.openxmlformats.org/drawingml/2006/wordprocessingDrawing" xmlns:w10="urn:schemas-microsoft-com:office:word" xmlns:w="http://schemas.openxmlformats.org/wordprocessingml/2006/main" xmlns:w14="http://schemas.microsoft.com/office/word/2010/wordml" xmlns:w15="http://schemas.microsoft.com/office/word/2012/wordml" xmlns:w16cex="http://schemas.microsoft.com/office/word/2018/wordml/cex" xmlns:w16cid="http://schemas.microsoft.com/office/word/2016/wordml/cid" xmlns:w16="http://schemas.microsoft.com/office/word/2018/wordml" xmlns:w16sdtdh="http://schemas.microsoft.com/office/word/2020/wordml/sdtdatahash" xmlns:w16se="http://schemas.microsoft.com/office/word/2015/wordml/symex" xmlns:wpg="http://schemas.microsoft.com/office/word/2010/wordprocessingGroup" xmlns:wpi="http://schemas.microsoft.com/office/word/2010/wordprocessingInk" xmlns:wne="http://schemas.microsoft.com/office/word/2006/wordml" xmlns:wps="http://schemas.microsoft.com/office/word/2010/wordprocessingShape" mc:Ignorable="w14 w15 w16se w16cid w16 w16cex w16sdtdh wp14">
   <w:abstractNum w:abstractNumId="0" w15:restartNumberingAfterBreak="0">
     <w:nsid w:val="05472714"/>
     <w:multiLevelType w:val="hybridMultilevel"/>
@@ -35240,6 +35517,7 @@
   <w:style w:type="character" w:default="1" w:styleId="a0">
     <w:name w:val="Default Paragraph Font"/>
     <w:uiPriority w:val="1"/>
+    <w:semiHidden/>
     <w:unhideWhenUsed/>
   </w:style>
   <w:style w:type="table" w:default="1" w:styleId="a1">

</xml_diff>

<commit_message>
fast dec gen ++
</commit_message>
<xml_diff>
--- a/docs/Documentation.docx
+++ b/docs/Documentation.docx
@@ -579,7 +579,7 @@
             </w:rPr>
             <w:fldChar w:fldCharType="separate"/>
           </w:r>
-          <w:hyperlink w:anchor="_Toc122477248" w:history="1">
+          <w:hyperlink w:anchor="_Toc122639803" w:history="1">
             <w:r>
               <w:rPr>
                 <w:rStyle w:val="a5"/>
@@ -622,7 +622,7 @@
                 <w:noProof/>
                 <w:webHidden/>
               </w:rPr>
-              <w:instrText xml:space="preserve"> PAGEREF _Toc122477248 \h </w:instrText>
+              <w:instrText xml:space="preserve"> PAGEREF _Toc122639803 \h </w:instrText>
             </w:r>
             <w:r>
               <w:rPr>
@@ -666,7 +666,7 @@
               <w:lang w:eastAsia="ru-RU"/>
             </w:rPr>
           </w:pPr>
-          <w:hyperlink w:anchor="_Toc122477249" w:history="1">
+          <w:hyperlink w:anchor="_Toc122639804" w:history="1">
             <w:r>
               <w:rPr>
                 <w:rStyle w:val="a5"/>
@@ -693,7 +693,7 @@
                 <w:noProof/>
                 <w:webHidden/>
               </w:rPr>
-              <w:instrText xml:space="preserve"> PAGEREF _Toc122477249 \h </w:instrText>
+              <w:instrText xml:space="preserve"> PAGEREF _Toc122639804 \h </w:instrText>
             </w:r>
             <w:r>
               <w:rPr>
@@ -713,7 +713,7 @@
                 <w:noProof/>
                 <w:webHidden/>
               </w:rPr>
-              <w:t>4</w:t>
+              <w:t>3</w:t>
             </w:r>
             <w:r>
               <w:rPr>
@@ -737,7 +737,7 @@
               <w:lang w:eastAsia="ru-RU"/>
             </w:rPr>
           </w:pPr>
-          <w:hyperlink w:anchor="_Toc122477250" w:history="1">
+          <w:hyperlink w:anchor="_Toc122639805" w:history="1">
             <w:r>
               <w:rPr>
                 <w:rStyle w:val="a5"/>
@@ -764,7 +764,7 @@
                 <w:noProof/>
                 <w:webHidden/>
               </w:rPr>
-              <w:instrText xml:space="preserve"> PAGEREF _Toc122477250 \h </w:instrText>
+              <w:instrText xml:space="preserve"> PAGEREF _Toc122639805 \h </w:instrText>
             </w:r>
             <w:r>
               <w:rPr>
@@ -784,7 +784,7 @@
                 <w:noProof/>
                 <w:webHidden/>
               </w:rPr>
-              <w:t>4</w:t>
+              <w:t>3</w:t>
             </w:r>
             <w:r>
               <w:rPr>
@@ -808,7 +808,7 @@
               <w:lang w:eastAsia="ru-RU"/>
             </w:rPr>
           </w:pPr>
-          <w:hyperlink w:anchor="_Toc122477251" w:history="1">
+          <w:hyperlink w:anchor="_Toc122639806" w:history="1">
             <w:r>
               <w:rPr>
                 <w:rStyle w:val="a5"/>
@@ -835,7 +835,7 @@
                 <w:noProof/>
                 <w:webHidden/>
               </w:rPr>
-              <w:instrText xml:space="preserve"> PAGEREF _Toc122477251 \h </w:instrText>
+              <w:instrText xml:space="preserve"> PAGEREF _Toc122639806 \h </w:instrText>
             </w:r>
             <w:r>
               <w:rPr>
@@ -855,7 +855,7 @@
                 <w:noProof/>
                 <w:webHidden/>
               </w:rPr>
-              <w:t>4</w:t>
+              <w:t>3</w:t>
             </w:r>
             <w:r>
               <w:rPr>
@@ -879,7 +879,7 @@
               <w:lang w:eastAsia="ru-RU"/>
             </w:rPr>
           </w:pPr>
-          <w:hyperlink w:anchor="_Toc122477252" w:history="1">
+          <w:hyperlink w:anchor="_Toc122639807" w:history="1">
             <w:r>
               <w:rPr>
                 <w:rStyle w:val="a5"/>
@@ -906,7 +906,7 @@
                 <w:noProof/>
                 <w:webHidden/>
               </w:rPr>
-              <w:instrText xml:space="preserve"> PAGEREF _Toc122477252 \h </w:instrText>
+              <w:instrText xml:space="preserve"> PAGEREF _Toc122639807 \h </w:instrText>
             </w:r>
             <w:r>
               <w:rPr>
@@ -926,7 +926,7 @@
                 <w:noProof/>
                 <w:webHidden/>
               </w:rPr>
-              <w:t>4</w:t>
+              <w:t>3</w:t>
             </w:r>
             <w:r>
               <w:rPr>
@@ -950,7 +950,7 @@
               <w:lang w:eastAsia="ru-RU"/>
             </w:rPr>
           </w:pPr>
-          <w:hyperlink w:anchor="_Toc122477253" w:history="1">
+          <w:hyperlink w:anchor="_Toc122639808" w:history="1">
             <w:r>
               <w:rPr>
                 <w:rStyle w:val="a5"/>
@@ -977,7 +977,7 @@
                 <w:noProof/>
                 <w:webHidden/>
               </w:rPr>
-              <w:instrText xml:space="preserve"> PAGEREF _Toc122477253 \h </w:instrText>
+              <w:instrText xml:space="preserve"> PAGEREF _Toc122639808 \h </w:instrText>
             </w:r>
             <w:r>
               <w:rPr>
@@ -997,7 +997,7 @@
                 <w:noProof/>
                 <w:webHidden/>
               </w:rPr>
-              <w:t>4</w:t>
+              <w:t>3</w:t>
             </w:r>
             <w:r>
               <w:rPr>
@@ -1021,7 +1021,7 @@
               <w:lang w:eastAsia="ru-RU"/>
             </w:rPr>
           </w:pPr>
-          <w:hyperlink w:anchor="_Toc122477254" w:history="1">
+          <w:hyperlink w:anchor="_Toc122639809" w:history="1">
             <w:r>
               <w:rPr>
                 <w:rStyle w:val="a5"/>
@@ -1048,7 +1048,7 @@
                 <w:noProof/>
                 <w:webHidden/>
               </w:rPr>
-              <w:instrText xml:space="preserve"> PAGEREF _Toc122477254 \h </w:instrText>
+              <w:instrText xml:space="preserve"> PAGEREF _Toc122639809 \h </w:instrText>
             </w:r>
             <w:r>
               <w:rPr>
@@ -1092,7 +1092,7 @@
               <w:lang w:eastAsia="ru-RU"/>
             </w:rPr>
           </w:pPr>
-          <w:hyperlink w:anchor="_Toc122477255" w:history="1">
+          <w:hyperlink w:anchor="_Toc122639810" w:history="1">
             <w:r>
               <w:rPr>
                 <w:rStyle w:val="a5"/>
@@ -1119,7 +1119,7 @@
                 <w:noProof/>
                 <w:webHidden/>
               </w:rPr>
-              <w:instrText xml:space="preserve"> PAGEREF _Toc122477255 \h </w:instrText>
+              <w:instrText xml:space="preserve"> PAGEREF _Toc122639810 \h </w:instrText>
             </w:r>
             <w:r>
               <w:rPr>
@@ -1163,7 +1163,7 @@
               <w:lang w:eastAsia="ru-RU"/>
             </w:rPr>
           </w:pPr>
-          <w:hyperlink w:anchor="_Toc122477256" w:history="1">
+          <w:hyperlink w:anchor="_Toc122639811" w:history="1">
             <w:r>
               <w:rPr>
                 <w:rStyle w:val="a5"/>
@@ -1190,7 +1190,7 @@
                 <w:noProof/>
                 <w:webHidden/>
               </w:rPr>
-              <w:instrText xml:space="preserve"> PAGEREF _Toc122477256 \h </w:instrText>
+              <w:instrText xml:space="preserve"> PAGEREF _Toc122639811 \h </w:instrText>
             </w:r>
             <w:r>
               <w:rPr>
@@ -1234,7 +1234,7 @@
               <w:lang w:eastAsia="ru-RU"/>
             </w:rPr>
           </w:pPr>
-          <w:hyperlink w:anchor="_Toc122477257" w:history="1">
+          <w:hyperlink w:anchor="_Toc122639812" w:history="1">
             <w:r>
               <w:rPr>
                 <w:rStyle w:val="a5"/>
@@ -1261,7 +1261,7 @@
                 <w:noProof/>
                 <w:webHidden/>
               </w:rPr>
-              <w:instrText xml:space="preserve"> PAGEREF _Toc122477257 \h </w:instrText>
+              <w:instrText xml:space="preserve"> PAGEREF _Toc122639812 \h </w:instrText>
             </w:r>
             <w:r>
               <w:rPr>
@@ -1305,7 +1305,7 @@
               <w:lang w:eastAsia="ru-RU"/>
             </w:rPr>
           </w:pPr>
-          <w:hyperlink w:anchor="_Toc122477258" w:history="1">
+          <w:hyperlink w:anchor="_Toc122639813" w:history="1">
             <w:r>
               <w:rPr>
                 <w:rStyle w:val="a5"/>
@@ -1332,7 +1332,7 @@
                 <w:noProof/>
                 <w:webHidden/>
               </w:rPr>
-              <w:instrText xml:space="preserve"> PAGEREF _Toc122477258 \h </w:instrText>
+              <w:instrText xml:space="preserve"> PAGEREF _Toc122639813 \h </w:instrText>
             </w:r>
             <w:r>
               <w:rPr>
@@ -1376,7 +1376,7 @@
               <w:lang w:eastAsia="ru-RU"/>
             </w:rPr>
           </w:pPr>
-          <w:hyperlink w:anchor="_Toc122477259" w:history="1">
+          <w:hyperlink w:anchor="_Toc122639814" w:history="1">
             <w:r>
               <w:rPr>
                 <w:rStyle w:val="a5"/>
@@ -1403,7 +1403,7 @@
                 <w:noProof/>
                 <w:webHidden/>
               </w:rPr>
-              <w:instrText xml:space="preserve"> PAGEREF _Toc122477259 \h </w:instrText>
+              <w:instrText xml:space="preserve"> PAGEREF _Toc122639814 \h </w:instrText>
             </w:r>
             <w:r>
               <w:rPr>
@@ -1447,7 +1447,7 @@
               <w:lang w:eastAsia="ru-RU"/>
             </w:rPr>
           </w:pPr>
-          <w:hyperlink w:anchor="_Toc122477260" w:history="1">
+          <w:hyperlink w:anchor="_Toc122639815" w:history="1">
             <w:r>
               <w:rPr>
                 <w:rStyle w:val="a5"/>
@@ -1474,7 +1474,7 @@
                 <w:noProof/>
                 <w:webHidden/>
               </w:rPr>
-              <w:instrText xml:space="preserve"> PAGEREF _Toc122477260 \h </w:instrText>
+              <w:instrText xml:space="preserve"> PAGEREF _Toc122639815 \h </w:instrText>
             </w:r>
             <w:r>
               <w:rPr>
@@ -1494,7 +1494,7 @@
                 <w:noProof/>
                 <w:webHidden/>
               </w:rPr>
-              <w:t>3</w:t>
+              <w:t>4</w:t>
             </w:r>
             <w:r>
               <w:rPr>
@@ -1518,7 +1518,7 @@
               <w:lang w:eastAsia="ru-RU"/>
             </w:rPr>
           </w:pPr>
-          <w:hyperlink w:anchor="_Toc122477261" w:history="1">
+          <w:hyperlink w:anchor="_Toc122639816" w:history="1">
             <w:r>
               <w:rPr>
                 <w:rStyle w:val="a5"/>
@@ -1545,7 +1545,7 @@
                 <w:noProof/>
                 <w:webHidden/>
               </w:rPr>
-              <w:instrText xml:space="preserve"> PAGEREF _Toc122477261 \h </w:instrText>
+              <w:instrText xml:space="preserve"> PAGEREF _Toc122639816 \h </w:instrText>
             </w:r>
             <w:r>
               <w:rPr>
@@ -1589,7 +1589,7 @@
               <w:lang w:eastAsia="ru-RU"/>
             </w:rPr>
           </w:pPr>
-          <w:hyperlink w:anchor="_Toc122477262" w:history="1">
+          <w:hyperlink w:anchor="_Toc122639817" w:history="1">
             <w:r>
               <w:rPr>
                 <w:rStyle w:val="a5"/>
@@ -1616,7 +1616,7 @@
                 <w:noProof/>
                 <w:webHidden/>
               </w:rPr>
-              <w:instrText xml:space="preserve"> PAGEREF _Toc122477262 \h </w:instrText>
+              <w:instrText xml:space="preserve"> PAGEREF _Toc122639817 \h </w:instrText>
             </w:r>
             <w:r>
               <w:rPr>
@@ -1660,7 +1660,7 @@
               <w:lang w:eastAsia="ru-RU"/>
             </w:rPr>
           </w:pPr>
-          <w:hyperlink w:anchor="_Toc122477263" w:history="1">
+          <w:hyperlink w:anchor="_Toc122639818" w:history="1">
             <w:r>
               <w:rPr>
                 <w:rStyle w:val="a5"/>
@@ -1687,7 +1687,7 @@
                 <w:noProof/>
                 <w:webHidden/>
               </w:rPr>
-              <w:instrText xml:space="preserve"> PAGEREF _Toc122477263 \h </w:instrText>
+              <w:instrText xml:space="preserve"> PAGEREF _Toc122639818 \h </w:instrText>
             </w:r>
             <w:r>
               <w:rPr>
@@ -1731,7 +1731,7 @@
               <w:lang w:eastAsia="ru-RU"/>
             </w:rPr>
           </w:pPr>
-          <w:hyperlink w:anchor="_Toc122477264" w:history="1">
+          <w:hyperlink w:anchor="_Toc122639819" w:history="1">
             <w:r>
               <w:rPr>
                 <w:rStyle w:val="a5"/>
@@ -1758,7 +1758,7 @@
                 <w:noProof/>
                 <w:webHidden/>
               </w:rPr>
-              <w:instrText xml:space="preserve"> PAGEREF _Toc122477264 \h </w:instrText>
+              <w:instrText xml:space="preserve"> PAGEREF _Toc122639819 \h </w:instrText>
             </w:r>
             <w:r>
               <w:rPr>
@@ -1802,7 +1802,7 @@
               <w:lang w:eastAsia="ru-RU"/>
             </w:rPr>
           </w:pPr>
-          <w:hyperlink w:anchor="_Toc122477265" w:history="1">
+          <w:hyperlink w:anchor="_Toc122639820" w:history="1">
             <w:r>
               <w:rPr>
                 <w:rStyle w:val="a5"/>
@@ -1829,7 +1829,7 @@
                 <w:noProof/>
                 <w:webHidden/>
               </w:rPr>
-              <w:instrText xml:space="preserve"> PAGEREF _Toc122477265 \h </w:instrText>
+              <w:instrText xml:space="preserve"> PAGEREF _Toc122639820 \h </w:instrText>
             </w:r>
             <w:r>
               <w:rPr>
@@ -1849,7 +1849,7 @@
                 <w:noProof/>
                 <w:webHidden/>
               </w:rPr>
-              <w:t>4</w:t>
+              <w:t>5</w:t>
             </w:r>
             <w:r>
               <w:rPr>
@@ -1873,7 +1873,7 @@
               <w:lang w:eastAsia="ru-RU"/>
             </w:rPr>
           </w:pPr>
-          <w:hyperlink w:anchor="_Toc122477266" w:history="1">
+          <w:hyperlink w:anchor="_Toc122639821" w:history="1">
             <w:r>
               <w:rPr>
                 <w:rStyle w:val="a5"/>
@@ -1900,7 +1900,7 @@
                 <w:noProof/>
                 <w:webHidden/>
               </w:rPr>
-              <w:instrText xml:space="preserve"> PAGEREF _Toc122477266 \h </w:instrText>
+              <w:instrText xml:space="preserve"> PAGEREF _Toc122639821 \h </w:instrText>
             </w:r>
             <w:r>
               <w:rPr>
@@ -1920,7 +1920,7 @@
                 <w:noProof/>
                 <w:webHidden/>
               </w:rPr>
-              <w:t>4</w:t>
+              <w:t>5</w:t>
             </w:r>
             <w:r>
               <w:rPr>
@@ -1944,7 +1944,7 @@
               <w:lang w:eastAsia="ru-RU"/>
             </w:rPr>
           </w:pPr>
-          <w:hyperlink w:anchor="_Toc122477267" w:history="1">
+          <w:hyperlink w:anchor="_Toc122639822" w:history="1">
             <w:r>
               <w:rPr>
                 <w:rStyle w:val="a5"/>
@@ -1971,7 +1971,7 @@
                 <w:noProof/>
                 <w:webHidden/>
               </w:rPr>
-              <w:instrText xml:space="preserve"> PAGEREF _Toc122477267 \h </w:instrText>
+              <w:instrText xml:space="preserve"> PAGEREF _Toc122639822 \h </w:instrText>
             </w:r>
             <w:r>
               <w:rPr>
@@ -1991,7 +1991,7 @@
                 <w:noProof/>
                 <w:webHidden/>
               </w:rPr>
-              <w:t>4</w:t>
+              <w:t>5</w:t>
             </w:r>
             <w:r>
               <w:rPr>
@@ -2016,7 +2016,7 @@
               <w:lang w:eastAsia="ru-RU"/>
             </w:rPr>
           </w:pPr>
-          <w:hyperlink w:anchor="_Toc122477268" w:history="1">
+          <w:hyperlink w:anchor="_Toc122639823" w:history="1">
             <w:r>
               <w:rPr>
                 <w:rStyle w:val="a5"/>
@@ -2059,7 +2059,7 @@
                 <w:noProof/>
                 <w:webHidden/>
               </w:rPr>
-              <w:instrText xml:space="preserve"> PAGEREF _Toc122477268 \h </w:instrText>
+              <w:instrText xml:space="preserve"> PAGEREF _Toc122639823 \h </w:instrText>
             </w:r>
             <w:r>
               <w:rPr>
@@ -2079,7 +2079,7 @@
                 <w:noProof/>
                 <w:webHidden/>
               </w:rPr>
-              <w:t>4</w:t>
+              <w:t>5</w:t>
             </w:r>
             <w:r>
               <w:rPr>
@@ -2103,7 +2103,7 @@
               <w:lang w:eastAsia="ru-RU"/>
             </w:rPr>
           </w:pPr>
-          <w:hyperlink w:anchor="_Toc122477269" w:history="1">
+          <w:hyperlink w:anchor="_Toc122639824" w:history="1">
             <w:r>
               <w:rPr>
                 <w:rStyle w:val="a5"/>
@@ -2130,7 +2130,7 @@
                 <w:noProof/>
                 <w:webHidden/>
               </w:rPr>
-              <w:instrText xml:space="preserve"> PAGEREF _Toc122477269 \h </w:instrText>
+              <w:instrText xml:space="preserve"> PAGEREF _Toc122639824 \h </w:instrText>
             </w:r>
             <w:r>
               <w:rPr>
@@ -2174,7 +2174,7 @@
               <w:lang w:eastAsia="ru-RU"/>
             </w:rPr>
           </w:pPr>
-          <w:hyperlink w:anchor="_Toc122477270" w:history="1">
+          <w:hyperlink w:anchor="_Toc122639825" w:history="1">
             <w:r>
               <w:rPr>
                 <w:rStyle w:val="a5"/>
@@ -2201,7 +2201,7 @@
                 <w:noProof/>
                 <w:webHidden/>
               </w:rPr>
-              <w:instrText xml:space="preserve"> PAGEREF _Toc122477270 \h </w:instrText>
+              <w:instrText xml:space="preserve"> PAGEREF _Toc122639825 \h </w:instrText>
             </w:r>
             <w:r>
               <w:rPr>
@@ -2245,7 +2245,7 @@
               <w:lang w:eastAsia="ru-RU"/>
             </w:rPr>
           </w:pPr>
-          <w:hyperlink w:anchor="_Toc122477271" w:history="1">
+          <w:hyperlink w:anchor="_Toc122639826" w:history="1">
             <w:r>
               <w:rPr>
                 <w:rStyle w:val="a5"/>
@@ -2272,7 +2272,7 @@
                 <w:noProof/>
                 <w:webHidden/>
               </w:rPr>
-              <w:instrText xml:space="preserve"> PAGEREF _Toc122477271 \h </w:instrText>
+              <w:instrText xml:space="preserve"> PAGEREF _Toc122639826 \h </w:instrText>
             </w:r>
             <w:r>
               <w:rPr>
@@ -2316,7 +2316,7 @@
               <w:lang w:eastAsia="ru-RU"/>
             </w:rPr>
           </w:pPr>
-          <w:hyperlink w:anchor="_Toc122477272" w:history="1">
+          <w:hyperlink w:anchor="_Toc122639827" w:history="1">
             <w:r>
               <w:rPr>
                 <w:rStyle w:val="a5"/>
@@ -2343,7 +2343,7 @@
                 <w:noProof/>
                 <w:webHidden/>
               </w:rPr>
-              <w:instrText xml:space="preserve"> PAGEREF _Toc122477272 \h </w:instrText>
+              <w:instrText xml:space="preserve"> PAGEREF _Toc122639827 \h </w:instrText>
             </w:r>
             <w:r>
               <w:rPr>
@@ -2387,7 +2387,7 @@
               <w:lang w:eastAsia="ru-RU"/>
             </w:rPr>
           </w:pPr>
-          <w:hyperlink w:anchor="_Toc122477273" w:history="1">
+          <w:hyperlink w:anchor="_Toc122639828" w:history="1">
             <w:r>
               <w:rPr>
                 <w:rStyle w:val="a5"/>
@@ -2414,7 +2414,7 @@
                 <w:noProof/>
                 <w:webHidden/>
               </w:rPr>
-              <w:instrText xml:space="preserve"> PAGEREF _Toc122477273 \h </w:instrText>
+              <w:instrText xml:space="preserve"> PAGEREF _Toc122639828 \h </w:instrText>
             </w:r>
             <w:r>
               <w:rPr>
@@ -2458,7 +2458,7 @@
               <w:lang w:eastAsia="ru-RU"/>
             </w:rPr>
           </w:pPr>
-          <w:hyperlink w:anchor="_Toc122477274" w:history="1">
+          <w:hyperlink w:anchor="_Toc122639829" w:history="1">
             <w:r>
               <w:rPr>
                 <w:rStyle w:val="a5"/>
@@ -2493,7 +2493,7 @@
                 <w:noProof/>
                 <w:webHidden/>
               </w:rPr>
-              <w:instrText xml:space="preserve"> PAGEREF _Toc122477274 \h </w:instrText>
+              <w:instrText xml:space="preserve"> PAGEREF _Toc122639829 \h </w:instrText>
             </w:r>
             <w:r>
               <w:rPr>
@@ -2537,7 +2537,7 @@
               <w:lang w:eastAsia="ru-RU"/>
             </w:rPr>
           </w:pPr>
-          <w:hyperlink w:anchor="_Toc122477275" w:history="1">
+          <w:hyperlink w:anchor="_Toc122639830" w:history="1">
             <w:r>
               <w:rPr>
                 <w:rStyle w:val="a5"/>
@@ -2587,7 +2587,7 @@
                 <w:noProof/>
                 <w:webHidden/>
               </w:rPr>
-              <w:instrText xml:space="preserve"> PAGEREF _Toc122477275 \h </w:instrText>
+              <w:instrText xml:space="preserve"> PAGEREF _Toc122639830 \h </w:instrText>
             </w:r>
             <w:r>
               <w:rPr>
@@ -2607,7 +2607,7 @@
                 <w:noProof/>
                 <w:webHidden/>
               </w:rPr>
-              <w:t>11</w:t>
+              <w:t>12</w:t>
             </w:r>
             <w:r>
               <w:rPr>
@@ -2632,7 +2632,7 @@
               <w:lang w:eastAsia="ru-RU"/>
             </w:rPr>
           </w:pPr>
-          <w:hyperlink w:anchor="_Toc122477276" w:history="1">
+          <w:hyperlink w:anchor="_Toc122639831" w:history="1">
             <w:r>
               <w:rPr>
                 <w:rStyle w:val="a5"/>
@@ -2675,7 +2675,7 @@
                 <w:noProof/>
                 <w:webHidden/>
               </w:rPr>
-              <w:instrText xml:space="preserve"> PAGEREF _Toc122477276 \h </w:instrText>
+              <w:instrText xml:space="preserve"> PAGEREF _Toc122639831 \h </w:instrText>
             </w:r>
             <w:r>
               <w:rPr>
@@ -2695,7 +2695,7 @@
                 <w:noProof/>
                 <w:webHidden/>
               </w:rPr>
-              <w:t>14</w:t>
+              <w:t>16</w:t>
             </w:r>
             <w:r>
               <w:rPr>
@@ -2719,7 +2719,7 @@
               <w:lang w:eastAsia="ru-RU"/>
             </w:rPr>
           </w:pPr>
-          <w:hyperlink w:anchor="_Toc122477277" w:history="1">
+          <w:hyperlink w:anchor="_Toc122639832" w:history="1">
             <w:r>
               <w:rPr>
                 <w:rStyle w:val="a5"/>
@@ -2746,7 +2746,7 @@
                 <w:noProof/>
                 <w:webHidden/>
               </w:rPr>
-              <w:instrText xml:space="preserve"> PAGEREF _Toc122477277 \h </w:instrText>
+              <w:instrText xml:space="preserve"> PAGEREF _Toc122639832 \h </w:instrText>
             </w:r>
             <w:r>
               <w:rPr>
@@ -2766,7 +2766,7 @@
                 <w:noProof/>
                 <w:webHidden/>
               </w:rPr>
-              <w:t>14</w:t>
+              <w:t>16</w:t>
             </w:r>
             <w:r>
               <w:rPr>
@@ -2790,7 +2790,7 @@
               <w:lang w:eastAsia="ru-RU"/>
             </w:rPr>
           </w:pPr>
-          <w:hyperlink w:anchor="_Toc122477278" w:history="1">
+          <w:hyperlink w:anchor="_Toc122639833" w:history="1">
             <w:r>
               <w:rPr>
                 <w:rStyle w:val="a5"/>
@@ -2817,7 +2817,7 @@
                 <w:noProof/>
                 <w:webHidden/>
               </w:rPr>
-              <w:instrText xml:space="preserve"> PAGEREF _Toc122477278 \h </w:instrText>
+              <w:instrText xml:space="preserve"> PAGEREF _Toc122639833 \h </w:instrText>
             </w:r>
             <w:r>
               <w:rPr>
@@ -2837,7 +2837,7 @@
                 <w:noProof/>
                 <w:webHidden/>
               </w:rPr>
-              <w:t>14</w:t>
+              <w:t>16</w:t>
             </w:r>
             <w:r>
               <w:rPr>
@@ -2861,7 +2861,7 @@
               <w:lang w:eastAsia="ru-RU"/>
             </w:rPr>
           </w:pPr>
-          <w:hyperlink w:anchor="_Toc122477279" w:history="1">
+          <w:hyperlink w:anchor="_Toc122639834" w:history="1">
             <w:r>
               <w:rPr>
                 <w:rStyle w:val="a5"/>
@@ -2888,7 +2888,7 @@
                 <w:noProof/>
                 <w:webHidden/>
               </w:rPr>
-              <w:instrText xml:space="preserve"> PAGEREF _Toc122477279 \h </w:instrText>
+              <w:instrText xml:space="preserve"> PAGEREF _Toc122639834 \h </w:instrText>
             </w:r>
             <w:r>
               <w:rPr>
@@ -2908,7 +2908,7 @@
                 <w:noProof/>
                 <w:webHidden/>
               </w:rPr>
-              <w:t>14</w:t>
+              <w:t>16</w:t>
             </w:r>
             <w:r>
               <w:rPr>
@@ -2932,7 +2932,7 @@
               <w:lang w:eastAsia="ru-RU"/>
             </w:rPr>
           </w:pPr>
-          <w:hyperlink w:anchor="_Toc122477280" w:history="1">
+          <w:hyperlink w:anchor="_Toc122639835" w:history="1">
             <w:r>
               <w:rPr>
                 <w:rStyle w:val="a5"/>
@@ -2959,7 +2959,7 @@
                 <w:noProof/>
                 <w:webHidden/>
               </w:rPr>
-              <w:instrText xml:space="preserve"> PAGEREF _Toc122477280 \h </w:instrText>
+              <w:instrText xml:space="preserve"> PAGEREF _Toc122639835 \h </w:instrText>
             </w:r>
             <w:r>
               <w:rPr>
@@ -2979,7 +2979,7 @@
                 <w:noProof/>
                 <w:webHidden/>
               </w:rPr>
-              <w:t>15</w:t>
+              <w:t>17</w:t>
             </w:r>
             <w:r>
               <w:rPr>
@@ -3003,7 +3003,7 @@
               <w:lang w:eastAsia="ru-RU"/>
             </w:rPr>
           </w:pPr>
-          <w:hyperlink w:anchor="_Toc122477281" w:history="1">
+          <w:hyperlink w:anchor="_Toc122639836" w:history="1">
             <w:r>
               <w:rPr>
                 <w:rStyle w:val="a5"/>
@@ -3030,7 +3030,7 @@
                 <w:noProof/>
                 <w:webHidden/>
               </w:rPr>
-              <w:instrText xml:space="preserve"> PAGEREF _Toc122477281 \h </w:instrText>
+              <w:instrText xml:space="preserve"> PAGEREF _Toc122639836 \h </w:instrText>
             </w:r>
             <w:r>
               <w:rPr>
@@ -3050,7 +3050,7 @@
                 <w:noProof/>
                 <w:webHidden/>
               </w:rPr>
-              <w:t>15</w:t>
+              <w:t>17</w:t>
             </w:r>
             <w:r>
               <w:rPr>
@@ -3074,7 +3074,7 @@
               <w:lang w:eastAsia="ru-RU"/>
             </w:rPr>
           </w:pPr>
-          <w:hyperlink w:anchor="_Toc122477282" w:history="1">
+          <w:hyperlink w:anchor="_Toc122639837" w:history="1">
             <w:r>
               <w:rPr>
                 <w:rStyle w:val="a5"/>
@@ -3146,7 +3146,7 @@
                 <w:noProof/>
                 <w:webHidden/>
               </w:rPr>
-              <w:instrText xml:space="preserve"> PAGEREF _Toc122477282 \h </w:instrText>
+              <w:instrText xml:space="preserve"> PAGEREF _Toc122639837 \h </w:instrText>
             </w:r>
             <w:r>
               <w:rPr>
@@ -3166,7 +3166,7 @@
                 <w:noProof/>
                 <w:webHidden/>
               </w:rPr>
-              <w:t>16</w:t>
+              <w:t>18</w:t>
             </w:r>
             <w:r>
               <w:rPr>
@@ -3190,7 +3190,7 @@
               <w:lang w:eastAsia="ru-RU"/>
             </w:rPr>
           </w:pPr>
-          <w:hyperlink w:anchor="_Toc122477283" w:history="1">
+          <w:hyperlink w:anchor="_Toc122639838" w:history="1">
             <w:r>
               <w:rPr>
                 <w:rStyle w:val="a5"/>
@@ -3217,7 +3217,7 @@
                 <w:noProof/>
                 <w:webHidden/>
               </w:rPr>
-              <w:instrText xml:space="preserve"> PAGEREF _Toc122477283 \h </w:instrText>
+              <w:instrText xml:space="preserve"> PAGEREF _Toc122639838 \h </w:instrText>
             </w:r>
             <w:r>
               <w:rPr>
@@ -3237,7 +3237,7 @@
                 <w:noProof/>
                 <w:webHidden/>
               </w:rPr>
-              <w:t>17</w:t>
+              <w:t>19</w:t>
             </w:r>
             <w:r>
               <w:rPr>
@@ -3261,7 +3261,7 @@
               <w:lang w:eastAsia="ru-RU"/>
             </w:rPr>
           </w:pPr>
-          <w:hyperlink w:anchor="_Toc122477284" w:history="1">
+          <w:hyperlink w:anchor="_Toc122639839" w:history="1">
             <w:r>
               <w:rPr>
                 <w:rStyle w:val="a5"/>
@@ -3288,7 +3288,7 @@
                 <w:noProof/>
                 <w:webHidden/>
               </w:rPr>
-              <w:instrText xml:space="preserve"> PAGEREF _Toc122477284 \h </w:instrText>
+              <w:instrText xml:space="preserve"> PAGEREF _Toc122639839 \h </w:instrText>
             </w:r>
             <w:r>
               <w:rPr>
@@ -3308,7 +3308,7 @@
                 <w:noProof/>
                 <w:webHidden/>
               </w:rPr>
-              <w:t>17</w:t>
+              <w:t>21</w:t>
             </w:r>
             <w:r>
               <w:rPr>
@@ -3332,7 +3332,7 @@
               <w:lang w:eastAsia="ru-RU"/>
             </w:rPr>
           </w:pPr>
-          <w:hyperlink w:anchor="_Toc122477285" w:history="1">
+          <w:hyperlink w:anchor="_Toc122639840" w:history="1">
             <w:r>
               <w:rPr>
                 <w:rStyle w:val="a5"/>
@@ -3359,7 +3359,7 @@
                 <w:noProof/>
                 <w:webHidden/>
               </w:rPr>
-              <w:instrText xml:space="preserve"> PAGEREF _Toc122477285 \h </w:instrText>
+              <w:instrText xml:space="preserve"> PAGEREF _Toc122639840 \h </w:instrText>
             </w:r>
             <w:r>
               <w:rPr>
@@ -3379,7 +3379,7 @@
                 <w:noProof/>
                 <w:webHidden/>
               </w:rPr>
-              <w:t>17</w:t>
+              <w:t>23</w:t>
             </w:r>
             <w:r>
               <w:rPr>
@@ -3403,7 +3403,7 @@
               <w:lang w:eastAsia="ru-RU"/>
             </w:rPr>
           </w:pPr>
-          <w:hyperlink w:anchor="_Toc122477286" w:history="1">
+          <w:hyperlink w:anchor="_Toc122639841" w:history="1">
             <w:r>
               <w:rPr>
                 <w:rStyle w:val="a5"/>
@@ -3431,7 +3431,7 @@
                 <w:noProof/>
                 <w:webHidden/>
               </w:rPr>
-              <w:instrText xml:space="preserve"> PAGEREF _Toc122477286 \h </w:instrText>
+              <w:instrText xml:space="preserve"> PAGEREF _Toc122639841 \h </w:instrText>
             </w:r>
             <w:r>
               <w:rPr>
@@ -3451,7 +3451,7 @@
                 <w:noProof/>
                 <w:webHidden/>
               </w:rPr>
-              <w:t>17</w:t>
+              <w:t>24</w:t>
             </w:r>
             <w:r>
               <w:rPr>
@@ -3475,7 +3475,7 @@
               <w:lang w:eastAsia="ru-RU"/>
             </w:rPr>
           </w:pPr>
-          <w:hyperlink w:anchor="_Toc122477287" w:history="1">
+          <w:hyperlink w:anchor="_Toc122639842" w:history="1">
             <w:r>
               <w:rPr>
                 <w:rStyle w:val="a5"/>
@@ -3519,7 +3519,7 @@
                 <w:noProof/>
                 <w:webHidden/>
               </w:rPr>
-              <w:instrText xml:space="preserve"> PAGEREF _Toc122477287 \h </w:instrText>
+              <w:instrText xml:space="preserve"> PAGEREF _Toc122639842 \h </w:instrText>
             </w:r>
             <w:r>
               <w:rPr>
@@ -3539,7 +3539,7 @@
                 <w:noProof/>
                 <w:webHidden/>
               </w:rPr>
-              <w:t>17</w:t>
+              <w:t>25</w:t>
             </w:r>
             <w:r>
               <w:rPr>
@@ -3577,7 +3577,7 @@
           <w:numId w:val="2"/>
         </w:numPr>
       </w:pPr>
-      <w:bookmarkStart w:id="1" w:name="_Toc122477248"/>
+      <w:bookmarkStart w:id="1" w:name="_Toc122639803"/>
       <w:r>
         <w:lastRenderedPageBreak/>
         <w:t>Общие сведения</w:t>
@@ -3589,7 +3589,7 @@
         <w:pStyle w:val="2"/>
         <w:ind w:firstLine="708"/>
       </w:pPr>
-      <w:bookmarkStart w:id="2" w:name="_Toc122477249"/>
+      <w:bookmarkStart w:id="2" w:name="_Toc122639804"/>
       <w:r>
         <w:t>1.1 Полное наименование системы и ее условное обозначение.</w:t>
       </w:r>
@@ -3613,7 +3613,7 @@
         <w:pStyle w:val="2"/>
         <w:ind w:firstLine="708"/>
       </w:pPr>
-      <w:bookmarkStart w:id="3" w:name="_Toc122477250"/>
+      <w:bookmarkStart w:id="3" w:name="_Toc122639805"/>
       <w:r>
         <w:t>1.2 Наименование разработчика системы и реквизиты заказчика.</w:t>
       </w:r>
@@ -3649,7 +3649,7 @@
         <w:pStyle w:val="2"/>
         <w:ind w:firstLine="708"/>
       </w:pPr>
-      <w:bookmarkStart w:id="4" w:name="_Toc122477251"/>
+      <w:bookmarkStart w:id="4" w:name="_Toc122639806"/>
       <w:r>
         <w:t>1.3. Основания для разработки ПО.</w:t>
       </w:r>
@@ -3665,7 +3665,7 @@
         <w:pStyle w:val="2"/>
         <w:ind w:firstLine="708"/>
       </w:pPr>
-      <w:bookmarkStart w:id="5" w:name="_Toc122477252"/>
+      <w:bookmarkStart w:id="5" w:name="_Toc122639807"/>
       <w:r>
         <w:t>1.4. Плановые сроки начала и окончания работы по созданию системы:</w:t>
       </w:r>
@@ -3701,7 +3701,7 @@
         <w:pStyle w:val="2"/>
         <w:ind w:firstLine="708"/>
       </w:pPr>
-      <w:bookmarkStart w:id="6" w:name="_Toc122477253"/>
+      <w:bookmarkStart w:id="6" w:name="_Toc122639808"/>
       <w:r>
         <w:t>1.5. Источник финансирования работ по созданию АС.</w:t>
       </w:r>
@@ -3716,7 +3716,7 @@
       <w:pPr>
         <w:pStyle w:val="1"/>
       </w:pPr>
-      <w:bookmarkStart w:id="7" w:name="_Toc122477254"/>
+      <w:bookmarkStart w:id="7" w:name="_Toc122639809"/>
       <w:r>
         <w:t>2. Назначение и цели создания системы</w:t>
       </w:r>
@@ -3727,7 +3727,7 @@
         <w:pStyle w:val="2"/>
         <w:ind w:firstLine="708"/>
       </w:pPr>
-      <w:bookmarkStart w:id="8" w:name="_Toc122477255"/>
+      <w:bookmarkStart w:id="8" w:name="_Toc122639810"/>
       <w:r>
         <w:t>2.1 Назначение системы.</w:t>
       </w:r>
@@ -3767,7 +3767,7 @@
         <w:pStyle w:val="2"/>
         <w:ind w:firstLine="708"/>
       </w:pPr>
-      <w:bookmarkStart w:id="9" w:name="_Toc122477256"/>
+      <w:bookmarkStart w:id="9" w:name="_Toc122639811"/>
       <w:r>
         <w:t>2.2 Цели создания системы.</w:t>
       </w:r>
@@ -3794,7 +3794,7 @@
       <w:pPr>
         <w:pStyle w:val="1"/>
       </w:pPr>
-      <w:bookmarkStart w:id="10" w:name="_Toc122477257"/>
+      <w:bookmarkStart w:id="10" w:name="_Toc122639812"/>
       <w:r>
         <w:t>3. Требования к системе</w:t>
       </w:r>
@@ -3805,7 +3805,7 @@
         <w:pStyle w:val="2"/>
         <w:ind w:firstLine="708"/>
       </w:pPr>
-      <w:bookmarkStart w:id="11" w:name="_Toc122477258"/>
+      <w:bookmarkStart w:id="11" w:name="_Toc122639813"/>
       <w:r>
         <w:t>3.1. Требования к системе в целом.</w:t>
       </w:r>
@@ -3816,7 +3816,7 @@
         <w:pStyle w:val="3"/>
         <w:ind w:firstLine="708"/>
       </w:pPr>
-      <w:bookmarkStart w:id="12" w:name="_Toc122477259"/>
+      <w:bookmarkStart w:id="12" w:name="_Toc122639814"/>
       <w:r>
         <w:t>3.1.1. Требования к структуре и функционированию системы</w:t>
       </w:r>
@@ -4315,7 +4315,7 @@
         <w:pStyle w:val="3"/>
         <w:ind w:firstLine="708"/>
       </w:pPr>
-      <w:bookmarkStart w:id="13" w:name="_Toc122477260"/>
+      <w:bookmarkStart w:id="13" w:name="_Toc122639815"/>
       <w:r>
         <w:t>3.1.2. Требования к средствам и способам связи для информационного обмена между компонентами системы.</w:t>
       </w:r>
@@ -4334,7 +4334,7 @@
         <w:pStyle w:val="3"/>
         <w:ind w:firstLine="708"/>
       </w:pPr>
-      <w:bookmarkStart w:id="14" w:name="_Toc122477261"/>
+      <w:bookmarkStart w:id="14" w:name="_Toc122639816"/>
       <w:r>
         <w:t>3.1.3. Требования к характеристикам взаимосвязи создаваемой системы со смежными системами, требования к ее совместимости.</w:t>
       </w:r>
@@ -4350,7 +4350,7 @@
         <w:pStyle w:val="3"/>
         <w:ind w:firstLine="708"/>
       </w:pPr>
-      <w:bookmarkStart w:id="15" w:name="_Toc122477262"/>
+      <w:bookmarkStart w:id="15" w:name="_Toc122639817"/>
       <w:r>
         <w:t>3.1.4. Требования по диагностированию системы.</w:t>
       </w:r>
@@ -4369,7 +4369,7 @@
         <w:pStyle w:val="3"/>
         <w:ind w:firstLine="708"/>
       </w:pPr>
-      <w:bookmarkStart w:id="16" w:name="_Toc122477263"/>
+      <w:bookmarkStart w:id="16" w:name="_Toc122639818"/>
       <w:r>
         <w:t>3.1.5. Перспективы ПО, модернизация ПО.</w:t>
       </w:r>
@@ -4457,7 +4457,7 @@
         <w:pStyle w:val="3"/>
         <w:ind w:firstLine="708"/>
       </w:pPr>
-      <w:bookmarkStart w:id="17" w:name="_Toc122477264"/>
+      <w:bookmarkStart w:id="17" w:name="_Toc122639819"/>
       <w:r>
         <w:t>3.1.6. Требования к надежности комплекса.</w:t>
       </w:r>
@@ -4571,7 +4571,7 @@
       </w:pPr>
       <w:bookmarkStart w:id="18" w:name="_Toc90454100"/>
       <w:bookmarkStart w:id="19" w:name="_Toc90731793"/>
-      <w:bookmarkStart w:id="20" w:name="_Toc122477265"/>
+      <w:bookmarkStart w:id="20" w:name="_Toc122639820"/>
       <w:r>
         <w:t>3.1.7 Требования к квалификации пользователя</w:t>
       </w:r>
@@ -4636,7 +4636,7 @@
         </w:rPr>
         <w:tab/>
       </w:r>
-      <w:bookmarkStart w:id="28" w:name="_Toc122477266"/>
+      <w:bookmarkStart w:id="28" w:name="_Toc122639821"/>
       <w:r>
         <w:t>3.1.8. Требования по стандартизации и унификации.</w:t>
       </w:r>
@@ -4668,7 +4668,7 @@
         <w:pStyle w:val="2"/>
         <w:ind w:firstLine="360"/>
       </w:pPr>
-      <w:bookmarkStart w:id="29" w:name="_Toc122477267"/>
+      <w:bookmarkStart w:id="29" w:name="_Toc122639822"/>
       <w:r>
         <w:t>3.2. Требования к задачам, выполняемым системой.</w:t>
       </w:r>
@@ -4682,7 +4682,7 @@
           <w:numId w:val="8"/>
         </w:numPr>
       </w:pPr>
-      <w:bookmarkStart w:id="30" w:name="_Toc122477268"/>
+      <w:bookmarkStart w:id="30" w:name="_Toc122639823"/>
       <w:r>
         <w:t>Перечень функций, подлежащих автоматизации:</w:t>
       </w:r>
@@ -4843,7 +4843,7 @@
         <w:pStyle w:val="2"/>
         <w:ind w:firstLine="360"/>
       </w:pPr>
-      <w:bookmarkStart w:id="31" w:name="_Toc122477269"/>
+      <w:bookmarkStart w:id="31" w:name="_Toc122639824"/>
       <w:r>
         <w:t>3.3. Требования к видам обеспечения.</w:t>
       </w:r>
@@ -4854,7 +4854,7 @@
         <w:pStyle w:val="3"/>
         <w:ind w:firstLine="360"/>
       </w:pPr>
-      <w:bookmarkStart w:id="32" w:name="_Toc122477270"/>
+      <w:bookmarkStart w:id="32" w:name="_Toc122639825"/>
       <w:r>
         <w:t>3.3.1. Требования к программному обеспечению.</w:t>
       </w:r>
@@ -4868,9 +4868,6 @@
     <w:p>
       <w:pPr>
         <w:ind w:left="360"/>
-        <w:rPr>
-          <w:lang w:val="en-US"/>
-        </w:rPr>
       </w:pPr>
       <w:r>
         <w:t>•</w:t>
@@ -4888,7 +4885,7 @@
       <w:r>
         <w:t xml:space="preserve"> </w:t>
       </w:r>
-      <w:bookmarkStart w:id="33" w:name="_Toc122477271"/>
+      <w:bookmarkStart w:id="33" w:name="_Toc122639826"/>
       <w:r>
         <w:t>3.3.2. Требования к техническому обеспечению.</w:t>
       </w:r>
@@ -5031,7 +5028,7 @@
         <w:pStyle w:val="1"/>
         <w:ind w:firstLine="360"/>
       </w:pPr>
-      <w:bookmarkStart w:id="34" w:name="_Toc122477272"/>
+      <w:bookmarkStart w:id="34" w:name="_Toc122639827"/>
       <w:r>
         <w:lastRenderedPageBreak/>
         <w:t>4. Тестирование программного обеспечения</w:t>
@@ -5045,7 +5042,7 @@
       </w:pPr>
       <w:bookmarkStart w:id="35" w:name="_Toc90454108"/>
       <w:bookmarkStart w:id="36" w:name="_Toc90731801"/>
-      <w:bookmarkStart w:id="37" w:name="_Toc122477273"/>
+      <w:bookmarkStart w:id="37" w:name="_Toc122639828"/>
       <w:r>
         <w:t>4.1. Тестирование пределов программы:</w:t>
       </w:r>
@@ -12014,7 +12011,7 @@
           <w:lang w:val="en-US"/>
         </w:rPr>
       </w:pPr>
-      <w:bookmarkStart w:id="40" w:name="_Toc122477274"/>
+      <w:bookmarkStart w:id="40" w:name="_Toc122639829"/>
       <w:r>
         <w:lastRenderedPageBreak/>
         <w:t>4.</w:t>
@@ -13925,6 +13922,588 @@
         <w:br w:type="page"/>
       </w:r>
     </w:p>
+    <w:p>
+      <w:r>
+        <w:lastRenderedPageBreak/>
+        <w:t>Время перемножения элементов int с разной длиной массива (поиск пределов) (от 1 до 2):</w:t>
+      </w:r>
+    </w:p>
+    <w:tbl>
+      <w:tblPr>
+        <w:tblStyle w:val="a7"/>
+        <w:tblW w:w="0" w:type="auto"/>
+        <w:tblLook w:val="04A0" w:firstRow="1" w:lastRow="0" w:firstColumn="1" w:lastColumn="0" w:noHBand="0" w:noVBand="1"/>
+      </w:tblPr>
+      <w:tblGrid>
+        <w:gridCol w:w="1240"/>
+        <w:gridCol w:w="1168"/>
+        <w:gridCol w:w="1373"/>
+        <w:gridCol w:w="1373"/>
+        <w:gridCol w:w="1373"/>
+        <w:gridCol w:w="2613"/>
+      </w:tblGrid>
+      <w:tr>
+        <w:trPr>
+          <w:trHeight w:val="300"/>
+        </w:trPr>
+        <w:tc>
+          <w:tcPr>
+            <w:tcW w:w="1240" w:type="dxa"/>
+            <w:vMerge w:val="restart"/>
+            <w:noWrap/>
+            <w:hideMark/>
+          </w:tcPr>
+          <w:p>
+            <w:pPr>
+              <w:rPr>
+                <w:b/>
+                <w:bCs/>
+              </w:rPr>
+            </w:pPr>
+            <w:r>
+              <w:rPr>
+                <w:b/>
+                <w:bCs/>
+              </w:rPr>
+              <w:t>Тип данных</w:t>
+            </w:r>
+          </w:p>
+        </w:tc>
+        <w:tc>
+          <w:tcPr>
+            <w:tcW w:w="7900" w:type="dxa"/>
+            <w:gridSpan w:val="5"/>
+            <w:noWrap/>
+            <w:hideMark/>
+          </w:tcPr>
+          <w:p>
+            <w:pPr>
+              <w:rPr>
+                <w:b/>
+                <w:bCs/>
+              </w:rPr>
+            </w:pPr>
+            <w:r>
+              <w:rPr>
+                <w:b/>
+                <w:bCs/>
+              </w:rPr>
+              <w:t>Время умножения при L=…</w:t>
+            </w:r>
+          </w:p>
+        </w:tc>
+      </w:tr>
+      <w:tr>
+        <w:trPr>
+          <w:trHeight w:val="315"/>
+        </w:trPr>
+        <w:tc>
+          <w:tcPr>
+            <w:tcW w:w="1240" w:type="dxa"/>
+            <w:vMerge/>
+            <w:hideMark/>
+          </w:tcPr>
+          <w:p>
+            <w:pPr>
+              <w:rPr>
+                <w:b/>
+                <w:bCs/>
+              </w:rPr>
+            </w:pPr>
+          </w:p>
+        </w:tc>
+        <w:tc>
+          <w:tcPr>
+            <w:tcW w:w="1168" w:type="dxa"/>
+            <w:noWrap/>
+            <w:hideMark/>
+          </w:tcPr>
+          <w:p>
+            <w:r>
+              <w:t>10тыс.</w:t>
+            </w:r>
+          </w:p>
+        </w:tc>
+        <w:tc>
+          <w:tcPr>
+            <w:tcW w:w="1373" w:type="dxa"/>
+            <w:noWrap/>
+            <w:hideMark/>
+          </w:tcPr>
+          <w:p>
+            <w:r>
+              <w:t>100тыс.</w:t>
+            </w:r>
+          </w:p>
+        </w:tc>
+        <w:tc>
+          <w:tcPr>
+            <w:tcW w:w="1373" w:type="dxa"/>
+            <w:noWrap/>
+            <w:hideMark/>
+          </w:tcPr>
+          <w:p>
+            <w:r>
+              <w:t>300тыс.</w:t>
+            </w:r>
+          </w:p>
+        </w:tc>
+        <w:tc>
+          <w:tcPr>
+            <w:tcW w:w="1373" w:type="dxa"/>
+            <w:noWrap/>
+            <w:hideMark/>
+          </w:tcPr>
+          <w:p>
+            <w:r>
+              <w:t>600тыс.</w:t>
+            </w:r>
+          </w:p>
+        </w:tc>
+        <w:tc>
+          <w:tcPr>
+            <w:tcW w:w="2613" w:type="dxa"/>
+            <w:noWrap/>
+            <w:hideMark/>
+          </w:tcPr>
+          <w:p>
+            <w:r>
+              <w:t>700тыс.</w:t>
+            </w:r>
+          </w:p>
+        </w:tc>
+      </w:tr>
+      <w:tr>
+        <w:trPr>
+          <w:trHeight w:val="315"/>
+        </w:trPr>
+        <w:tc>
+          <w:tcPr>
+            <w:tcW w:w="1240" w:type="dxa"/>
+            <w:noWrap/>
+            <w:hideMark/>
+          </w:tcPr>
+          <w:p>
+            <w:r>
+              <w:t>int</w:t>
+            </w:r>
+          </w:p>
+        </w:tc>
+        <w:tc>
+          <w:tcPr>
+            <w:tcW w:w="1168" w:type="dxa"/>
+            <w:noWrap/>
+            <w:hideMark/>
+          </w:tcPr>
+          <w:p>
+            <w:pPr>
+              <w:rPr>
+                <w:lang w:val="ru-RU"/>
+              </w:rPr>
+            </w:pPr>
+            <w:r>
+              <w:rPr>
+                <w:lang w:val="ru-RU"/>
+              </w:rPr>
+              <w:t>14</w:t>
+            </w:r>
+          </w:p>
+        </w:tc>
+        <w:tc>
+          <w:tcPr>
+            <w:tcW w:w="1373" w:type="dxa"/>
+            <w:noWrap/>
+            <w:hideMark/>
+          </w:tcPr>
+          <w:p>
+            <w:pPr>
+              <w:rPr>
+                <w:lang w:val="ru-RU"/>
+              </w:rPr>
+            </w:pPr>
+            <w:r>
+              <w:rPr>
+                <w:lang w:val="ru-RU"/>
+              </w:rPr>
+              <w:t>578</w:t>
+            </w:r>
+          </w:p>
+        </w:tc>
+        <w:tc>
+          <w:tcPr>
+            <w:tcW w:w="1373" w:type="dxa"/>
+            <w:noWrap/>
+            <w:hideMark/>
+          </w:tcPr>
+          <w:p>
+            <w:pPr>
+              <w:rPr>
+                <w:lang w:val="ru-RU"/>
+              </w:rPr>
+            </w:pPr>
+            <w:r>
+              <w:rPr>
+                <w:lang w:val="ru-RU"/>
+              </w:rPr>
+              <w:t>4571</w:t>
+            </w:r>
+          </w:p>
+        </w:tc>
+        <w:tc>
+          <w:tcPr>
+            <w:tcW w:w="1373" w:type="dxa"/>
+            <w:noWrap/>
+            <w:hideMark/>
+          </w:tcPr>
+          <w:p>
+            <w:pPr>
+              <w:rPr>
+                <w:lang w:val="ru-RU"/>
+              </w:rPr>
+            </w:pPr>
+            <w:r>
+              <w:rPr>
+                <w:lang w:val="ru-RU"/>
+              </w:rPr>
+              <w:t>Сбой</w:t>
+            </w:r>
+          </w:p>
+        </w:tc>
+        <w:tc>
+          <w:tcPr>
+            <w:tcW w:w="2613" w:type="dxa"/>
+            <w:noWrap/>
+            <w:hideMark/>
+          </w:tcPr>
+          <w:p>
+            <w:pPr>
+              <w:rPr>
+                <w:lang w:val="ru-RU"/>
+              </w:rPr>
+            </w:pPr>
+            <w:r>
+              <w:rPr>
+                <w:lang w:val="ru-RU"/>
+              </w:rPr>
+              <w:t>Сбой</w:t>
+            </w:r>
+          </w:p>
+        </w:tc>
+      </w:tr>
+    </w:tbl>
+    <w:p/>
+    <w:p>
+      <w:r>
+        <w:t xml:space="preserve">Время перемножения элементов </w:t>
+      </w:r>
+      <w:r>
+        <w:rPr>
+          <w:lang w:val="en-US"/>
+        </w:rPr>
+        <w:t>Decimal</w:t>
+      </w:r>
+      <w:r>
+        <w:t xml:space="preserve"> с разной длиной массива (поиск пределов) (от </w:t>
+      </w:r>
+      <w:r>
+        <w:t xml:space="preserve">0.999 </w:t>
+      </w:r>
+      <w:r>
+        <w:t xml:space="preserve">до </w:t>
+      </w:r>
+      <w:r>
+        <w:t>1.001</w:t>
+      </w:r>
+      <w:r>
+        <w:t>):</w:t>
+      </w:r>
+    </w:p>
+    <w:tbl>
+      <w:tblPr>
+        <w:tblStyle w:val="32"/>
+        <w:tblW w:w="0" w:type="auto"/>
+        <w:tblLook w:val="04A0" w:firstRow="1" w:lastRow="0" w:firstColumn="1" w:lastColumn="0" w:noHBand="0" w:noVBand="1"/>
+      </w:tblPr>
+      <w:tblGrid>
+        <w:gridCol w:w="1240"/>
+        <w:gridCol w:w="1168"/>
+        <w:gridCol w:w="1373"/>
+        <w:gridCol w:w="1373"/>
+        <w:gridCol w:w="1373"/>
+        <w:gridCol w:w="2613"/>
+      </w:tblGrid>
+      <w:tr>
+        <w:trPr>
+          <w:trHeight w:val="300"/>
+        </w:trPr>
+        <w:tc>
+          <w:tcPr>
+            <w:tcW w:w="1240" w:type="dxa"/>
+            <w:vMerge w:val="restart"/>
+            <w:noWrap/>
+            <w:hideMark/>
+          </w:tcPr>
+          <w:p>
+            <w:pPr>
+              <w:rPr>
+                <w:b/>
+                <w:bCs/>
+              </w:rPr>
+            </w:pPr>
+            <w:r>
+              <w:rPr>
+                <w:b/>
+                <w:bCs/>
+              </w:rPr>
+              <w:t>Тип данных</w:t>
+            </w:r>
+          </w:p>
+        </w:tc>
+        <w:tc>
+          <w:tcPr>
+            <w:tcW w:w="7900" w:type="dxa"/>
+            <w:gridSpan w:val="5"/>
+            <w:noWrap/>
+            <w:hideMark/>
+          </w:tcPr>
+          <w:p>
+            <w:pPr>
+              <w:rPr>
+                <w:b/>
+                <w:bCs/>
+              </w:rPr>
+            </w:pPr>
+            <w:r>
+              <w:rPr>
+                <w:b/>
+                <w:bCs/>
+              </w:rPr>
+              <w:t>Время умножения при L=…</w:t>
+            </w:r>
+          </w:p>
+        </w:tc>
+      </w:tr>
+      <w:tr>
+        <w:trPr>
+          <w:trHeight w:val="315"/>
+        </w:trPr>
+        <w:tc>
+          <w:tcPr>
+            <w:tcW w:w="1240" w:type="dxa"/>
+            <w:vMerge/>
+            <w:hideMark/>
+          </w:tcPr>
+          <w:p>
+            <w:pPr>
+              <w:rPr>
+                <w:b/>
+                <w:bCs/>
+              </w:rPr>
+            </w:pPr>
+          </w:p>
+        </w:tc>
+        <w:tc>
+          <w:tcPr>
+            <w:tcW w:w="1168" w:type="dxa"/>
+            <w:noWrap/>
+            <w:hideMark/>
+          </w:tcPr>
+          <w:p>
+            <w:r>
+              <w:t>10тыс.</w:t>
+            </w:r>
+          </w:p>
+        </w:tc>
+        <w:tc>
+          <w:tcPr>
+            <w:tcW w:w="1373" w:type="dxa"/>
+            <w:noWrap/>
+            <w:hideMark/>
+          </w:tcPr>
+          <w:p>
+            <w:r>
+              <w:t>100тыс.</w:t>
+            </w:r>
+          </w:p>
+        </w:tc>
+        <w:tc>
+          <w:tcPr>
+            <w:tcW w:w="1373" w:type="dxa"/>
+            <w:noWrap/>
+            <w:hideMark/>
+          </w:tcPr>
+          <w:p>
+            <w:r>
+              <w:t>5</w:t>
+            </w:r>
+            <w:r>
+              <w:t>00тыс.</w:t>
+            </w:r>
+          </w:p>
+        </w:tc>
+        <w:tc>
+          <w:tcPr>
+            <w:tcW w:w="1373" w:type="dxa"/>
+            <w:noWrap/>
+            <w:hideMark/>
+          </w:tcPr>
+          <w:p>
+            <w:pPr>
+              <w:rPr>
+                <w:lang w:val="ru-RU"/>
+              </w:rPr>
+            </w:pPr>
+            <w:r>
+              <w:t>1</w:t>
+            </w:r>
+            <w:r>
+              <w:rPr>
+                <w:lang w:val="ru-RU"/>
+              </w:rPr>
+              <w:t>млн</w:t>
+            </w:r>
+          </w:p>
+        </w:tc>
+        <w:tc>
+          <w:tcPr>
+            <w:tcW w:w="2613" w:type="dxa"/>
+            <w:noWrap/>
+            <w:hideMark/>
+          </w:tcPr>
+          <w:p>
+            <w:pPr>
+              <w:rPr>
+                <w:lang w:val="ru-RU"/>
+              </w:rPr>
+            </w:pPr>
+            <w:r>
+              <w:rPr>
+                <w:lang w:val="ru-RU"/>
+              </w:rPr>
+              <w:t>10млн.</w:t>
+            </w:r>
+          </w:p>
+        </w:tc>
+      </w:tr>
+      <w:tr>
+        <w:trPr>
+          <w:trHeight w:val="315"/>
+        </w:trPr>
+        <w:tc>
+          <w:tcPr>
+            <w:tcW w:w="1240" w:type="dxa"/>
+            <w:noWrap/>
+            <w:hideMark/>
+          </w:tcPr>
+          <w:p>
+            <w:r>
+              <w:t>Decimal</w:t>
+            </w:r>
+          </w:p>
+        </w:tc>
+        <w:tc>
+          <w:tcPr>
+            <w:tcW w:w="1168" w:type="dxa"/>
+            <w:noWrap/>
+            <w:hideMark/>
+          </w:tcPr>
+          <w:p>
+            <w:pPr>
+              <w:rPr>
+                <w:lang w:val="ru-RU"/>
+              </w:rPr>
+            </w:pPr>
+            <w:r>
+              <w:rPr>
+                <w:lang w:val="ru-RU"/>
+              </w:rPr>
+              <w:t>153</w:t>
+            </w:r>
+          </w:p>
+        </w:tc>
+        <w:tc>
+          <w:tcPr>
+            <w:tcW w:w="1373" w:type="dxa"/>
+            <w:noWrap/>
+            <w:hideMark/>
+          </w:tcPr>
+          <w:p>
+            <w:pPr>
+              <w:rPr>
+                <w:lang w:val="ru-RU"/>
+              </w:rPr>
+            </w:pPr>
+            <w:r>
+              <w:rPr>
+                <w:lang w:val="ru-RU"/>
+              </w:rPr>
+              <w:t>1392</w:t>
+            </w:r>
+          </w:p>
+        </w:tc>
+        <w:tc>
+          <w:tcPr>
+            <w:tcW w:w="1373" w:type="dxa"/>
+            <w:noWrap/>
+            <w:hideMark/>
+          </w:tcPr>
+          <w:p>
+            <w:pPr>
+              <w:rPr>
+                <w:lang w:val="ru-RU"/>
+              </w:rPr>
+            </w:pPr>
+            <w:r>
+              <w:rPr>
+                <w:lang w:val="ru-RU"/>
+              </w:rPr>
+              <w:t>7659</w:t>
+            </w:r>
+          </w:p>
+        </w:tc>
+        <w:tc>
+          <w:tcPr>
+            <w:tcW w:w="1373" w:type="dxa"/>
+            <w:noWrap/>
+            <w:hideMark/>
+          </w:tcPr>
+          <w:p>
+            <w:pPr>
+              <w:rPr>
+                <w:lang w:val="ru-RU"/>
+              </w:rPr>
+            </w:pPr>
+            <w:r>
+              <w:rPr>
+                <w:lang w:val="ru-RU"/>
+              </w:rPr>
+              <w:t>14603</w:t>
+            </w:r>
+          </w:p>
+        </w:tc>
+        <w:tc>
+          <w:tcPr>
+            <w:tcW w:w="2613" w:type="dxa"/>
+            <w:noWrap/>
+            <w:hideMark/>
+          </w:tcPr>
+          <w:p>
+            <w:pPr>
+              <w:rPr>
+                <w:lang w:val="ru-RU"/>
+              </w:rPr>
+            </w:pPr>
+            <w:r>
+              <w:rPr>
+                <w:lang w:val="ru-RU"/>
+              </w:rPr>
+              <w:t>Сбой</w:t>
+            </w:r>
+          </w:p>
+        </w:tc>
+      </w:tr>
+    </w:tbl>
+    <w:p/>
     <w:tbl>
       <w:tblPr>
         <w:tblStyle w:val="a7"/>
@@ -13964,7 +14543,6 @@
                 <w:b/>
                 <w:bCs/>
               </w:rPr>
-              <w:lastRenderedPageBreak/>
               <w:t>Тип данных</w:t>
             </w:r>
           </w:p>
@@ -15540,11 +16118,7 @@
             <w:noWrap/>
             <w:hideMark/>
           </w:tcPr>
-          <w:p>
-            <w:r>
-              <w:t>Переполнение</w:t>
-            </w:r>
-          </w:p>
+          <w:p/>
         </w:tc>
         <w:tc>
           <w:tcPr>
@@ -15565,9 +16139,14 @@
         <w:t xml:space="preserve">Результаты тестирования при длине массива равной 1млн: </w:t>
       </w:r>
     </w:p>
-    <w:p/>
     <w:p>
       <w:r>
+        <w:br w:type="page"/>
+      </w:r>
+    </w:p>
+    <w:p>
+      <w:r>
+        <w:lastRenderedPageBreak/>
         <w:t>Результаты тестирования заполнения массива имеющимися типами при разной длинне:</w:t>
       </w:r>
     </w:p>
@@ -17440,60 +18019,62 @@
               <w:rPr>
                 <w:sz w:val="20"/>
                 <w:szCs w:val="20"/>
-              </w:rPr>
-            </w:pPr>
-            <w:r>
-              <w:rPr>
-                <w:sz w:val="20"/>
-                <w:szCs w:val="20"/>
-              </w:rPr>
-              <w:t>13568</w:t>
-            </w:r>
-          </w:p>
-        </w:tc>
-        <w:tc>
-          <w:tcPr>
-            <w:tcW w:w="2000" w:type="dxa"/>
-            <w:noWrap/>
-          </w:tcPr>
-          <w:p>
-            <w:pPr>
+                <w:lang w:val="ru-RU"/>
+              </w:rPr>
+            </w:pPr>
+            <w:r>
               <w:rPr>
                 <w:sz w:val="20"/>
                 <w:szCs w:val="20"/>
                 <w:lang w:val="ru-RU"/>
               </w:rPr>
-            </w:pPr>
-            <w:r>
+              <w:t>267</w:t>
+            </w:r>
+          </w:p>
+        </w:tc>
+        <w:tc>
+          <w:tcPr>
+            <w:tcW w:w="2000" w:type="dxa"/>
+            <w:noWrap/>
+          </w:tcPr>
+          <w:p>
+            <w:pPr>
               <w:rPr>
                 <w:sz w:val="20"/>
                 <w:szCs w:val="20"/>
                 <w:lang w:val="ru-RU"/>
               </w:rPr>
-              <w:t>Долго</w:t>
-            </w:r>
-          </w:p>
-        </w:tc>
-        <w:tc>
-          <w:tcPr>
-            <w:tcW w:w="1674" w:type="dxa"/>
-            <w:noWrap/>
-          </w:tcPr>
-          <w:p>
-            <w:pPr>
+            </w:pPr>
+            <w:r>
               <w:rPr>
                 <w:sz w:val="20"/>
                 <w:szCs w:val="20"/>
                 <w:lang w:val="ru-RU"/>
               </w:rPr>
-            </w:pPr>
-            <w:r>
+              <w:t>2923</w:t>
+            </w:r>
+          </w:p>
+        </w:tc>
+        <w:tc>
+          <w:tcPr>
+            <w:tcW w:w="1674" w:type="dxa"/>
+            <w:noWrap/>
+          </w:tcPr>
+          <w:p>
+            <w:pPr>
               <w:rPr>
                 <w:sz w:val="20"/>
                 <w:szCs w:val="20"/>
                 <w:lang w:val="ru-RU"/>
               </w:rPr>
-              <w:t>Долго</w:t>
+            </w:pPr>
+            <w:r>
+              <w:rPr>
+                <w:sz w:val="20"/>
+                <w:szCs w:val="20"/>
+                <w:lang w:val="ru-RU"/>
+              </w:rPr>
+              <w:t>25681</w:t>
             </w:r>
           </w:p>
         </w:tc>
@@ -18066,7 +18647,6 @@
                 <w:sz w:val="20"/>
                 <w:szCs w:val="20"/>
               </w:rPr>
-              <w:lastRenderedPageBreak/>
               <w:t>bin</w:t>
             </w:r>
           </w:p>
@@ -18237,6 +18817,26 @@
         </w:rPr>
         <w:t xml:space="preserve"> </w:t>
       </w:r>
+    </w:p>
+    <w:p>
+      <w:pPr>
+        <w:rPr>
+          <w:noProof/>
+        </w:rPr>
+      </w:pPr>
+      <w:r>
+        <w:rPr>
+          <w:noProof/>
+        </w:rPr>
+        <w:br w:type="page"/>
+      </w:r>
+    </w:p>
+    <w:p>
+      <w:pPr>
+        <w:rPr>
+          <w:noProof/>
+        </w:rPr>
+      </w:pPr>
     </w:p>
     <w:p>
       <w:pPr>
@@ -18560,7 +19160,7 @@
           <w:lang w:val="en-US"/>
         </w:rPr>
       </w:pPr>
-      <w:bookmarkStart w:id="41" w:name="_Toc122477275"/>
+      <w:bookmarkStart w:id="41" w:name="_Toc122639830"/>
       <w:r>
         <w:t>4.</w:t>
       </w:r>
@@ -20160,7 +20760,25 @@
         <w:t xml:space="preserve"> </w:t>
       </w:r>
       <w:r>
-        <w:t>при разных длинах массива (поиск пределов)</w:t>
+        <w:t>с</w:t>
+      </w:r>
+      <w:r>
+        <w:t xml:space="preserve"> разн</w:t>
+      </w:r>
+      <w:r>
+        <w:t>ой</w:t>
+      </w:r>
+      <w:r>
+        <w:t xml:space="preserve"> длин</w:t>
+      </w:r>
+      <w:r>
+        <w:t>ой</w:t>
+      </w:r>
+      <w:r>
+        <w:t xml:space="preserve"> массива (поиск пределов)</w:t>
+      </w:r>
+      <w:r>
+        <w:t xml:space="preserve"> (от 1 до 2)</w:t>
       </w:r>
       <w:r>
         <w:t>:</w:t>
@@ -20198,6 +20816,7 @@
                 <w:bCs/>
               </w:rPr>
             </w:pPr>
+            <w:bookmarkStart w:id="44" w:name="_Hlk122639211"/>
             <w:r>
               <w:rPr>
                 <w:b/>
@@ -20382,18 +21001,308 @@
             <w:hideMark/>
           </w:tcPr>
           <w:p>
-            <w:r>
-              <w:t>Переполнение</w:t>
+            <w:pPr>
+              <w:rPr>
+                <w:lang w:val="ru-RU"/>
+              </w:rPr>
+            </w:pPr>
+            <w:r>
+              <w:rPr>
+                <w:lang w:val="ru-RU"/>
+              </w:rPr>
+              <w:t>Сбой</w:t>
+            </w:r>
+          </w:p>
+        </w:tc>
+      </w:tr>
+      <w:bookmarkEnd w:id="44"/>
+    </w:tbl>
+    <w:p>
+      <w:r>
+        <w:br w:type="page"/>
+      </w:r>
+    </w:p>
+    <w:p>
+      <w:r>
+        <w:lastRenderedPageBreak/>
+        <w:t xml:space="preserve">Время перемножения элементов </w:t>
+      </w:r>
+      <w:r>
+        <w:rPr>
+          <w:lang w:val="en-US"/>
+        </w:rPr>
+        <w:t>Decimal</w:t>
+      </w:r>
+      <w:r>
+        <w:t xml:space="preserve"> с разной длиной массива (поиск пределов) (от </w:t>
+      </w:r>
+      <w:r>
+        <w:t xml:space="preserve">0.999 </w:t>
+      </w:r>
+      <w:r>
+        <w:t xml:space="preserve">до </w:t>
+      </w:r>
+      <w:r>
+        <w:t>1.001</w:t>
+      </w:r>
+      <w:r>
+        <w:t>):</w:t>
+      </w:r>
+    </w:p>
+    <w:tbl>
+      <w:tblPr>
+        <w:tblStyle w:val="32"/>
+        <w:tblW w:w="0" w:type="auto"/>
+        <w:tblLook w:val="04A0" w:firstRow="1" w:lastRow="0" w:firstColumn="1" w:lastColumn="0" w:noHBand="0" w:noVBand="1"/>
+      </w:tblPr>
+      <w:tblGrid>
+        <w:gridCol w:w="1240"/>
+        <w:gridCol w:w="1168"/>
+        <w:gridCol w:w="1373"/>
+        <w:gridCol w:w="1373"/>
+        <w:gridCol w:w="1373"/>
+        <w:gridCol w:w="2613"/>
+      </w:tblGrid>
+      <w:tr>
+        <w:trPr>
+          <w:trHeight w:val="300"/>
+        </w:trPr>
+        <w:tc>
+          <w:tcPr>
+            <w:tcW w:w="1240" w:type="dxa"/>
+            <w:vMerge w:val="restart"/>
+            <w:noWrap/>
+            <w:hideMark/>
+          </w:tcPr>
+          <w:p>
+            <w:pPr>
+              <w:rPr>
+                <w:b/>
+                <w:bCs/>
+              </w:rPr>
+            </w:pPr>
+            <w:r>
+              <w:rPr>
+                <w:b/>
+                <w:bCs/>
+              </w:rPr>
+              <w:t>Тип данных</w:t>
+            </w:r>
+          </w:p>
+        </w:tc>
+        <w:tc>
+          <w:tcPr>
+            <w:tcW w:w="7900" w:type="dxa"/>
+            <w:gridSpan w:val="5"/>
+            <w:noWrap/>
+            <w:hideMark/>
+          </w:tcPr>
+          <w:p>
+            <w:pPr>
+              <w:rPr>
+                <w:b/>
+                <w:bCs/>
+              </w:rPr>
+            </w:pPr>
+            <w:r>
+              <w:rPr>
+                <w:b/>
+                <w:bCs/>
+              </w:rPr>
+              <w:t>Время умножения при L=…</w:t>
+            </w:r>
+          </w:p>
+        </w:tc>
+      </w:tr>
+      <w:tr>
+        <w:trPr>
+          <w:trHeight w:val="315"/>
+        </w:trPr>
+        <w:tc>
+          <w:tcPr>
+            <w:tcW w:w="1240" w:type="dxa"/>
+            <w:vMerge/>
+            <w:hideMark/>
+          </w:tcPr>
+          <w:p>
+            <w:pPr>
+              <w:rPr>
+                <w:b/>
+                <w:bCs/>
+              </w:rPr>
+            </w:pPr>
+          </w:p>
+        </w:tc>
+        <w:tc>
+          <w:tcPr>
+            <w:tcW w:w="1168" w:type="dxa"/>
+            <w:noWrap/>
+            <w:hideMark/>
+          </w:tcPr>
+          <w:p>
+            <w:r>
+              <w:t>10тыс.</w:t>
+            </w:r>
+          </w:p>
+        </w:tc>
+        <w:tc>
+          <w:tcPr>
+            <w:tcW w:w="1373" w:type="dxa"/>
+            <w:noWrap/>
+            <w:hideMark/>
+          </w:tcPr>
+          <w:p>
+            <w:r>
+              <w:t>100тыс.</w:t>
+            </w:r>
+          </w:p>
+        </w:tc>
+        <w:tc>
+          <w:tcPr>
+            <w:tcW w:w="1373" w:type="dxa"/>
+            <w:noWrap/>
+            <w:hideMark/>
+          </w:tcPr>
+          <w:p>
+            <w:r>
+              <w:t>5</w:t>
+            </w:r>
+            <w:r>
+              <w:t>00тыс.</w:t>
+            </w:r>
+          </w:p>
+        </w:tc>
+        <w:tc>
+          <w:tcPr>
+            <w:tcW w:w="1373" w:type="dxa"/>
+            <w:noWrap/>
+            <w:hideMark/>
+          </w:tcPr>
+          <w:p>
+            <w:pPr>
+              <w:rPr>
+                <w:lang w:val="ru-RU"/>
+              </w:rPr>
+            </w:pPr>
+            <w:r>
+              <w:t>1</w:t>
+            </w:r>
+            <w:r>
+              <w:rPr>
+                <w:lang w:val="ru-RU"/>
+              </w:rPr>
+              <w:t>млн</w:t>
+            </w:r>
+          </w:p>
+        </w:tc>
+        <w:tc>
+          <w:tcPr>
+            <w:tcW w:w="2613" w:type="dxa"/>
+            <w:noWrap/>
+            <w:hideMark/>
+          </w:tcPr>
+          <w:p>
+            <w:pPr>
+              <w:rPr>
+                <w:lang w:val="ru-RU"/>
+              </w:rPr>
+            </w:pPr>
+            <w:r>
+              <w:rPr>
+                <w:lang w:val="ru-RU"/>
+              </w:rPr>
+              <w:t>10млн.</w:t>
+            </w:r>
+          </w:p>
+        </w:tc>
+      </w:tr>
+      <w:tr>
+        <w:trPr>
+          <w:trHeight w:val="315"/>
+        </w:trPr>
+        <w:tc>
+          <w:tcPr>
+            <w:tcW w:w="1240" w:type="dxa"/>
+            <w:noWrap/>
+            <w:hideMark/>
+          </w:tcPr>
+          <w:p>
+            <w:r>
+              <w:t>Decimal</w:t>
+            </w:r>
+          </w:p>
+        </w:tc>
+        <w:tc>
+          <w:tcPr>
+            <w:tcW w:w="1168" w:type="dxa"/>
+            <w:noWrap/>
+            <w:hideMark/>
+          </w:tcPr>
+          <w:p>
+            <w:r>
+              <w:t>72</w:t>
+            </w:r>
+          </w:p>
+        </w:tc>
+        <w:tc>
+          <w:tcPr>
+            <w:tcW w:w="1373" w:type="dxa"/>
+            <w:noWrap/>
+            <w:hideMark/>
+          </w:tcPr>
+          <w:p>
+            <w:r>
+              <w:t>608</w:t>
+            </w:r>
+          </w:p>
+        </w:tc>
+        <w:tc>
+          <w:tcPr>
+            <w:tcW w:w="1373" w:type="dxa"/>
+            <w:noWrap/>
+            <w:hideMark/>
+          </w:tcPr>
+          <w:p>
+            <w:r>
+              <w:t>2977</w:t>
+            </w:r>
+          </w:p>
+        </w:tc>
+        <w:tc>
+          <w:tcPr>
+            <w:tcW w:w="1373" w:type="dxa"/>
+            <w:noWrap/>
+            <w:hideMark/>
+          </w:tcPr>
+          <w:p>
+            <w:r>
+              <w:t>5942</w:t>
+            </w:r>
+          </w:p>
+        </w:tc>
+        <w:tc>
+          <w:tcPr>
+            <w:tcW w:w="2613" w:type="dxa"/>
+            <w:noWrap/>
+            <w:hideMark/>
+          </w:tcPr>
+          <w:p>
+            <w:pPr>
+              <w:rPr>
+                <w:lang w:val="ru-RU"/>
+              </w:rPr>
+            </w:pPr>
+            <w:r>
+              <w:rPr>
+                <w:lang w:val="ru-RU"/>
+              </w:rPr>
+              <w:t>Сбой</w:t>
             </w:r>
           </w:p>
         </w:tc>
       </w:tr>
     </w:tbl>
-    <w:p>
-      <w:r>
-        <w:br w:type="page"/>
-      </w:r>
-    </w:p>
+    <w:p/>
     <w:tbl>
       <w:tblPr>
         <w:tblStyle w:val="a7"/>
@@ -22063,8 +22972,19 @@
             <w:hideMark/>
           </w:tcPr>
           <w:p>
+            <w:pPr>
+              <w:rPr>
+                <w:lang w:val="ru-RU"/>
+              </w:rPr>
+            </w:pPr>
             <w:r>
               <w:t> </w:t>
+            </w:r>
+            <w:r>
+              <w:rPr>
+                <w:lang w:val="ru-RU"/>
+              </w:rPr>
+              <w:t>105</w:t>
             </w:r>
           </w:p>
         </w:tc>
@@ -22079,9 +22999,6 @@
             <w:pPr>
               <w:jc w:val="center"/>
             </w:pPr>
-            <w:r>
-              <w:t>Переполнение</w:t>
-            </w:r>
           </w:p>
         </w:tc>
       </w:tr>
@@ -22108,6 +23025,12 @@
     </w:p>
     <w:p>
       <w:r>
+        <w:br w:type="page"/>
+      </w:r>
+    </w:p>
+    <w:p>
+      <w:r>
+        <w:lastRenderedPageBreak/>
         <w:t>Результаты тестирования заполнения массива имеющимися типами при разной длинне:</w:t>
       </w:r>
     </w:p>
@@ -22118,13 +23041,13 @@
         <w:tblLook w:val="04A0" w:firstRow="1" w:lastRow="0" w:firstColumn="1" w:lastColumn="0" w:noHBand="0" w:noVBand="1"/>
       </w:tblPr>
       <w:tblGrid>
-        <w:gridCol w:w="1086"/>
-        <w:gridCol w:w="1213"/>
-        <w:gridCol w:w="1354"/>
-        <w:gridCol w:w="1139"/>
-        <w:gridCol w:w="1423"/>
-        <w:gridCol w:w="1565"/>
-        <w:gridCol w:w="1565"/>
+        <w:gridCol w:w="1108"/>
+        <w:gridCol w:w="1209"/>
+        <w:gridCol w:w="1351"/>
+        <w:gridCol w:w="1136"/>
+        <w:gridCol w:w="1419"/>
+        <w:gridCol w:w="1561"/>
+        <w:gridCol w:w="1561"/>
       </w:tblGrid>
       <w:tr>
         <w:trPr>
@@ -22132,7 +23055,7 @@
         </w:trPr>
         <w:tc>
           <w:tcPr>
-            <w:tcW w:w="1240" w:type="dxa"/>
+            <w:tcW w:w="1108" w:type="dxa"/>
             <w:vMerge w:val="restart"/>
             <w:noWrap/>
             <w:hideMark/>
@@ -22159,7 +23082,7 @@
         </w:tc>
         <w:tc>
           <w:tcPr>
-            <w:tcW w:w="9482" w:type="dxa"/>
+            <w:tcW w:w="8237" w:type="dxa"/>
             <w:gridSpan w:val="6"/>
             <w:noWrap/>
             <w:hideMark/>
@@ -22191,7 +23114,7 @@
         </w:trPr>
         <w:tc>
           <w:tcPr>
-            <w:tcW w:w="1240" w:type="dxa"/>
+            <w:tcW w:w="1108" w:type="dxa"/>
             <w:vMerge/>
             <w:hideMark/>
           </w:tcPr>
@@ -22208,7 +23131,7 @@
         </w:tc>
         <w:tc>
           <w:tcPr>
-            <w:tcW w:w="1388" w:type="dxa"/>
+            <w:tcW w:w="1209" w:type="dxa"/>
             <w:noWrap/>
             <w:hideMark/>
           </w:tcPr>
@@ -22230,7 +23153,7 @@
         </w:tc>
         <w:tc>
           <w:tcPr>
-            <w:tcW w:w="1554" w:type="dxa"/>
+            <w:tcW w:w="1351" w:type="dxa"/>
             <w:noWrap/>
             <w:hideMark/>
           </w:tcPr>
@@ -22252,7 +23175,7 @@
         </w:tc>
         <w:tc>
           <w:tcPr>
-            <w:tcW w:w="1301" w:type="dxa"/>
+            <w:tcW w:w="1136" w:type="dxa"/>
             <w:noWrap/>
             <w:hideMark/>
           </w:tcPr>
@@ -22274,7 +23197,7 @@
         </w:tc>
         <w:tc>
           <w:tcPr>
-            <w:tcW w:w="1635" w:type="dxa"/>
+            <w:tcW w:w="1419" w:type="dxa"/>
             <w:noWrap/>
             <w:hideMark/>
           </w:tcPr>
@@ -22296,7 +23219,7 @@
         </w:tc>
         <w:tc>
           <w:tcPr>
-            <w:tcW w:w="1802" w:type="dxa"/>
+            <w:tcW w:w="1561" w:type="dxa"/>
             <w:noWrap/>
             <w:hideMark/>
           </w:tcPr>
@@ -22318,7 +23241,7 @@
         </w:tc>
         <w:tc>
           <w:tcPr>
-            <w:tcW w:w="1802" w:type="dxa"/>
+            <w:tcW w:w="1561" w:type="dxa"/>
             <w:noWrap/>
             <w:hideMark/>
           </w:tcPr>
@@ -22345,7 +23268,7 @@
         </w:trPr>
         <w:tc>
           <w:tcPr>
-            <w:tcW w:w="1240" w:type="dxa"/>
+            <w:tcW w:w="1108" w:type="dxa"/>
             <w:noWrap/>
             <w:hideMark/>
           </w:tcPr>
@@ -22367,7 +23290,7 @@
         </w:tc>
         <w:tc>
           <w:tcPr>
-            <w:tcW w:w="1388" w:type="dxa"/>
+            <w:tcW w:w="1209" w:type="dxa"/>
             <w:noWrap/>
             <w:hideMark/>
           </w:tcPr>
@@ -22389,7 +23312,7 @@
         </w:tc>
         <w:tc>
           <w:tcPr>
-            <w:tcW w:w="1554" w:type="dxa"/>
+            <w:tcW w:w="1351" w:type="dxa"/>
             <w:noWrap/>
             <w:hideMark/>
           </w:tcPr>
@@ -22411,7 +23334,7 @@
         </w:tc>
         <w:tc>
           <w:tcPr>
-            <w:tcW w:w="1301" w:type="dxa"/>
+            <w:tcW w:w="1136" w:type="dxa"/>
             <w:noWrap/>
             <w:hideMark/>
           </w:tcPr>
@@ -22433,7 +23356,7 @@
         </w:tc>
         <w:tc>
           <w:tcPr>
-            <w:tcW w:w="1635" w:type="dxa"/>
+            <w:tcW w:w="1419" w:type="dxa"/>
             <w:noWrap/>
             <w:hideMark/>
           </w:tcPr>
@@ -22455,7 +23378,7 @@
         </w:tc>
         <w:tc>
           <w:tcPr>
-            <w:tcW w:w="1802" w:type="dxa"/>
+            <w:tcW w:w="1561" w:type="dxa"/>
             <w:noWrap/>
             <w:hideMark/>
           </w:tcPr>
@@ -22477,7 +23400,7 @@
         </w:tc>
         <w:tc>
           <w:tcPr>
-            <w:tcW w:w="1802" w:type="dxa"/>
+            <w:tcW w:w="1561" w:type="dxa"/>
             <w:noWrap/>
             <w:hideMark/>
           </w:tcPr>
@@ -22504,7 +23427,7 @@
         </w:trPr>
         <w:tc>
           <w:tcPr>
-            <w:tcW w:w="1240" w:type="dxa"/>
+            <w:tcW w:w="1108" w:type="dxa"/>
             <w:noWrap/>
             <w:hideMark/>
           </w:tcPr>
@@ -22526,7 +23449,7 @@
         </w:tc>
         <w:tc>
           <w:tcPr>
-            <w:tcW w:w="1388" w:type="dxa"/>
+            <w:tcW w:w="1209" w:type="dxa"/>
             <w:noWrap/>
             <w:hideMark/>
           </w:tcPr>
@@ -22548,7 +23471,7 @@
         </w:tc>
         <w:tc>
           <w:tcPr>
-            <w:tcW w:w="1554" w:type="dxa"/>
+            <w:tcW w:w="1351" w:type="dxa"/>
             <w:noWrap/>
             <w:hideMark/>
           </w:tcPr>
@@ -22570,7 +23493,7 @@
         </w:tc>
         <w:tc>
           <w:tcPr>
-            <w:tcW w:w="1301" w:type="dxa"/>
+            <w:tcW w:w="1136" w:type="dxa"/>
             <w:noWrap/>
             <w:hideMark/>
           </w:tcPr>
@@ -22592,7 +23515,7 @@
         </w:tc>
         <w:tc>
           <w:tcPr>
-            <w:tcW w:w="1635" w:type="dxa"/>
+            <w:tcW w:w="1419" w:type="dxa"/>
             <w:noWrap/>
             <w:hideMark/>
           </w:tcPr>
@@ -22614,7 +23537,7 @@
         </w:tc>
         <w:tc>
           <w:tcPr>
-            <w:tcW w:w="1802" w:type="dxa"/>
+            <w:tcW w:w="1561" w:type="dxa"/>
             <w:noWrap/>
             <w:hideMark/>
           </w:tcPr>
@@ -22636,7 +23559,7 @@
         </w:tc>
         <w:tc>
           <w:tcPr>
-            <w:tcW w:w="1802" w:type="dxa"/>
+            <w:tcW w:w="1561" w:type="dxa"/>
             <w:noWrap/>
             <w:hideMark/>
           </w:tcPr>
@@ -22663,7 +23586,7 @@
         </w:trPr>
         <w:tc>
           <w:tcPr>
-            <w:tcW w:w="1240" w:type="dxa"/>
+            <w:tcW w:w="1108" w:type="dxa"/>
             <w:noWrap/>
             <w:hideMark/>
           </w:tcPr>
@@ -22685,7 +23608,7 @@
         </w:tc>
         <w:tc>
           <w:tcPr>
-            <w:tcW w:w="1388" w:type="dxa"/>
+            <w:tcW w:w="1209" w:type="dxa"/>
             <w:noWrap/>
             <w:hideMark/>
           </w:tcPr>
@@ -22707,7 +23630,7 @@
         </w:tc>
         <w:tc>
           <w:tcPr>
-            <w:tcW w:w="1554" w:type="dxa"/>
+            <w:tcW w:w="1351" w:type="dxa"/>
             <w:noWrap/>
             <w:hideMark/>
           </w:tcPr>
@@ -22729,7 +23652,7 @@
         </w:tc>
         <w:tc>
           <w:tcPr>
-            <w:tcW w:w="1301" w:type="dxa"/>
+            <w:tcW w:w="1136" w:type="dxa"/>
             <w:noWrap/>
             <w:hideMark/>
           </w:tcPr>
@@ -22751,7 +23674,7 @@
         </w:tc>
         <w:tc>
           <w:tcPr>
-            <w:tcW w:w="1635" w:type="dxa"/>
+            <w:tcW w:w="1419" w:type="dxa"/>
             <w:noWrap/>
             <w:hideMark/>
           </w:tcPr>
@@ -22773,7 +23696,7 @@
         </w:tc>
         <w:tc>
           <w:tcPr>
-            <w:tcW w:w="1802" w:type="dxa"/>
+            <w:tcW w:w="1561" w:type="dxa"/>
             <w:noWrap/>
             <w:hideMark/>
           </w:tcPr>
@@ -22795,7 +23718,7 @@
         </w:tc>
         <w:tc>
           <w:tcPr>
-            <w:tcW w:w="1802" w:type="dxa"/>
+            <w:tcW w:w="1561" w:type="dxa"/>
             <w:noWrap/>
             <w:hideMark/>
           </w:tcPr>
@@ -22822,7 +23745,7 @@
         </w:trPr>
         <w:tc>
           <w:tcPr>
-            <w:tcW w:w="1240" w:type="dxa"/>
+            <w:tcW w:w="1108" w:type="dxa"/>
             <w:noWrap/>
             <w:hideMark/>
           </w:tcPr>
@@ -22844,7 +23767,7 @@
         </w:tc>
         <w:tc>
           <w:tcPr>
-            <w:tcW w:w="1388" w:type="dxa"/>
+            <w:tcW w:w="1209" w:type="dxa"/>
             <w:noWrap/>
             <w:hideMark/>
           </w:tcPr>
@@ -22866,7 +23789,7 @@
         </w:tc>
         <w:tc>
           <w:tcPr>
-            <w:tcW w:w="1554" w:type="dxa"/>
+            <w:tcW w:w="1351" w:type="dxa"/>
             <w:noWrap/>
             <w:hideMark/>
           </w:tcPr>
@@ -22888,7 +23811,7 @@
         </w:tc>
         <w:tc>
           <w:tcPr>
-            <w:tcW w:w="1301" w:type="dxa"/>
+            <w:tcW w:w="1136" w:type="dxa"/>
             <w:noWrap/>
             <w:hideMark/>
           </w:tcPr>
@@ -22910,7 +23833,7 @@
         </w:tc>
         <w:tc>
           <w:tcPr>
-            <w:tcW w:w="1635" w:type="dxa"/>
+            <w:tcW w:w="1419" w:type="dxa"/>
             <w:noWrap/>
             <w:hideMark/>
           </w:tcPr>
@@ -22932,7 +23855,7 @@
         </w:tc>
         <w:tc>
           <w:tcPr>
-            <w:tcW w:w="1802" w:type="dxa"/>
+            <w:tcW w:w="1561" w:type="dxa"/>
             <w:noWrap/>
             <w:hideMark/>
           </w:tcPr>
@@ -22954,7 +23877,7 @@
         </w:tc>
         <w:tc>
           <w:tcPr>
-            <w:tcW w:w="1802" w:type="dxa"/>
+            <w:tcW w:w="1561" w:type="dxa"/>
             <w:noWrap/>
             <w:hideMark/>
           </w:tcPr>
@@ -22981,7 +23904,7 @@
         </w:trPr>
         <w:tc>
           <w:tcPr>
-            <w:tcW w:w="1240" w:type="dxa"/>
+            <w:tcW w:w="1108" w:type="dxa"/>
             <w:noWrap/>
             <w:hideMark/>
           </w:tcPr>
@@ -23003,7 +23926,7 @@
         </w:tc>
         <w:tc>
           <w:tcPr>
-            <w:tcW w:w="1388" w:type="dxa"/>
+            <w:tcW w:w="1209" w:type="dxa"/>
             <w:noWrap/>
             <w:hideMark/>
           </w:tcPr>
@@ -23025,7 +23948,7 @@
         </w:tc>
         <w:tc>
           <w:tcPr>
-            <w:tcW w:w="1554" w:type="dxa"/>
+            <w:tcW w:w="1351" w:type="dxa"/>
             <w:noWrap/>
             <w:hideMark/>
           </w:tcPr>
@@ -23047,7 +23970,7 @@
         </w:tc>
         <w:tc>
           <w:tcPr>
-            <w:tcW w:w="1301" w:type="dxa"/>
+            <w:tcW w:w="1136" w:type="dxa"/>
             <w:noWrap/>
             <w:hideMark/>
           </w:tcPr>
@@ -23069,7 +23992,7 @@
         </w:tc>
         <w:tc>
           <w:tcPr>
-            <w:tcW w:w="1635" w:type="dxa"/>
+            <w:tcW w:w="1419" w:type="dxa"/>
             <w:noWrap/>
             <w:hideMark/>
           </w:tcPr>
@@ -23091,7 +24014,7 @@
         </w:tc>
         <w:tc>
           <w:tcPr>
-            <w:tcW w:w="1802" w:type="dxa"/>
+            <w:tcW w:w="1561" w:type="dxa"/>
             <w:noWrap/>
             <w:hideMark/>
           </w:tcPr>
@@ -23113,7 +24036,7 @@
         </w:tc>
         <w:tc>
           <w:tcPr>
-            <w:tcW w:w="1802" w:type="dxa"/>
+            <w:tcW w:w="1561" w:type="dxa"/>
             <w:noWrap/>
             <w:hideMark/>
           </w:tcPr>
@@ -23140,7 +24063,7 @@
         </w:trPr>
         <w:tc>
           <w:tcPr>
-            <w:tcW w:w="1240" w:type="dxa"/>
+            <w:tcW w:w="1108" w:type="dxa"/>
             <w:noWrap/>
             <w:hideMark/>
           </w:tcPr>
@@ -23162,7 +24085,7 @@
         </w:tc>
         <w:tc>
           <w:tcPr>
-            <w:tcW w:w="1388" w:type="dxa"/>
+            <w:tcW w:w="1209" w:type="dxa"/>
             <w:noWrap/>
             <w:hideMark/>
           </w:tcPr>
@@ -23184,7 +24107,7 @@
         </w:tc>
         <w:tc>
           <w:tcPr>
-            <w:tcW w:w="1554" w:type="dxa"/>
+            <w:tcW w:w="1351" w:type="dxa"/>
             <w:noWrap/>
             <w:hideMark/>
           </w:tcPr>
@@ -23206,7 +24129,7 @@
         </w:tc>
         <w:tc>
           <w:tcPr>
-            <w:tcW w:w="1301" w:type="dxa"/>
+            <w:tcW w:w="1136" w:type="dxa"/>
             <w:noWrap/>
             <w:hideMark/>
           </w:tcPr>
@@ -23228,7 +24151,7 @@
         </w:tc>
         <w:tc>
           <w:tcPr>
-            <w:tcW w:w="1635" w:type="dxa"/>
+            <w:tcW w:w="1419" w:type="dxa"/>
             <w:noWrap/>
             <w:hideMark/>
           </w:tcPr>
@@ -23250,7 +24173,7 @@
         </w:tc>
         <w:tc>
           <w:tcPr>
-            <w:tcW w:w="1802" w:type="dxa"/>
+            <w:tcW w:w="1561" w:type="dxa"/>
             <w:noWrap/>
             <w:hideMark/>
           </w:tcPr>
@@ -23272,7 +24195,7 @@
         </w:tc>
         <w:tc>
           <w:tcPr>
-            <w:tcW w:w="1802" w:type="dxa"/>
+            <w:tcW w:w="1561" w:type="dxa"/>
             <w:noWrap/>
             <w:hideMark/>
           </w:tcPr>
@@ -23299,7 +24222,7 @@
         </w:trPr>
         <w:tc>
           <w:tcPr>
-            <w:tcW w:w="1240" w:type="dxa"/>
+            <w:tcW w:w="1108" w:type="dxa"/>
             <w:noWrap/>
             <w:hideMark/>
           </w:tcPr>
@@ -23321,7 +24244,7 @@
         </w:tc>
         <w:tc>
           <w:tcPr>
-            <w:tcW w:w="1388" w:type="dxa"/>
+            <w:tcW w:w="1209" w:type="dxa"/>
             <w:noWrap/>
             <w:hideMark/>
           </w:tcPr>
@@ -23343,7 +24266,7 @@
         </w:tc>
         <w:tc>
           <w:tcPr>
-            <w:tcW w:w="1554" w:type="dxa"/>
+            <w:tcW w:w="1351" w:type="dxa"/>
             <w:noWrap/>
             <w:hideMark/>
           </w:tcPr>
@@ -23365,7 +24288,7 @@
         </w:tc>
         <w:tc>
           <w:tcPr>
-            <w:tcW w:w="1301" w:type="dxa"/>
+            <w:tcW w:w="1136" w:type="dxa"/>
             <w:noWrap/>
             <w:hideMark/>
           </w:tcPr>
@@ -23387,7 +24310,7 @@
         </w:tc>
         <w:tc>
           <w:tcPr>
-            <w:tcW w:w="1635" w:type="dxa"/>
+            <w:tcW w:w="1419" w:type="dxa"/>
             <w:noWrap/>
             <w:hideMark/>
           </w:tcPr>
@@ -23409,7 +24332,7 @@
         </w:tc>
         <w:tc>
           <w:tcPr>
-            <w:tcW w:w="1802" w:type="dxa"/>
+            <w:tcW w:w="1561" w:type="dxa"/>
             <w:noWrap/>
             <w:hideMark/>
           </w:tcPr>
@@ -23431,7 +24354,7 @@
         </w:tc>
         <w:tc>
           <w:tcPr>
-            <w:tcW w:w="1802" w:type="dxa"/>
+            <w:tcW w:w="1561" w:type="dxa"/>
             <w:noWrap/>
             <w:hideMark/>
           </w:tcPr>
@@ -23458,7 +24381,7 @@
         </w:trPr>
         <w:tc>
           <w:tcPr>
-            <w:tcW w:w="1240" w:type="dxa"/>
+            <w:tcW w:w="1108" w:type="dxa"/>
             <w:noWrap/>
             <w:hideMark/>
           </w:tcPr>
@@ -23480,7 +24403,7 @@
         </w:tc>
         <w:tc>
           <w:tcPr>
-            <w:tcW w:w="1388" w:type="dxa"/>
+            <w:tcW w:w="1209" w:type="dxa"/>
             <w:noWrap/>
             <w:hideMark/>
           </w:tcPr>
@@ -23502,7 +24425,7 @@
         </w:tc>
         <w:tc>
           <w:tcPr>
-            <w:tcW w:w="1554" w:type="dxa"/>
+            <w:tcW w:w="1351" w:type="dxa"/>
             <w:noWrap/>
             <w:hideMark/>
           </w:tcPr>
@@ -23524,7 +24447,7 @@
         </w:tc>
         <w:tc>
           <w:tcPr>
-            <w:tcW w:w="1301" w:type="dxa"/>
+            <w:tcW w:w="1136" w:type="dxa"/>
             <w:noWrap/>
             <w:hideMark/>
           </w:tcPr>
@@ -23546,7 +24469,7 @@
         </w:tc>
         <w:tc>
           <w:tcPr>
-            <w:tcW w:w="1635" w:type="dxa"/>
+            <w:tcW w:w="1419" w:type="dxa"/>
             <w:noWrap/>
             <w:hideMark/>
           </w:tcPr>
@@ -23568,7 +24491,7 @@
         </w:tc>
         <w:tc>
           <w:tcPr>
-            <w:tcW w:w="1802" w:type="dxa"/>
+            <w:tcW w:w="1561" w:type="dxa"/>
             <w:noWrap/>
             <w:hideMark/>
           </w:tcPr>
@@ -23590,7 +24513,7 @@
         </w:tc>
         <w:tc>
           <w:tcPr>
-            <w:tcW w:w="1802" w:type="dxa"/>
+            <w:tcW w:w="1561" w:type="dxa"/>
             <w:noWrap/>
             <w:hideMark/>
           </w:tcPr>
@@ -23617,7 +24540,7 @@
         </w:trPr>
         <w:tc>
           <w:tcPr>
-            <w:tcW w:w="1240" w:type="dxa"/>
+            <w:tcW w:w="1108" w:type="dxa"/>
             <w:noWrap/>
             <w:hideMark/>
           </w:tcPr>
@@ -23639,7 +24562,7 @@
         </w:tc>
         <w:tc>
           <w:tcPr>
-            <w:tcW w:w="1388" w:type="dxa"/>
+            <w:tcW w:w="1209" w:type="dxa"/>
             <w:noWrap/>
             <w:hideMark/>
           </w:tcPr>
@@ -23661,7 +24584,7 @@
         </w:tc>
         <w:tc>
           <w:tcPr>
-            <w:tcW w:w="1554" w:type="dxa"/>
+            <w:tcW w:w="1351" w:type="dxa"/>
             <w:noWrap/>
             <w:hideMark/>
           </w:tcPr>
@@ -23683,7 +24606,7 @@
         </w:tc>
         <w:tc>
           <w:tcPr>
-            <w:tcW w:w="1301" w:type="dxa"/>
+            <w:tcW w:w="1136" w:type="dxa"/>
             <w:noWrap/>
             <w:hideMark/>
           </w:tcPr>
@@ -23705,7 +24628,7 @@
         </w:tc>
         <w:tc>
           <w:tcPr>
-            <w:tcW w:w="1635" w:type="dxa"/>
+            <w:tcW w:w="1419" w:type="dxa"/>
             <w:noWrap/>
             <w:hideMark/>
           </w:tcPr>
@@ -23727,7 +24650,7 @@
         </w:tc>
         <w:tc>
           <w:tcPr>
-            <w:tcW w:w="1802" w:type="dxa"/>
+            <w:tcW w:w="1561" w:type="dxa"/>
             <w:noWrap/>
             <w:hideMark/>
           </w:tcPr>
@@ -23749,7 +24672,7 @@
         </w:tc>
         <w:tc>
           <w:tcPr>
-            <w:tcW w:w="1802" w:type="dxa"/>
+            <w:tcW w:w="1561" w:type="dxa"/>
             <w:noWrap/>
             <w:hideMark/>
           </w:tcPr>
@@ -23776,103 +24699,95 @@
         </w:trPr>
         <w:tc>
           <w:tcPr>
-            <w:tcW w:w="1240" w:type="dxa"/>
-            <w:noWrap/>
-            <w:hideMark/>
-          </w:tcPr>
-          <w:p>
-            <w:pPr>
-              <w:rPr>
-                <w:sz w:val="22"/>
-                <w:szCs w:val="22"/>
-              </w:rPr>
-            </w:pPr>
-            <w:r>
-              <w:rPr>
-                <w:sz w:val="22"/>
-                <w:szCs w:val="22"/>
-              </w:rPr>
-              <w:t>float</w:t>
-            </w:r>
-          </w:p>
-        </w:tc>
-        <w:tc>
-          <w:tcPr>
-            <w:tcW w:w="1388" w:type="dxa"/>
-            <w:noWrap/>
-            <w:hideMark/>
-          </w:tcPr>
-          <w:p>
-            <w:pPr>
-              <w:rPr>
-                <w:sz w:val="22"/>
-                <w:szCs w:val="22"/>
-              </w:rPr>
-            </w:pPr>
-            <w:r>
-              <w:rPr>
-                <w:sz w:val="22"/>
-                <w:szCs w:val="22"/>
-              </w:rPr>
-              <w:t>25</w:t>
-            </w:r>
-          </w:p>
-        </w:tc>
-        <w:tc>
-          <w:tcPr>
-            <w:tcW w:w="1554" w:type="dxa"/>
-            <w:noWrap/>
-            <w:hideMark/>
-          </w:tcPr>
-          <w:p>
-            <w:pPr>
-              <w:rPr>
-                <w:sz w:val="22"/>
-                <w:szCs w:val="22"/>
-              </w:rPr>
-            </w:pPr>
-            <w:r>
-              <w:rPr>
-                <w:sz w:val="22"/>
-                <w:szCs w:val="22"/>
-              </w:rPr>
-              <w:t>195</w:t>
-            </w:r>
-          </w:p>
-        </w:tc>
-        <w:tc>
-          <w:tcPr>
-            <w:tcW w:w="1301" w:type="dxa"/>
-            <w:noWrap/>
-            <w:hideMark/>
-          </w:tcPr>
-          <w:p>
-            <w:pPr>
-              <w:rPr>
-                <w:sz w:val="22"/>
-                <w:szCs w:val="22"/>
-              </w:rPr>
-            </w:pPr>
-            <w:r>
-              <w:rPr>
-                <w:sz w:val="22"/>
-                <w:szCs w:val="22"/>
-              </w:rPr>
-              <w:t>1723</w:t>
-            </w:r>
-          </w:p>
-        </w:tc>
-        <w:tc>
-          <w:tcPr>
-            <w:tcW w:w="1635" w:type="dxa"/>
-            <w:noWrap/>
-            <w:hideMark/>
-          </w:tcPr>
-          <w:p>
-            <w:pPr>
-              <w:rPr>
-                <w:sz w:val="22"/>
-                <w:szCs w:val="22"/>
+            <w:tcW w:w="1108" w:type="dxa"/>
+            <w:noWrap/>
+          </w:tcPr>
+          <w:p>
+            <w:pPr>
+              <w:rPr>
+                <w:sz w:val="22"/>
+              </w:rPr>
+            </w:pPr>
+            <w:r>
+              <w:rPr>
+                <w:sz w:val="20"/>
+                <w:szCs w:val="20"/>
+              </w:rPr>
+              <w:t>Decimal</w:t>
+            </w:r>
+          </w:p>
+        </w:tc>
+        <w:tc>
+          <w:tcPr>
+            <w:tcW w:w="1209" w:type="dxa"/>
+            <w:noWrap/>
+          </w:tcPr>
+          <w:p>
+            <w:pPr>
+              <w:rPr>
+                <w:sz w:val="22"/>
+              </w:rPr>
+            </w:pPr>
+            <w:r>
+              <w:rPr>
+                <w:sz w:val="20"/>
+                <w:szCs w:val="20"/>
+              </w:rPr>
+              <w:t>139</w:t>
+            </w:r>
+          </w:p>
+        </w:tc>
+        <w:tc>
+          <w:tcPr>
+            <w:tcW w:w="1351" w:type="dxa"/>
+            <w:noWrap/>
+          </w:tcPr>
+          <w:p>
+            <w:pPr>
+              <w:rPr>
+                <w:sz w:val="22"/>
+              </w:rPr>
+            </w:pPr>
+            <w:r>
+              <w:rPr>
+                <w:sz w:val="20"/>
+                <w:szCs w:val="20"/>
+                <w:lang w:val="ru-RU"/>
+              </w:rPr>
+              <w:t>1220</w:t>
+            </w:r>
+          </w:p>
+        </w:tc>
+        <w:tc>
+          <w:tcPr>
+            <w:tcW w:w="1136" w:type="dxa"/>
+            <w:noWrap/>
+          </w:tcPr>
+          <w:p>
+            <w:pPr>
+              <w:rPr>
+                <w:sz w:val="22"/>
+              </w:rPr>
+            </w:pPr>
+            <w:r>
+              <w:rPr>
+                <w:sz w:val="20"/>
+                <w:szCs w:val="20"/>
+                <w:lang w:val="ru-RU"/>
+              </w:rPr>
+              <w:t>12006</w:t>
+            </w:r>
+          </w:p>
+        </w:tc>
+        <w:tc>
+          <w:tcPr>
+            <w:tcW w:w="1419" w:type="dxa"/>
+            <w:noWrap/>
+          </w:tcPr>
+          <w:p>
+            <w:pPr>
+              <w:rPr>
+                <w:sz w:val="22"/>
               </w:rPr>
             </w:pPr>
             <w:r>
@@ -23886,45 +24801,41 @@
         </w:tc>
         <w:tc>
           <w:tcPr>
-            <w:tcW w:w="1802" w:type="dxa"/>
-            <w:noWrap/>
-            <w:hideMark/>
-          </w:tcPr>
-          <w:p>
-            <w:pPr>
-              <w:rPr>
-                <w:sz w:val="22"/>
-                <w:szCs w:val="22"/>
-              </w:rPr>
-            </w:pPr>
-            <w:r>
-              <w:rPr>
-                <w:sz w:val="22"/>
-                <w:szCs w:val="22"/>
-              </w:rPr>
-              <w:t>Долго(&lt;ОЗУ)</w:t>
-            </w:r>
-          </w:p>
-        </w:tc>
-        <w:tc>
-          <w:tcPr>
-            <w:tcW w:w="1802" w:type="dxa"/>
-            <w:noWrap/>
-            <w:hideMark/>
-          </w:tcPr>
-          <w:p>
-            <w:pPr>
-              <w:rPr>
-                <w:sz w:val="22"/>
-                <w:szCs w:val="22"/>
-              </w:rPr>
-            </w:pPr>
-            <w:r>
-              <w:rPr>
-                <w:sz w:val="22"/>
-                <w:szCs w:val="22"/>
-              </w:rPr>
-              <w:t>Долго(&lt;ОЗУ)</w:t>
+            <w:tcW w:w="1561" w:type="dxa"/>
+            <w:noWrap/>
+          </w:tcPr>
+          <w:p>
+            <w:pPr>
+              <w:rPr>
+                <w:sz w:val="22"/>
+              </w:rPr>
+            </w:pPr>
+            <w:r>
+              <w:rPr>
+                <w:sz w:val="22"/>
+                <w:szCs w:val="22"/>
+              </w:rPr>
+              <w:t>Долго</w:t>
+            </w:r>
+          </w:p>
+        </w:tc>
+        <w:tc>
+          <w:tcPr>
+            <w:tcW w:w="1561" w:type="dxa"/>
+            <w:noWrap/>
+          </w:tcPr>
+          <w:p>
+            <w:pPr>
+              <w:rPr>
+                <w:sz w:val="22"/>
+              </w:rPr>
+            </w:pPr>
+            <w:r>
+              <w:rPr>
+                <w:sz w:val="22"/>
+                <w:szCs w:val="22"/>
+              </w:rPr>
+              <w:t>Долго</w:t>
             </w:r>
           </w:p>
         </w:tc>
@@ -23935,95 +24846,95 @@
         </w:trPr>
         <w:tc>
           <w:tcPr>
-            <w:tcW w:w="1240" w:type="dxa"/>
-            <w:noWrap/>
-            <w:hideMark/>
-          </w:tcPr>
-          <w:p>
-            <w:pPr>
-              <w:rPr>
-                <w:sz w:val="22"/>
-                <w:szCs w:val="22"/>
-              </w:rPr>
-            </w:pPr>
-            <w:r>
-              <w:rPr>
-                <w:sz w:val="22"/>
-                <w:szCs w:val="22"/>
-              </w:rPr>
-              <w:t>float16</w:t>
-            </w:r>
-          </w:p>
-        </w:tc>
-        <w:tc>
-          <w:tcPr>
-            <w:tcW w:w="1388" w:type="dxa"/>
-            <w:noWrap/>
-            <w:hideMark/>
-          </w:tcPr>
-          <w:p>
-            <w:pPr>
-              <w:rPr>
-                <w:sz w:val="22"/>
-                <w:szCs w:val="22"/>
-              </w:rPr>
-            </w:pPr>
-            <w:r>
-              <w:rPr>
-                <w:sz w:val="22"/>
-                <w:szCs w:val="22"/>
-              </w:rPr>
-              <w:t>23</w:t>
-            </w:r>
-          </w:p>
-        </w:tc>
-        <w:tc>
-          <w:tcPr>
-            <w:tcW w:w="1554" w:type="dxa"/>
-            <w:noWrap/>
-            <w:hideMark/>
-          </w:tcPr>
-          <w:p>
-            <w:pPr>
-              <w:rPr>
-                <w:sz w:val="22"/>
-                <w:szCs w:val="22"/>
-              </w:rPr>
-            </w:pPr>
-            <w:r>
-              <w:rPr>
-                <w:sz w:val="22"/>
-                <w:szCs w:val="22"/>
-              </w:rPr>
-              <w:t>191</w:t>
-            </w:r>
-          </w:p>
-        </w:tc>
-        <w:tc>
-          <w:tcPr>
-            <w:tcW w:w="1301" w:type="dxa"/>
-            <w:noWrap/>
-            <w:hideMark/>
-          </w:tcPr>
-          <w:p>
-            <w:pPr>
-              <w:rPr>
-                <w:sz w:val="22"/>
-                <w:szCs w:val="22"/>
-              </w:rPr>
-            </w:pPr>
-            <w:r>
-              <w:rPr>
-                <w:sz w:val="22"/>
-                <w:szCs w:val="22"/>
-              </w:rPr>
-              <w:t>1921</w:t>
-            </w:r>
-          </w:p>
-        </w:tc>
-        <w:tc>
-          <w:tcPr>
-            <w:tcW w:w="1635" w:type="dxa"/>
+            <w:tcW w:w="1108" w:type="dxa"/>
+            <w:noWrap/>
+            <w:hideMark/>
+          </w:tcPr>
+          <w:p>
+            <w:pPr>
+              <w:rPr>
+                <w:sz w:val="22"/>
+                <w:szCs w:val="22"/>
+              </w:rPr>
+            </w:pPr>
+            <w:r>
+              <w:rPr>
+                <w:sz w:val="22"/>
+                <w:szCs w:val="22"/>
+              </w:rPr>
+              <w:t>float</w:t>
+            </w:r>
+          </w:p>
+        </w:tc>
+        <w:tc>
+          <w:tcPr>
+            <w:tcW w:w="1209" w:type="dxa"/>
+            <w:noWrap/>
+            <w:hideMark/>
+          </w:tcPr>
+          <w:p>
+            <w:pPr>
+              <w:rPr>
+                <w:sz w:val="22"/>
+                <w:szCs w:val="22"/>
+              </w:rPr>
+            </w:pPr>
+            <w:r>
+              <w:rPr>
+                <w:sz w:val="22"/>
+                <w:szCs w:val="22"/>
+              </w:rPr>
+              <w:t>25</w:t>
+            </w:r>
+          </w:p>
+        </w:tc>
+        <w:tc>
+          <w:tcPr>
+            <w:tcW w:w="1351" w:type="dxa"/>
+            <w:noWrap/>
+            <w:hideMark/>
+          </w:tcPr>
+          <w:p>
+            <w:pPr>
+              <w:rPr>
+                <w:sz w:val="22"/>
+                <w:szCs w:val="22"/>
+              </w:rPr>
+            </w:pPr>
+            <w:r>
+              <w:rPr>
+                <w:sz w:val="22"/>
+                <w:szCs w:val="22"/>
+              </w:rPr>
+              <w:t>195</w:t>
+            </w:r>
+          </w:p>
+        </w:tc>
+        <w:tc>
+          <w:tcPr>
+            <w:tcW w:w="1136" w:type="dxa"/>
+            <w:noWrap/>
+            <w:hideMark/>
+          </w:tcPr>
+          <w:p>
+            <w:pPr>
+              <w:rPr>
+                <w:sz w:val="22"/>
+                <w:szCs w:val="22"/>
+              </w:rPr>
+            </w:pPr>
+            <w:r>
+              <w:rPr>
+                <w:sz w:val="22"/>
+                <w:szCs w:val="22"/>
+              </w:rPr>
+              <w:t>1723</w:t>
+            </w:r>
+          </w:p>
+        </w:tc>
+        <w:tc>
+          <w:tcPr>
+            <w:tcW w:w="1419" w:type="dxa"/>
             <w:noWrap/>
             <w:hideMark/>
           </w:tcPr>
@@ -24045,7 +24956,7 @@
         </w:tc>
         <w:tc>
           <w:tcPr>
-            <w:tcW w:w="1802" w:type="dxa"/>
+            <w:tcW w:w="1561" w:type="dxa"/>
             <w:noWrap/>
             <w:hideMark/>
           </w:tcPr>
@@ -24067,7 +24978,7 @@
         </w:tc>
         <w:tc>
           <w:tcPr>
-            <w:tcW w:w="1802" w:type="dxa"/>
+            <w:tcW w:w="1561" w:type="dxa"/>
             <w:noWrap/>
             <w:hideMark/>
           </w:tcPr>
@@ -24094,29 +25005,29 @@
         </w:trPr>
         <w:tc>
           <w:tcPr>
-            <w:tcW w:w="1240" w:type="dxa"/>
-            <w:noWrap/>
-            <w:hideMark/>
-          </w:tcPr>
-          <w:p>
-            <w:pPr>
-              <w:rPr>
-                <w:sz w:val="22"/>
-                <w:szCs w:val="22"/>
-              </w:rPr>
-            </w:pPr>
-            <w:r>
-              <w:rPr>
-                <w:sz w:val="22"/>
-                <w:szCs w:val="22"/>
-              </w:rPr>
-              <w:t>float32</w:t>
-            </w:r>
-          </w:p>
-        </w:tc>
-        <w:tc>
-          <w:tcPr>
-            <w:tcW w:w="1388" w:type="dxa"/>
+            <w:tcW w:w="1108" w:type="dxa"/>
+            <w:noWrap/>
+            <w:hideMark/>
+          </w:tcPr>
+          <w:p>
+            <w:pPr>
+              <w:rPr>
+                <w:sz w:val="22"/>
+                <w:szCs w:val="22"/>
+              </w:rPr>
+            </w:pPr>
+            <w:r>
+              <w:rPr>
+                <w:sz w:val="22"/>
+                <w:szCs w:val="22"/>
+              </w:rPr>
+              <w:t>float16</w:t>
+            </w:r>
+          </w:p>
+        </w:tc>
+        <w:tc>
+          <w:tcPr>
+            <w:tcW w:w="1209" w:type="dxa"/>
             <w:noWrap/>
             <w:hideMark/>
           </w:tcPr>
@@ -24138,51 +25049,51 @@
         </w:tc>
         <w:tc>
           <w:tcPr>
-            <w:tcW w:w="1554" w:type="dxa"/>
-            <w:noWrap/>
-            <w:hideMark/>
-          </w:tcPr>
-          <w:p>
-            <w:pPr>
-              <w:rPr>
-                <w:sz w:val="22"/>
-                <w:szCs w:val="22"/>
-              </w:rPr>
-            </w:pPr>
-            <w:r>
-              <w:rPr>
-                <w:sz w:val="22"/>
-                <w:szCs w:val="22"/>
-              </w:rPr>
-              <w:t>204</w:t>
-            </w:r>
-          </w:p>
-        </w:tc>
-        <w:tc>
-          <w:tcPr>
-            <w:tcW w:w="1301" w:type="dxa"/>
-            <w:noWrap/>
-            <w:hideMark/>
-          </w:tcPr>
-          <w:p>
-            <w:pPr>
-              <w:rPr>
-                <w:sz w:val="22"/>
-                <w:szCs w:val="22"/>
-              </w:rPr>
-            </w:pPr>
-            <w:r>
-              <w:rPr>
-                <w:sz w:val="22"/>
-                <w:szCs w:val="22"/>
-              </w:rPr>
-              <w:t>1926</w:t>
-            </w:r>
-          </w:p>
-        </w:tc>
-        <w:tc>
-          <w:tcPr>
-            <w:tcW w:w="1635" w:type="dxa"/>
+            <w:tcW w:w="1351" w:type="dxa"/>
+            <w:noWrap/>
+            <w:hideMark/>
+          </w:tcPr>
+          <w:p>
+            <w:pPr>
+              <w:rPr>
+                <w:sz w:val="22"/>
+                <w:szCs w:val="22"/>
+              </w:rPr>
+            </w:pPr>
+            <w:r>
+              <w:rPr>
+                <w:sz w:val="22"/>
+                <w:szCs w:val="22"/>
+              </w:rPr>
+              <w:t>191</w:t>
+            </w:r>
+          </w:p>
+        </w:tc>
+        <w:tc>
+          <w:tcPr>
+            <w:tcW w:w="1136" w:type="dxa"/>
+            <w:noWrap/>
+            <w:hideMark/>
+          </w:tcPr>
+          <w:p>
+            <w:pPr>
+              <w:rPr>
+                <w:sz w:val="22"/>
+                <w:szCs w:val="22"/>
+              </w:rPr>
+            </w:pPr>
+            <w:r>
+              <w:rPr>
+                <w:sz w:val="22"/>
+                <w:szCs w:val="22"/>
+              </w:rPr>
+              <w:t>1921</w:t>
+            </w:r>
+          </w:p>
+        </w:tc>
+        <w:tc>
+          <w:tcPr>
+            <w:tcW w:w="1419" w:type="dxa"/>
             <w:noWrap/>
             <w:hideMark/>
           </w:tcPr>
@@ -24204,7 +25115,7 @@
         </w:tc>
         <w:tc>
           <w:tcPr>
-            <w:tcW w:w="1802" w:type="dxa"/>
+            <w:tcW w:w="1561" w:type="dxa"/>
             <w:noWrap/>
             <w:hideMark/>
           </w:tcPr>
@@ -24226,7 +25137,7 @@
         </w:tc>
         <w:tc>
           <w:tcPr>
-            <w:tcW w:w="1802" w:type="dxa"/>
+            <w:tcW w:w="1561" w:type="dxa"/>
             <w:noWrap/>
             <w:hideMark/>
           </w:tcPr>
@@ -24253,7 +25164,166 @@
         </w:trPr>
         <w:tc>
           <w:tcPr>
-            <w:tcW w:w="1240" w:type="dxa"/>
+            <w:tcW w:w="1108" w:type="dxa"/>
+            <w:noWrap/>
+            <w:hideMark/>
+          </w:tcPr>
+          <w:p>
+            <w:pPr>
+              <w:rPr>
+                <w:sz w:val="22"/>
+                <w:szCs w:val="22"/>
+              </w:rPr>
+            </w:pPr>
+            <w:r>
+              <w:rPr>
+                <w:sz w:val="22"/>
+                <w:szCs w:val="22"/>
+              </w:rPr>
+              <w:t>float32</w:t>
+            </w:r>
+          </w:p>
+        </w:tc>
+        <w:tc>
+          <w:tcPr>
+            <w:tcW w:w="1209" w:type="dxa"/>
+            <w:noWrap/>
+            <w:hideMark/>
+          </w:tcPr>
+          <w:p>
+            <w:pPr>
+              <w:rPr>
+                <w:sz w:val="22"/>
+                <w:szCs w:val="22"/>
+              </w:rPr>
+            </w:pPr>
+            <w:r>
+              <w:rPr>
+                <w:sz w:val="22"/>
+                <w:szCs w:val="22"/>
+              </w:rPr>
+              <w:t>23</w:t>
+            </w:r>
+          </w:p>
+        </w:tc>
+        <w:tc>
+          <w:tcPr>
+            <w:tcW w:w="1351" w:type="dxa"/>
+            <w:noWrap/>
+            <w:hideMark/>
+          </w:tcPr>
+          <w:p>
+            <w:pPr>
+              <w:rPr>
+                <w:sz w:val="22"/>
+                <w:szCs w:val="22"/>
+              </w:rPr>
+            </w:pPr>
+            <w:r>
+              <w:rPr>
+                <w:sz w:val="22"/>
+                <w:szCs w:val="22"/>
+              </w:rPr>
+              <w:t>204</w:t>
+            </w:r>
+          </w:p>
+        </w:tc>
+        <w:tc>
+          <w:tcPr>
+            <w:tcW w:w="1136" w:type="dxa"/>
+            <w:noWrap/>
+            <w:hideMark/>
+          </w:tcPr>
+          <w:p>
+            <w:pPr>
+              <w:rPr>
+                <w:sz w:val="22"/>
+                <w:szCs w:val="22"/>
+              </w:rPr>
+            </w:pPr>
+            <w:r>
+              <w:rPr>
+                <w:sz w:val="22"/>
+                <w:szCs w:val="22"/>
+              </w:rPr>
+              <w:t>1926</w:t>
+            </w:r>
+          </w:p>
+        </w:tc>
+        <w:tc>
+          <w:tcPr>
+            <w:tcW w:w="1419" w:type="dxa"/>
+            <w:noWrap/>
+            <w:hideMark/>
+          </w:tcPr>
+          <w:p>
+            <w:pPr>
+              <w:rPr>
+                <w:sz w:val="22"/>
+                <w:szCs w:val="22"/>
+              </w:rPr>
+            </w:pPr>
+            <w:r>
+              <w:rPr>
+                <w:sz w:val="22"/>
+                <w:szCs w:val="22"/>
+              </w:rPr>
+              <w:t>Долго</w:t>
+            </w:r>
+          </w:p>
+        </w:tc>
+        <w:tc>
+          <w:tcPr>
+            <w:tcW w:w="1561" w:type="dxa"/>
+            <w:noWrap/>
+            <w:hideMark/>
+          </w:tcPr>
+          <w:p>
+            <w:pPr>
+              <w:rPr>
+                <w:sz w:val="22"/>
+                <w:szCs w:val="22"/>
+              </w:rPr>
+            </w:pPr>
+            <w:r>
+              <w:rPr>
+                <w:sz w:val="22"/>
+                <w:szCs w:val="22"/>
+              </w:rPr>
+              <w:t>Долго(&lt;ОЗУ)</w:t>
+            </w:r>
+          </w:p>
+        </w:tc>
+        <w:tc>
+          <w:tcPr>
+            <w:tcW w:w="1561" w:type="dxa"/>
+            <w:noWrap/>
+            <w:hideMark/>
+          </w:tcPr>
+          <w:p>
+            <w:pPr>
+              <w:rPr>
+                <w:sz w:val="22"/>
+                <w:szCs w:val="22"/>
+              </w:rPr>
+            </w:pPr>
+            <w:r>
+              <w:rPr>
+                <w:sz w:val="22"/>
+                <w:szCs w:val="22"/>
+              </w:rPr>
+              <w:t>Долго(&lt;ОЗУ)</w:t>
+            </w:r>
+          </w:p>
+        </w:tc>
+      </w:tr>
+      <w:tr>
+        <w:trPr>
+          <w:trHeight w:val="300"/>
+        </w:trPr>
+        <w:tc>
+          <w:tcPr>
+            <w:tcW w:w="1108" w:type="dxa"/>
             <w:noWrap/>
             <w:hideMark/>
           </w:tcPr>
@@ -24275,7 +25345,7 @@
         </w:tc>
         <w:tc>
           <w:tcPr>
-            <w:tcW w:w="1388" w:type="dxa"/>
+            <w:tcW w:w="1209" w:type="dxa"/>
             <w:noWrap/>
             <w:hideMark/>
           </w:tcPr>
@@ -24297,7 +25367,7 @@
         </w:tc>
         <w:tc>
           <w:tcPr>
-            <w:tcW w:w="1554" w:type="dxa"/>
+            <w:tcW w:w="1351" w:type="dxa"/>
             <w:noWrap/>
             <w:hideMark/>
           </w:tcPr>
@@ -24319,7 +25389,7 @@
         </w:tc>
         <w:tc>
           <w:tcPr>
-            <w:tcW w:w="1301" w:type="dxa"/>
+            <w:tcW w:w="1136" w:type="dxa"/>
             <w:noWrap/>
             <w:hideMark/>
           </w:tcPr>
@@ -24341,7 +25411,7 @@
         </w:tc>
         <w:tc>
           <w:tcPr>
-            <w:tcW w:w="1635" w:type="dxa"/>
+            <w:tcW w:w="1419" w:type="dxa"/>
             <w:noWrap/>
             <w:hideMark/>
           </w:tcPr>
@@ -24363,7 +25433,7 @@
         </w:tc>
         <w:tc>
           <w:tcPr>
-            <w:tcW w:w="1802" w:type="dxa"/>
+            <w:tcW w:w="1561" w:type="dxa"/>
             <w:noWrap/>
             <w:hideMark/>
           </w:tcPr>
@@ -24385,7 +25455,7 @@
         </w:tc>
         <w:tc>
           <w:tcPr>
-            <w:tcW w:w="1802" w:type="dxa"/>
+            <w:tcW w:w="1561" w:type="dxa"/>
             <w:noWrap/>
             <w:hideMark/>
           </w:tcPr>
@@ -24412,7 +25482,7 @@
         </w:trPr>
         <w:tc>
           <w:tcPr>
-            <w:tcW w:w="1240" w:type="dxa"/>
+            <w:tcW w:w="1108" w:type="dxa"/>
             <w:noWrap/>
             <w:hideMark/>
           </w:tcPr>
@@ -24434,7 +25504,7 @@
         </w:tc>
         <w:tc>
           <w:tcPr>
-            <w:tcW w:w="1388" w:type="dxa"/>
+            <w:tcW w:w="1209" w:type="dxa"/>
             <w:noWrap/>
             <w:hideMark/>
           </w:tcPr>
@@ -24456,7 +25526,7 @@
         </w:tc>
         <w:tc>
           <w:tcPr>
-            <w:tcW w:w="1554" w:type="dxa"/>
+            <w:tcW w:w="1351" w:type="dxa"/>
             <w:noWrap/>
             <w:hideMark/>
           </w:tcPr>
@@ -24478,7 +25548,7 @@
         </w:tc>
         <w:tc>
           <w:tcPr>
-            <w:tcW w:w="1301" w:type="dxa"/>
+            <w:tcW w:w="1136" w:type="dxa"/>
             <w:noWrap/>
             <w:hideMark/>
           </w:tcPr>
@@ -24500,22 +25570,22 @@
         </w:tc>
         <w:tc>
           <w:tcPr>
-            <w:tcW w:w="1635" w:type="dxa"/>
-            <w:noWrap/>
-            <w:hideMark/>
-          </w:tcPr>
-          <w:p>
-            <w:pPr>
-              <w:rPr>
-                <w:sz w:val="22"/>
-                <w:szCs w:val="22"/>
-              </w:rPr>
-            </w:pPr>
-          </w:p>
-        </w:tc>
-        <w:tc>
-          <w:tcPr>
-            <w:tcW w:w="1802" w:type="dxa"/>
+            <w:tcW w:w="1419" w:type="dxa"/>
+            <w:noWrap/>
+            <w:hideMark/>
+          </w:tcPr>
+          <w:p>
+            <w:pPr>
+              <w:rPr>
+                <w:sz w:val="22"/>
+                <w:szCs w:val="22"/>
+              </w:rPr>
+            </w:pPr>
+          </w:p>
+        </w:tc>
+        <w:tc>
+          <w:tcPr>
+            <w:tcW w:w="1561" w:type="dxa"/>
             <w:noWrap/>
             <w:hideMark/>
           </w:tcPr>
@@ -24537,7 +25607,7 @@
         </w:tc>
         <w:tc>
           <w:tcPr>
-            <w:tcW w:w="1802" w:type="dxa"/>
+            <w:tcW w:w="1561" w:type="dxa"/>
             <w:noWrap/>
             <w:hideMark/>
           </w:tcPr>
@@ -24560,6 +25630,11 @@
       </w:tr>
     </w:tbl>
     <w:p/>
+    <w:p>
+      <w:r>
+        <w:br w:type="page"/>
+      </w:r>
+    </w:p>
     <w:p>
       <w:r>
         <w:lastRenderedPageBreak/>
@@ -24851,23 +25926,23 @@
           <w:numId w:val="9"/>
         </w:numPr>
       </w:pPr>
-      <w:bookmarkStart w:id="44" w:name="_Toc122477276"/>
+      <w:bookmarkStart w:id="45" w:name="_Toc122639831"/>
       <w:r>
         <w:lastRenderedPageBreak/>
         <w:t>Результаты тестов и выводы</w:t>
       </w:r>
-      <w:bookmarkEnd w:id="44"/>
+      <w:bookmarkEnd w:id="45"/>
     </w:p>
     <w:p>
       <w:pPr>
         <w:pStyle w:val="2"/>
         <w:ind w:firstLine="708"/>
       </w:pPr>
-      <w:bookmarkStart w:id="45" w:name="_Toc122477277"/>
+      <w:bookmarkStart w:id="46" w:name="_Toc122639832"/>
       <w:r>
         <w:t>5.1 Различия в типах переменных</w:t>
       </w:r>
-      <w:bookmarkEnd w:id="45"/>
+      <w:bookmarkEnd w:id="46"/>
     </w:p>
     <w:p>
       <w:pPr>
@@ -24971,11 +26046,11 @@
         <w:pStyle w:val="2"/>
         <w:ind w:firstLine="708"/>
       </w:pPr>
-      <w:bookmarkStart w:id="46" w:name="_Toc122477278"/>
+      <w:bookmarkStart w:id="47" w:name="_Toc122639833"/>
       <w:r>
         <w:t>5.2 Результаты исследования массивов с малыми числами</w:t>
       </w:r>
-      <w:bookmarkEnd w:id="46"/>
+      <w:bookmarkEnd w:id="47"/>
       <w:r>
         <w:t xml:space="preserve"> </w:t>
       </w:r>
@@ -25004,11 +26079,11 @@
         <w:pStyle w:val="2"/>
         <w:ind w:firstLine="708"/>
       </w:pPr>
-      <w:bookmarkStart w:id="47" w:name="_Toc122477279"/>
+      <w:bookmarkStart w:id="48" w:name="_Toc122639834"/>
       <w:r>
         <w:t>5.3 Аппаратные ограничения</w:t>
       </w:r>
-      <w:bookmarkEnd w:id="47"/>
+      <w:bookmarkEnd w:id="48"/>
     </w:p>
     <w:p>
       <w:r>
@@ -25112,11 +26187,11 @@
         <w:pStyle w:val="2"/>
         <w:ind w:firstLine="708"/>
       </w:pPr>
-      <w:bookmarkStart w:id="48" w:name="_Toc122477280"/>
+      <w:bookmarkStart w:id="49" w:name="_Toc122639835"/>
       <w:r>
         <w:t>5.4 Роль импортируемых типов</w:t>
       </w:r>
-      <w:bookmarkEnd w:id="48"/>
+      <w:bookmarkEnd w:id="49"/>
     </w:p>
     <w:p>
       <w:pPr>
@@ -25158,14 +26233,14 @@
         <w:pStyle w:val="1"/>
         <w:ind w:firstLine="708"/>
       </w:pPr>
-      <w:bookmarkStart w:id="49" w:name="_Toc122477281"/>
+      <w:bookmarkStart w:id="50" w:name="_Toc122639836"/>
       <w:r>
         <w:t>6</w:t>
       </w:r>
       <w:r>
         <w:t>.Техническое руководство</w:t>
       </w:r>
-      <w:bookmarkEnd w:id="49"/>
+      <w:bookmarkEnd w:id="50"/>
     </w:p>
     <w:p>
       <w:r>
@@ -25295,7 +26370,7 @@
         <w:pStyle w:val="2"/>
         <w:ind w:firstLine="708"/>
       </w:pPr>
-      <w:bookmarkStart w:id="50" w:name="_Toc122477282"/>
+      <w:bookmarkStart w:id="51" w:name="_Toc122639837"/>
       <w:r>
         <w:t>6</w:t>
       </w:r>
@@ -25332,7 +26407,7 @@
       <w:r>
         <w:t>:</w:t>
       </w:r>
-      <w:bookmarkEnd w:id="50"/>
+      <w:bookmarkEnd w:id="51"/>
     </w:p>
     <w:p>
       <w:pPr>
@@ -25863,7 +26938,7 @@
         <w:pStyle w:val="2"/>
         <w:ind w:firstLine="708"/>
       </w:pPr>
-      <w:bookmarkStart w:id="51" w:name="_Toc122477283"/>
+      <w:bookmarkStart w:id="52" w:name="_Toc122639838"/>
       <w:r>
         <w:lastRenderedPageBreak/>
         <w:t>6</w:t>
@@ -25871,7 +26946,7 @@
       <w:r>
         <w:t>.2 Выбор типа массива:</w:t>
       </w:r>
-      <w:bookmarkEnd w:id="51"/>
+      <w:bookmarkEnd w:id="52"/>
     </w:p>
     <w:p>
       <w:r>
@@ -25917,7 +26992,7 @@
           <w:szCs w:val="24"/>
         </w:rPr>
       </w:pPr>
-      <w:bookmarkStart w:id="52" w:name="_Hlk121912684"/>
+      <w:bookmarkStart w:id="53" w:name="_Hlk121912684"/>
       <w:r>
         <w:rPr>
           <w:iCs/>
@@ -25976,7 +27051,7 @@
         <w:t xml:space="preserve"> 3 </w:t>
       </w:r>
     </w:p>
-    <w:bookmarkEnd w:id="52"/>
+    <w:bookmarkEnd w:id="53"/>
     <w:p>
       <w:pPr>
         <w:pStyle w:val="HTML"/>
@@ -26639,7 +27714,7 @@
           <w:szCs w:val="24"/>
         </w:rPr>
       </w:pPr>
-      <w:bookmarkStart w:id="53" w:name="_Hlk121912709"/>
+      <w:bookmarkStart w:id="54" w:name="_Hlk121912709"/>
       <w:r>
         <w:rPr>
           <w:szCs w:val="24"/>
@@ -26654,7 +27729,7 @@
         <w:t>numpy</w:t>
       </w:r>
     </w:p>
-    <w:bookmarkEnd w:id="53"/>
+    <w:bookmarkEnd w:id="54"/>
     <w:p>
       <w:pPr>
         <w:pStyle w:val="HTML"/>
@@ -26758,7 +27833,7 @@
           <w:szCs w:val="24"/>
         </w:rPr>
       </w:pPr>
-      <w:bookmarkStart w:id="54" w:name="_Hlk121912814"/>
+      <w:bookmarkStart w:id="55" w:name="_Hlk121912814"/>
       <w:r>
         <w:rPr>
           <w:iCs/>
@@ -26817,7 +27892,7 @@
         <w:t xml:space="preserve"> 3 </w:t>
       </w:r>
     </w:p>
-    <w:bookmarkEnd w:id="54"/>
+    <w:bookmarkEnd w:id="55"/>
     <w:p>
       <w:pPr>
         <w:pStyle w:val="HTML"/>
@@ -26936,25 +28011,63 @@
     </w:p>
     <w:p>
       <w:r>
-        <w:t xml:space="preserve">Для хранения в массиве импользуется строковый тип и каждый символ после запятой генерируется отдельно через </w:t>
-      </w:r>
-      <w:r>
-        <w:rPr>
-          <w:lang w:val="en-US"/>
-        </w:rPr>
-        <w:t>for</w:t>
+        <w:t>Для хранения в массиве импользуется строковый тип</w:t>
+      </w:r>
+      <w:r>
+        <w:t xml:space="preserve"> и символы после запятой генерируются через </w:t>
+      </w:r>
+      <w:r>
+        <w:rPr>
+          <w:lang w:val="en-US"/>
+        </w:rPr>
+        <w:t>randint</w:t>
       </w:r>
       <w:r>
         <w:t xml:space="preserve"> </w:t>
       </w:r>
       <w:r>
-        <w:t>(очень медленная работа на больших длиннах)</w:t>
+        <w:t>от 0 до 10</w:t>
+      </w:r>
+      <w:r>
+        <w:rPr>
+          <w:vertAlign w:val="superscript"/>
+          <w:lang w:val="en-US"/>
+        </w:rPr>
+        <w:t>dec</w:t>
+      </w:r>
+      <w:r>
+        <w:rPr>
+          <w:vertAlign w:val="superscript"/>
+        </w:rPr>
+        <w:t xml:space="preserve"> </w:t>
+      </w:r>
+      <w:r>
+        <w:t xml:space="preserve">, где </w:t>
+      </w:r>
+      <w:r>
+        <w:rPr>
+          <w:lang w:val="en-US"/>
+        </w:rPr>
+        <w:t>dec</w:t>
+      </w:r>
+      <w:r>
+        <w:t xml:space="preserve"> </w:t>
+      </w:r>
+      <w:r>
+        <w:t>–</w:t>
+      </w:r>
+      <w:r>
+        <w:t xml:space="preserve"> </w:t>
+      </w:r>
+      <w:r>
+        <w:t>кол-во чисел после запятой:</w:t>
       </w:r>
     </w:p>
     <w:p>
       <w:pPr>
         <w:pStyle w:val="HTML"/>
         <w:rPr>
+          <w:color w:val="4472C4" w:themeColor="accent1"/>
           <w:lang w:val="en-US"/>
         </w:rPr>
       </w:pPr>
@@ -26966,129 +28079,105 @@
       </w:r>
       <w:r>
         <w:rPr>
+          <w:color w:val="FF0000"/>
+          <w:lang w:val="en-US"/>
+        </w:rPr>
+        <w:t>if</w:t>
+      </w:r>
+      <w:r>
+        <w:rPr>
           <w:color w:val="4472C4" w:themeColor="accent1"/>
           <w:lang w:val="en-US"/>
         </w:rPr>
-        <w:t>strl</w:t>
-      </w:r>
-      <w:r>
-        <w:rPr>
-          <w:lang w:val="en-US"/>
-        </w:rPr>
-        <w:t>=</w:t>
-      </w:r>
-      <w:r>
-        <w:rPr>
-          <w:color w:val="70AD47" w:themeColor="accent6"/>
-          <w:lang w:val="en-US"/>
-        </w:rPr>
-        <w:t>str</w:t>
-      </w:r>
-      <w:r>
-        <w:rPr>
-          <w:lang w:val="en-US"/>
-        </w:rPr>
-        <w:t>(random.</w:t>
-      </w:r>
-      <w:r>
-        <w:rPr>
-          <w:color w:val="70AD47" w:themeColor="accent6"/>
-          <w:lang w:val="en-US"/>
-        </w:rPr>
-        <w:t>randint</w:t>
-      </w:r>
-      <w:r>
-        <w:rPr>
-          <w:lang w:val="en-US"/>
-        </w:rPr>
-        <w:t>(x1,x2))+"."</w:t>
+        <w:t xml:space="preserve"> x1</w:t>
+      </w:r>
+      <w:r>
+        <w:rPr>
+          <w:color w:val="FF0000"/>
+          <w:lang w:val="en-US"/>
+        </w:rPr>
+        <w:t>==</w:t>
+      </w:r>
+      <w:r>
+        <w:rPr>
+          <w:color w:val="4472C4" w:themeColor="accent1"/>
+          <w:lang w:val="en-US"/>
+        </w:rPr>
+        <w:t>int(x1) and x2</w:t>
+      </w:r>
+      <w:r>
+        <w:rPr>
+          <w:color w:val="FF0000"/>
+          <w:lang w:val="en-US"/>
+        </w:rPr>
+        <w:t>==</w:t>
+      </w:r>
+      <w:r>
+        <w:rPr>
+          <w:color w:val="4472C4" w:themeColor="accent1"/>
+          <w:lang w:val="en-US"/>
+        </w:rPr>
+        <w:t>int(x2):</w:t>
       </w:r>
     </w:p>
     <w:p>
       <w:pPr>
         <w:pStyle w:val="HTML"/>
         <w:rPr>
+          <w:color w:val="4472C4" w:themeColor="accent1"/>
           <w:lang w:val="en-US"/>
         </w:rPr>
       </w:pPr>
       <w:r>
         <w:rPr>
-          <w:lang w:val="en-US"/>
-        </w:rPr>
-        <w:t xml:space="preserve">                    </w:t>
-      </w:r>
-      <w:r>
-        <w:rPr>
-          <w:color w:val="FF0000"/>
-          <w:lang w:val="en-US"/>
-        </w:rPr>
-        <w:t xml:space="preserve">for </w:t>
-      </w:r>
-      <w:r>
-        <w:rPr>
           <w:color w:val="4472C4" w:themeColor="accent1"/>
           <w:lang w:val="en-US"/>
         </w:rPr>
-        <w:t xml:space="preserve">j </w:t>
-      </w:r>
-      <w:r>
-        <w:rPr>
-          <w:lang w:val="en-US"/>
-        </w:rPr>
-        <w:t xml:space="preserve">in </w:t>
+        <w:t xml:space="preserve">                        strl=str(</w:t>
       </w:r>
       <w:r>
         <w:rPr>
           <w:color w:val="70AD47" w:themeColor="accent6"/>
           <w:lang w:val="en-US"/>
         </w:rPr>
-        <w:t>range</w:t>
-      </w:r>
-      <w:r>
-        <w:rPr>
-          <w:lang w:val="en-US"/>
-        </w:rPr>
-        <w:t>(</w:t>
+        <w:t>random.randint</w:t>
       </w:r>
       <w:r>
         <w:rPr>
           <w:color w:val="4472C4" w:themeColor="accent1"/>
           <w:lang w:val="en-US"/>
         </w:rPr>
-        <w:t>dec</w:t>
-      </w:r>
-      <w:r>
-        <w:rPr>
-          <w:lang w:val="en-US"/>
-        </w:rPr>
-        <w:t>):</w:t>
+        <w:t>(x1,x2))+"."</w:t>
       </w:r>
     </w:p>
     <w:p>
       <w:pPr>
         <w:pStyle w:val="HTML"/>
         <w:rPr>
+          <w:color w:val="4472C4" w:themeColor="accent1"/>
           <w:lang w:val="en-US"/>
         </w:rPr>
       </w:pPr>
       <w:r>
         <w:rPr>
-          <w:lang w:val="en-US"/>
-        </w:rPr>
-        <w:t xml:space="preserve">                        n=</w:t>
-      </w:r>
-      <w:r>
-        <w:rPr>
-          <w:color w:val="70AD47" w:themeColor="accent6"/>
-          <w:lang w:val="en-US"/>
-        </w:rPr>
-        <w:t>str</w:t>
-      </w:r>
-      <w:r>
-        <w:rPr>
-          <w:lang w:val="en-US"/>
-        </w:rPr>
-        <w:t>(random.randint(0,9))</w:t>
+          <w:color w:val="4472C4" w:themeColor="accent1"/>
+          <w:lang w:val="en-US"/>
+        </w:rPr>
+        <w:t xml:space="preserve">                    </w:t>
+      </w:r>
+      <w:r>
+        <w:rPr>
+          <w:color w:val="FF0000"/>
+          <w:lang w:val="en-US"/>
+        </w:rPr>
+        <w:t>else</w:t>
+      </w:r>
+      <w:r>
+        <w:rPr>
+          <w:color w:val="4472C4" w:themeColor="accent1"/>
+          <w:lang w:val="en-US"/>
+        </w:rPr>
+        <w:t>:</w:t>
       </w:r>
     </w:p>
     <w:p>
@@ -27101,71 +28190,121 @@
       </w:pPr>
       <w:r>
         <w:rPr>
-          <w:lang w:val="en-US"/>
-        </w:rPr>
-        <w:t xml:space="preserve">                        </w:t>
-      </w:r>
-      <w:r>
-        <w:rPr>
           <w:color w:val="4472C4" w:themeColor="accent1"/>
           <w:lang w:val="en-US"/>
         </w:rPr>
-        <w:t>strl</w:t>
-      </w:r>
-      <w:r>
-        <w:rPr>
-          <w:lang w:val="en-US"/>
-        </w:rPr>
-        <w:t>=</w:t>
+        <w:t xml:space="preserve">                        strl=str(</w:t>
+      </w:r>
+      <w:r>
+        <w:rPr>
+          <w:color w:val="70AD47" w:themeColor="accent6"/>
+          <w:lang w:val="en-US"/>
+        </w:rPr>
+        <w:t>random.uniform</w:t>
       </w:r>
       <w:r>
         <w:rPr>
           <w:color w:val="4472C4" w:themeColor="accent1"/>
           <w:lang w:val="en-US"/>
         </w:rPr>
-        <w:t>strl</w:t>
-      </w:r>
-      <w:r>
-        <w:rPr>
-          <w:lang w:val="en-US"/>
-        </w:rPr>
-        <w:t>+n</w:t>
+        <w:t>(x1,x2))</w:t>
       </w:r>
     </w:p>
     <w:p>
       <w:pPr>
         <w:pStyle w:val="HTML"/>
+        <w:rPr>
+          <w:color w:val="4472C4" w:themeColor="accent1"/>
+          <w:lang w:val="en-US"/>
+        </w:rPr>
       </w:pPr>
       <w:r>
         <w:rPr>
-          <w:lang w:val="en-US"/>
-        </w:rPr>
-        <w:t xml:space="preserve">                    X</w:t>
-      </w:r>
-      <w:r>
-        <w:t>[</w:t>
-      </w:r>
-      <w:r>
-        <w:rPr>
           <w:color w:val="4472C4" w:themeColor="accent1"/>
           <w:lang w:val="en-US"/>
         </w:rPr>
-        <w:t>i</w:t>
-      </w:r>
-      <w:r>
-        <w:t>]=</w:t>
+        <w:t xml:space="preserve">                    n=str(</w:t>
+      </w:r>
+      <w:r>
+        <w:rPr>
+          <w:color w:val="70AD47" w:themeColor="accent6"/>
+          <w:lang w:val="en-US"/>
+        </w:rPr>
+        <w:t>random.randint</w:t>
       </w:r>
       <w:r>
         <w:rPr>
           <w:color w:val="4472C4" w:themeColor="accent1"/>
           <w:lang w:val="en-US"/>
         </w:rPr>
-        <w:t>strl</w:t>
+        <w:t>(0,10**(dec-1)))</w:t>
       </w:r>
     </w:p>
     <w:p>
       <w:pPr>
-        <w:spacing w:after="0" w:line="0" w:lineRule="atLeast"/>
+        <w:pStyle w:val="HTML"/>
+        <w:rPr>
+          <w:color w:val="4472C4" w:themeColor="accent1"/>
+          <w:lang w:val="en-US"/>
+        </w:rPr>
+      </w:pPr>
+      <w:r>
+        <w:rPr>
+          <w:color w:val="4472C4" w:themeColor="accent1"/>
+          <w:lang w:val="en-US"/>
+        </w:rPr>
+        <w:t xml:space="preserve">                    strl=strl+n</w:t>
+      </w:r>
+    </w:p>
+    <w:p>
+      <w:pPr>
+        <w:pStyle w:val="HTML"/>
+        <w:rPr>
+          <w:color w:val="4472C4" w:themeColor="accent1"/>
+        </w:rPr>
+      </w:pPr>
+      <w:r>
+        <w:rPr>
+          <w:color w:val="4472C4" w:themeColor="accent1"/>
+        </w:rPr>
+        <w:t xml:space="preserve">                    </w:t>
+      </w:r>
+      <w:r>
+        <w:rPr>
+          <w:color w:val="4472C4" w:themeColor="accent1"/>
+          <w:lang w:val="en-US"/>
+        </w:rPr>
+        <w:t>X</w:t>
+      </w:r>
+      <w:r>
+        <w:rPr>
+          <w:color w:val="4472C4" w:themeColor="accent1"/>
+        </w:rPr>
+        <w:t>[</w:t>
+      </w:r>
+      <w:r>
+        <w:rPr>
+          <w:color w:val="4472C4" w:themeColor="accent1"/>
+          <w:lang w:val="en-US"/>
+        </w:rPr>
+        <w:t>i</w:t>
+      </w:r>
+      <w:r>
+        <w:rPr>
+          <w:color w:val="4472C4" w:themeColor="accent1"/>
+        </w:rPr>
+        <w:t>]=</w:t>
+      </w:r>
+      <w:r>
+        <w:rPr>
+          <w:color w:val="4472C4" w:themeColor="accent1"/>
+          <w:lang w:val="en-US"/>
+        </w:rPr>
+        <w:t>strl</w:t>
+      </w:r>
+    </w:p>
+    <w:p>
+      <w:pPr>
         <w:rPr>
           <w:b/>
           <w:bCs/>
@@ -27180,20 +28319,8 @@
           <w:bCs/>
           <w:i/>
           <w:iCs/>
-          <w:szCs w:val="24"/>
-          <w:lang w:val="en-US"/>
-        </w:rPr>
-        <w:t>Float</w:t>
-      </w:r>
-      <w:r>
-        <w:rPr>
-          <w:b/>
-          <w:bCs/>
-          <w:i/>
-          <w:iCs/>
-          <w:szCs w:val="24"/>
-        </w:rPr>
-        <w:t>16-64</w:t>
+        </w:rPr>
+        <w:t>Float16-64</w:t>
       </w:r>
       <w:r>
         <w:rPr>
@@ -27630,6 +28757,7 @@
         <w:ind w:left="708"/>
       </w:pPr>
       <w:r>
+        <w:lastRenderedPageBreak/>
         <w:t>import gc</w:t>
       </w:r>
     </w:p>
@@ -27653,7 +28781,6 @@
         <w:rPr>
           <w:szCs w:val="24"/>
         </w:rPr>
-        <w:lastRenderedPageBreak/>
         <w:t>Для успешной работы интерфейса:</w:t>
       </w:r>
     </w:p>
@@ -28636,7 +29763,7 @@
         <w:pStyle w:val="2"/>
         <w:ind w:firstLine="708"/>
       </w:pPr>
-      <w:bookmarkStart w:id="55" w:name="_Toc122477284"/>
+      <w:bookmarkStart w:id="56" w:name="_Toc122639839"/>
       <w:r>
         <w:lastRenderedPageBreak/>
         <w:t>6</w:t>
@@ -28644,7 +29771,7 @@
       <w:r>
         <w:t>.4. Выполнение арифметических операций над элементами массива:</w:t>
       </w:r>
-      <w:bookmarkEnd w:id="55"/>
+      <w:bookmarkEnd w:id="56"/>
     </w:p>
     <w:p>
       <w:r>
@@ -29373,7 +30500,7 @@
           <w:lang w:val="en-US"/>
         </w:rPr>
       </w:pPr>
-      <w:bookmarkStart w:id="56" w:name="_Hlk121419749"/>
+      <w:bookmarkStart w:id="57" w:name="_Hlk121419749"/>
       <w:r>
         <w:rPr>
           <w:color w:val="FF0000"/>
@@ -29606,7 +30733,7 @@
         <w:t>)</w:t>
       </w:r>
     </w:p>
-    <w:bookmarkEnd w:id="56"/>
+    <w:bookmarkEnd w:id="57"/>
     <w:p>
       <w:pPr>
         <w:pStyle w:val="HTML"/>
@@ -30257,7 +31384,7 @@
         <w:pStyle w:val="2"/>
         <w:ind w:firstLine="708"/>
       </w:pPr>
-      <w:bookmarkStart w:id="57" w:name="_Toc122477285"/>
+      <w:bookmarkStart w:id="58" w:name="_Toc122639840"/>
       <w:r>
         <w:lastRenderedPageBreak/>
         <w:t>6</w:t>
@@ -30277,7 +31404,7 @@
       <w:r>
         <w:t>”</w:t>
       </w:r>
-      <w:bookmarkEnd w:id="57"/>
+      <w:bookmarkEnd w:id="58"/>
     </w:p>
     <w:p>
       <w:pPr>
@@ -31805,7 +32932,7 @@
           <w:lang w:eastAsia="zh-CN"/>
         </w:rPr>
       </w:pPr>
-      <w:bookmarkStart w:id="58" w:name="_Toc122477286"/>
+      <w:bookmarkStart w:id="59" w:name="_Toc122639841"/>
       <w:r>
         <w:rPr>
           <w:lang w:eastAsia="zh-CN"/>
@@ -31860,7 +32987,7 @@
         </w:rPr>
         <w:t>:</w:t>
       </w:r>
-      <w:bookmarkEnd w:id="58"/>
+      <w:bookmarkEnd w:id="59"/>
     </w:p>
     <w:p>
       <w:pPr>
@@ -32222,7 +33349,7 @@
           <w:lang w:eastAsia="zh-CN"/>
         </w:rPr>
       </w:pPr>
-      <w:bookmarkStart w:id="59" w:name="_Toc122477287"/>
+      <w:bookmarkStart w:id="60" w:name="_Toc122639842"/>
       <w:r>
         <w:rPr>
           <w:lang w:eastAsia="zh-CN"/>
@@ -32259,7 +33386,7 @@
         </w:rPr>
         <w:t>диаграммы разработчика</w:t>
       </w:r>
-      <w:bookmarkEnd w:id="59"/>
+      <w:bookmarkEnd w:id="60"/>
     </w:p>
     <w:p>
       <w:pPr>
@@ -34199,7 +35326,7 @@
   <w:style w:type="paragraph" w:default="1" w:styleId="a">
     <w:name w:val="Normal"/>
     <w:qFormat/>
-    <w:rsid w:val="00334A7F"/>
+    <w:rsid w:val="00734DAE"/>
     <w:rPr>
       <w:rFonts w:ascii="Times New Roman" w:hAnsi="Times New Roman"/>
       <w:sz w:val="24"/>
@@ -34278,7 +35405,6 @@
   <w:style w:type="character" w:default="1" w:styleId="a0">
     <w:name w:val="Default Paragraph Font"/>
     <w:uiPriority w:val="1"/>
-    <w:semiHidden/>
     <w:unhideWhenUsed/>
   </w:style>
   <w:style w:type="table" w:default="1" w:styleId="a1">
@@ -34644,6 +35770,32 @@
     <w:rPr>
       <w:color w:val="808080"/>
     </w:rPr>
+  </w:style>
+  <w:style w:type="table" w:customStyle="1" w:styleId="32">
+    <w:name w:val="Сетка таблицы3"/>
+    <w:basedOn w:val="a1"/>
+    <w:next w:val="a7"/>
+    <w:uiPriority w:val="39"/>
+    <w:rsid w:val="00734DAE"/>
+    <w:pPr>
+      <w:spacing w:after="0" w:line="240" w:lineRule="auto"/>
+    </w:pPr>
+    <w:rPr>
+      <w:rFonts w:ascii="Liberation Serif" w:eastAsia="DejaVu Sans" w:hAnsi="Liberation Serif" w:cs="DejaVu Sans"/>
+      <w:sz w:val="20"/>
+      <w:szCs w:val="24"/>
+      <w:lang w:val="en-US" w:eastAsia="zh-CN" w:bidi="hi-IN"/>
+    </w:rPr>
+    <w:tblPr>
+      <w:tblBorders>
+        <w:top w:val="single" w:sz="4" w:space="0" w:color="auto"/>
+        <w:left w:val="single" w:sz="4" w:space="0" w:color="auto"/>
+        <w:bottom w:val="single" w:sz="4" w:space="0" w:color="auto"/>
+        <w:right w:val="single" w:sz="4" w:space="0" w:color="auto"/>
+        <w:insideH w:val="single" w:sz="4" w:space="0" w:color="auto"/>
+        <w:insideV w:val="single" w:sz="4" w:space="0" w:color="auto"/>
+      </w:tblBorders>
+    </w:tblPr>
   </w:style>
 </w:styles>
 </file>

</xml_diff>